<commit_message>
java 1.8.0 = JSE8
</commit_message>
<xml_diff>
--- a/javaInstall/Installer l’environnement de développement java.docx
+++ b/javaInstall/Installer l’environnement de développement java.docx
@@ -85,7 +85,7 @@
       <w:r>
         <w:fldChar w:fldCharType="separate"/>
       </w:r>
-      <w:hyperlink w:anchor="_Toc110683350" w:history="1">
+      <w:hyperlink w:anchor="_Toc110705795" w:history="1">
         <w:r>
           <w:rPr>
             <w:rStyle w:val="Lienhypertexte"/>
@@ -112,7 +112,7 @@
             <w:noProof/>
             <w:webHidden/>
           </w:rPr>
-          <w:instrText xml:space="preserve"> PAGEREF _Toc110683350 \h </w:instrText>
+          <w:instrText xml:space="preserve"> PAGEREF _Toc110705795 \h </w:instrText>
         </w:r>
         <w:r>
           <w:rPr>
@@ -158,7 +158,7 @@
           <w:lang w:eastAsia="fr-FR"/>
         </w:rPr>
       </w:pPr>
-      <w:hyperlink w:anchor="_Toc110683351" w:history="1">
+      <w:hyperlink w:anchor="_Toc110705796" w:history="1">
         <w:r>
           <w:rPr>
             <w:rStyle w:val="Lienhypertexte"/>
@@ -185,7 +185,7 @@
             <w:noProof/>
             <w:webHidden/>
           </w:rPr>
-          <w:instrText xml:space="preserve"> PAGEREF _Toc110683351 \h </w:instrText>
+          <w:instrText xml:space="preserve"> PAGEREF _Toc110705796 \h </w:instrText>
         </w:r>
         <w:r>
           <w:rPr>
@@ -231,7 +231,7 @@
           <w:lang w:eastAsia="fr-FR"/>
         </w:rPr>
       </w:pPr>
-      <w:hyperlink w:anchor="_Toc110683352" w:history="1">
+      <w:hyperlink w:anchor="_Toc110705797" w:history="1">
         <w:r>
           <w:rPr>
             <w:rStyle w:val="Lienhypertexte"/>
@@ -258,7 +258,7 @@
             <w:noProof/>
             <w:webHidden/>
           </w:rPr>
-          <w:instrText xml:space="preserve"> PAGEREF _Toc110683352 \h </w:instrText>
+          <w:instrText xml:space="preserve"> PAGEREF _Toc110705797 \h </w:instrText>
         </w:r>
         <w:r>
           <w:rPr>
@@ -305,7 +305,7 @@
           <w:lang w:eastAsia="fr-FR"/>
         </w:rPr>
       </w:pPr>
-      <w:hyperlink w:anchor="_Toc110683353" w:history="1">
+      <w:hyperlink w:anchor="_Toc110705798" w:history="1">
         <w:r>
           <w:rPr>
             <w:rStyle w:val="Lienhypertexte"/>
@@ -332,7 +332,7 @@
             <w:noProof/>
             <w:webHidden/>
           </w:rPr>
-          <w:instrText xml:space="preserve"> PAGEREF _Toc110683353 \h </w:instrText>
+          <w:instrText xml:space="preserve"> PAGEREF _Toc110705798 \h </w:instrText>
         </w:r>
         <w:r>
           <w:rPr>
@@ -377,7 +377,7 @@
           <w:lang w:eastAsia="fr-FR"/>
         </w:rPr>
       </w:pPr>
-      <w:hyperlink w:anchor="_Toc110683354" w:history="1">
+      <w:hyperlink w:anchor="_Toc110705799" w:history="1">
         <w:r>
           <w:rPr>
             <w:rStyle w:val="Lienhypertexte"/>
@@ -404,7 +404,7 @@
             <w:noProof/>
             <w:webHidden/>
           </w:rPr>
-          <w:instrText xml:space="preserve"> PAGEREF _Toc110683354 \h </w:instrText>
+          <w:instrText xml:space="preserve"> PAGEREF _Toc110705799 \h </w:instrText>
         </w:r>
         <w:r>
           <w:rPr>
@@ -449,7 +449,7 @@
           <w:lang w:eastAsia="fr-FR"/>
         </w:rPr>
       </w:pPr>
-      <w:hyperlink w:anchor="_Toc110683355" w:history="1">
+      <w:hyperlink w:anchor="_Toc110705800" w:history="1">
         <w:r>
           <w:rPr>
             <w:rStyle w:val="Lienhypertexte"/>
@@ -476,7 +476,7 @@
             <w:noProof/>
             <w:webHidden/>
           </w:rPr>
-          <w:instrText xml:space="preserve"> PAGEREF _Toc110683355 \h </w:instrText>
+          <w:instrText xml:space="preserve"> PAGEREF _Toc110705800 \h </w:instrText>
         </w:r>
         <w:r>
           <w:rPr>
@@ -523,7 +523,7 @@
           <w:lang w:eastAsia="fr-FR"/>
         </w:rPr>
       </w:pPr>
-      <w:hyperlink w:anchor="_Toc110683356" w:history="1">
+      <w:hyperlink w:anchor="_Toc110705801" w:history="1">
         <w:r>
           <w:rPr>
             <w:rStyle w:val="Lienhypertexte"/>
@@ -550,7 +550,7 @@
             <w:noProof/>
             <w:webHidden/>
           </w:rPr>
-          <w:instrText xml:space="preserve"> PAGEREF _Toc110683356 \h </w:instrText>
+          <w:instrText xml:space="preserve"> PAGEREF _Toc110705801 \h </w:instrText>
         </w:r>
         <w:r>
           <w:rPr>
@@ -595,7 +595,7 @@
           <w:lang w:eastAsia="fr-FR"/>
         </w:rPr>
       </w:pPr>
-      <w:hyperlink w:anchor="_Toc110683357" w:history="1">
+      <w:hyperlink w:anchor="_Toc110705802" w:history="1">
         <w:r>
           <w:rPr>
             <w:rStyle w:val="Lienhypertexte"/>
@@ -622,7 +622,7 @@
             <w:noProof/>
             <w:webHidden/>
           </w:rPr>
-          <w:instrText xml:space="preserve"> PAGEREF _Toc110683357 \h </w:instrText>
+          <w:instrText xml:space="preserve"> PAGEREF _Toc110705802 \h </w:instrText>
         </w:r>
         <w:r>
           <w:rPr>
@@ -667,7 +667,7 @@
           <w:lang w:eastAsia="fr-FR"/>
         </w:rPr>
       </w:pPr>
-      <w:hyperlink w:anchor="_Toc110683358" w:history="1">
+      <w:hyperlink w:anchor="_Toc110705803" w:history="1">
         <w:r>
           <w:rPr>
             <w:rStyle w:val="Lienhypertexte"/>
@@ -694,7 +694,7 @@
             <w:noProof/>
             <w:webHidden/>
           </w:rPr>
-          <w:instrText xml:space="preserve"> PAGEREF _Toc110683358 \h </w:instrText>
+          <w:instrText xml:space="preserve"> PAGEREF _Toc110705803 \h </w:instrText>
         </w:r>
         <w:r>
           <w:rPr>
@@ -740,7 +740,7 @@
           <w:lang w:eastAsia="fr-FR"/>
         </w:rPr>
       </w:pPr>
-      <w:hyperlink w:anchor="_Toc110683359" w:history="1">
+      <w:hyperlink w:anchor="_Toc110705804" w:history="1">
         <w:r>
           <w:rPr>
             <w:rStyle w:val="Lienhypertexte"/>
@@ -767,7 +767,7 @@
             <w:noProof/>
             <w:webHidden/>
           </w:rPr>
-          <w:instrText xml:space="preserve"> PAGEREF _Toc110683359 \h </w:instrText>
+          <w:instrText xml:space="preserve"> PAGEREF _Toc110705804 \h </w:instrText>
         </w:r>
         <w:r>
           <w:rPr>
@@ -814,7 +814,7 @@
           <w:lang w:eastAsia="fr-FR"/>
         </w:rPr>
       </w:pPr>
-      <w:hyperlink w:anchor="_Toc110683360" w:history="1">
+      <w:hyperlink w:anchor="_Toc110705805" w:history="1">
         <w:r>
           <w:rPr>
             <w:rStyle w:val="Lienhypertexte"/>
@@ -841,7 +841,7 @@
             <w:noProof/>
             <w:webHidden/>
           </w:rPr>
-          <w:instrText xml:space="preserve"> PAGEREF _Toc110683360 \h </w:instrText>
+          <w:instrText xml:space="preserve"> PAGEREF _Toc110705805 \h </w:instrText>
         </w:r>
         <w:r>
           <w:rPr>
@@ -886,7 +886,7 @@
           <w:lang w:eastAsia="fr-FR"/>
         </w:rPr>
       </w:pPr>
-      <w:hyperlink w:anchor="_Toc110683361" w:history="1">
+      <w:hyperlink w:anchor="_Toc110705806" w:history="1">
         <w:r>
           <w:rPr>
             <w:rStyle w:val="Lienhypertexte"/>
@@ -913,7 +913,7 @@
             <w:noProof/>
             <w:webHidden/>
           </w:rPr>
-          <w:instrText xml:space="preserve"> PAGEREF _Toc110683361 \h </w:instrText>
+          <w:instrText xml:space="preserve"> PAGEREF _Toc110705806 \h </w:instrText>
         </w:r>
         <w:r>
           <w:rPr>
@@ -958,7 +958,7 @@
           <w:lang w:eastAsia="fr-FR"/>
         </w:rPr>
       </w:pPr>
-      <w:hyperlink w:anchor="_Toc110683362" w:history="1">
+      <w:hyperlink w:anchor="_Toc110705807" w:history="1">
         <w:r>
           <w:rPr>
             <w:rStyle w:val="Lienhypertexte"/>
@@ -985,7 +985,7 @@
             <w:noProof/>
             <w:webHidden/>
           </w:rPr>
-          <w:instrText xml:space="preserve"> PAGEREF _Toc110683362 \h </w:instrText>
+          <w:instrText xml:space="preserve"> PAGEREF _Toc110705807 \h </w:instrText>
         </w:r>
         <w:r>
           <w:rPr>
@@ -1030,7 +1030,7 @@
           <w:lang w:eastAsia="fr-FR"/>
         </w:rPr>
       </w:pPr>
-      <w:hyperlink w:anchor="_Toc110683363" w:history="1">
+      <w:hyperlink w:anchor="_Toc110705808" w:history="1">
         <w:r>
           <w:rPr>
             <w:rStyle w:val="Lienhypertexte"/>
@@ -1057,7 +1057,7 @@
             <w:noProof/>
             <w:webHidden/>
           </w:rPr>
-          <w:instrText xml:space="preserve"> PAGEREF _Toc110683363 \h </w:instrText>
+          <w:instrText xml:space="preserve"> PAGEREF _Toc110705808 \h </w:instrText>
         </w:r>
         <w:r>
           <w:rPr>
@@ -1104,7 +1104,7 @@
           <w:lang w:eastAsia="fr-FR"/>
         </w:rPr>
       </w:pPr>
-      <w:hyperlink w:anchor="_Toc110683364" w:history="1">
+      <w:hyperlink w:anchor="_Toc110705809" w:history="1">
         <w:r>
           <w:rPr>
             <w:rStyle w:val="Lienhypertexte"/>
@@ -1131,7 +1131,7 @@
             <w:noProof/>
             <w:webHidden/>
           </w:rPr>
-          <w:instrText xml:space="preserve"> PAGEREF _Toc110683364 \h </w:instrText>
+          <w:instrText xml:space="preserve"> PAGEREF _Toc110705809 \h </w:instrText>
         </w:r>
         <w:r>
           <w:rPr>
@@ -1176,7 +1176,7 @@
           <w:lang w:eastAsia="fr-FR"/>
         </w:rPr>
       </w:pPr>
-      <w:hyperlink w:anchor="_Toc110683365" w:history="1">
+      <w:hyperlink w:anchor="_Toc110705810" w:history="1">
         <w:r>
           <w:rPr>
             <w:rStyle w:val="Lienhypertexte"/>
@@ -1203,7 +1203,7 @@
             <w:noProof/>
             <w:webHidden/>
           </w:rPr>
-          <w:instrText xml:space="preserve"> PAGEREF _Toc110683365 \h </w:instrText>
+          <w:instrText xml:space="preserve"> PAGEREF _Toc110705810 \h </w:instrText>
         </w:r>
         <w:r>
           <w:rPr>
@@ -1248,7 +1248,7 @@
           <w:lang w:eastAsia="fr-FR"/>
         </w:rPr>
       </w:pPr>
-      <w:hyperlink w:anchor="_Toc110683366" w:history="1">
+      <w:hyperlink w:anchor="_Toc110705811" w:history="1">
         <w:r>
           <w:rPr>
             <w:rStyle w:val="Lienhypertexte"/>
@@ -1276,7 +1276,7 @@
             <w:noProof/>
             <w:webHidden/>
           </w:rPr>
-          <w:instrText xml:space="preserve"> PAGEREF _Toc110683366 \h </w:instrText>
+          <w:instrText xml:space="preserve"> PAGEREF _Toc110705811 \h </w:instrText>
         </w:r>
         <w:r>
           <w:rPr>
@@ -1323,7 +1323,7 @@
           <w:lang w:eastAsia="fr-FR"/>
         </w:rPr>
       </w:pPr>
-      <w:hyperlink w:anchor="_Toc110683367" w:history="1">
+      <w:hyperlink w:anchor="_Toc110705812" w:history="1">
         <w:r>
           <w:rPr>
             <w:rStyle w:val="Lienhypertexte"/>
@@ -1350,7 +1350,7 @@
             <w:noProof/>
             <w:webHidden/>
           </w:rPr>
-          <w:instrText xml:space="preserve"> PAGEREF _Toc110683367 \h </w:instrText>
+          <w:instrText xml:space="preserve"> PAGEREF _Toc110705812 \h </w:instrText>
         </w:r>
         <w:r>
           <w:rPr>
@@ -1395,7 +1395,7 @@
           <w:lang w:eastAsia="fr-FR"/>
         </w:rPr>
       </w:pPr>
-      <w:hyperlink w:anchor="_Toc110683368" w:history="1">
+      <w:hyperlink w:anchor="_Toc110705813" w:history="1">
         <w:r>
           <w:rPr>
             <w:rStyle w:val="Lienhypertexte"/>
@@ -1422,7 +1422,7 @@
             <w:noProof/>
             <w:webHidden/>
           </w:rPr>
-          <w:instrText xml:space="preserve"> PAGEREF _Toc110683368 \h </w:instrText>
+          <w:instrText xml:space="preserve"> PAGEREF _Toc110705813 \h </w:instrText>
         </w:r>
         <w:r>
           <w:rPr>
@@ -1467,7 +1467,7 @@
           <w:lang w:eastAsia="fr-FR"/>
         </w:rPr>
       </w:pPr>
-      <w:hyperlink w:anchor="_Toc110683369" w:history="1">
+      <w:hyperlink w:anchor="_Toc110705814" w:history="1">
         <w:r>
           <w:rPr>
             <w:rStyle w:val="Lienhypertexte"/>
@@ -1494,7 +1494,7 @@
             <w:noProof/>
             <w:webHidden/>
           </w:rPr>
-          <w:instrText xml:space="preserve"> PAGEREF _Toc110683369 \h </w:instrText>
+          <w:instrText xml:space="preserve"> PAGEREF _Toc110705814 \h </w:instrText>
         </w:r>
         <w:r>
           <w:rPr>
@@ -1540,7 +1540,7 @@
           <w:lang w:eastAsia="fr-FR"/>
         </w:rPr>
       </w:pPr>
-      <w:hyperlink w:anchor="_Toc110683370" w:history="1">
+      <w:hyperlink w:anchor="_Toc110705815" w:history="1">
         <w:r>
           <w:rPr>
             <w:rStyle w:val="Lienhypertexte"/>
@@ -1567,7 +1567,7 @@
             <w:noProof/>
             <w:webHidden/>
           </w:rPr>
-          <w:instrText xml:space="preserve"> PAGEREF _Toc110683370 \h </w:instrText>
+          <w:instrText xml:space="preserve"> PAGEREF _Toc110705815 \h </w:instrText>
         </w:r>
         <w:r>
           <w:rPr>
@@ -1614,7 +1614,7 @@
           <w:lang w:eastAsia="fr-FR"/>
         </w:rPr>
       </w:pPr>
-      <w:hyperlink w:anchor="_Toc110683371" w:history="1">
+      <w:hyperlink w:anchor="_Toc110705816" w:history="1">
         <w:r>
           <w:rPr>
             <w:rStyle w:val="Lienhypertexte"/>
@@ -1641,7 +1641,7 @@
             <w:noProof/>
             <w:webHidden/>
           </w:rPr>
-          <w:instrText xml:space="preserve"> PAGEREF _Toc110683371 \h </w:instrText>
+          <w:instrText xml:space="preserve"> PAGEREF _Toc110705816 \h </w:instrText>
         </w:r>
         <w:r>
           <w:rPr>
@@ -1686,7 +1686,7 @@
           <w:lang w:eastAsia="fr-FR"/>
         </w:rPr>
       </w:pPr>
-      <w:hyperlink w:anchor="_Toc110683372" w:history="1">
+      <w:hyperlink w:anchor="_Toc110705817" w:history="1">
         <w:r>
           <w:rPr>
             <w:rStyle w:val="Lienhypertexte"/>
@@ -1713,7 +1713,7 @@
             <w:noProof/>
             <w:webHidden/>
           </w:rPr>
-          <w:instrText xml:space="preserve"> PAGEREF _Toc110683372 \h </w:instrText>
+          <w:instrText xml:space="preserve"> PAGEREF _Toc110705817 \h </w:instrText>
         </w:r>
         <w:r>
           <w:rPr>
@@ -1758,7 +1758,7 @@
           <w:lang w:eastAsia="fr-FR"/>
         </w:rPr>
       </w:pPr>
-      <w:hyperlink w:anchor="_Toc110683373" w:history="1">
+      <w:hyperlink w:anchor="_Toc110705818" w:history="1">
         <w:r>
           <w:rPr>
             <w:rStyle w:val="Lienhypertexte"/>
@@ -1785,7 +1785,7 @@
             <w:noProof/>
             <w:webHidden/>
           </w:rPr>
-          <w:instrText xml:space="preserve"> PAGEREF _Toc110683373 \h </w:instrText>
+          <w:instrText xml:space="preserve"> PAGEREF _Toc110705818 \h </w:instrText>
         </w:r>
         <w:r>
           <w:rPr>
@@ -1832,7 +1832,7 @@
           <w:lang w:eastAsia="fr-FR"/>
         </w:rPr>
       </w:pPr>
-      <w:hyperlink w:anchor="_Toc110683374" w:history="1">
+      <w:hyperlink w:anchor="_Toc110705819" w:history="1">
         <w:r>
           <w:rPr>
             <w:rStyle w:val="Lienhypertexte"/>
@@ -1860,7 +1860,7 @@
             <w:noProof/>
             <w:webHidden/>
           </w:rPr>
-          <w:instrText xml:space="preserve"> PAGEREF _Toc110683374 \h </w:instrText>
+          <w:instrText xml:space="preserve"> PAGEREF _Toc110705819 \h </w:instrText>
         </w:r>
         <w:r>
           <w:rPr>
@@ -1908,7 +1908,7 @@
           <w:lang w:eastAsia="fr-FR"/>
         </w:rPr>
       </w:pPr>
-      <w:hyperlink w:anchor="_Toc110683375" w:history="1">
+      <w:hyperlink w:anchor="_Toc110705820" w:history="1">
         <w:r>
           <w:rPr>
             <w:rStyle w:val="Lienhypertexte"/>
@@ -1935,7 +1935,7 @@
             <w:noProof/>
             <w:webHidden/>
           </w:rPr>
-          <w:instrText xml:space="preserve"> PAGEREF _Toc110683375 \h </w:instrText>
+          <w:instrText xml:space="preserve"> PAGEREF _Toc110705820 \h </w:instrText>
         </w:r>
         <w:r>
           <w:rPr>
@@ -1981,7 +1981,7 @@
           <w:lang w:eastAsia="fr-FR"/>
         </w:rPr>
       </w:pPr>
-      <w:hyperlink w:anchor="_Toc110683376" w:history="1">
+      <w:hyperlink w:anchor="_Toc110705821" w:history="1">
         <w:r>
           <w:rPr>
             <w:rStyle w:val="Lienhypertexte"/>
@@ -2008,7 +2008,7 @@
             <w:noProof/>
             <w:webHidden/>
           </w:rPr>
-          <w:instrText xml:space="preserve"> PAGEREF _Toc110683376 \h </w:instrText>
+          <w:instrText xml:space="preserve"> PAGEREF _Toc110705821 \h </w:instrText>
         </w:r>
         <w:r>
           <w:rPr>
@@ -2053,7 +2053,7 @@
           <w:lang w:eastAsia="fr-FR"/>
         </w:rPr>
       </w:pPr>
-      <w:hyperlink w:anchor="_Toc110683377" w:history="1">
+      <w:hyperlink w:anchor="_Toc110705822" w:history="1">
         <w:r>
           <w:rPr>
             <w:rStyle w:val="Lienhypertexte"/>
@@ -2080,7 +2080,7 @@
             <w:noProof/>
             <w:webHidden/>
           </w:rPr>
-          <w:instrText xml:space="preserve"> PAGEREF _Toc110683377 \h </w:instrText>
+          <w:instrText xml:space="preserve"> PAGEREF _Toc110705822 \h </w:instrText>
         </w:r>
         <w:r>
           <w:rPr>
@@ -2127,7 +2127,7 @@
           <w:lang w:eastAsia="fr-FR"/>
         </w:rPr>
       </w:pPr>
-      <w:hyperlink w:anchor="_Toc110683378" w:history="1">
+      <w:hyperlink w:anchor="_Toc110705823" w:history="1">
         <w:r>
           <w:rPr>
             <w:rStyle w:val="Lienhypertexte"/>
@@ -2155,7 +2155,7 @@
             <w:noProof/>
             <w:webHidden/>
           </w:rPr>
-          <w:instrText xml:space="preserve"> PAGEREF _Toc110683378 \h </w:instrText>
+          <w:instrText xml:space="preserve"> PAGEREF _Toc110705823 \h </w:instrText>
         </w:r>
         <w:r>
           <w:rPr>
@@ -2200,7 +2200,7 @@
           <w:lang w:eastAsia="fr-FR"/>
         </w:rPr>
       </w:pPr>
-      <w:hyperlink w:anchor="_Toc110683379" w:history="1">
+      <w:hyperlink w:anchor="_Toc110705824" w:history="1">
         <w:r>
           <w:rPr>
             <w:rStyle w:val="Lienhypertexte"/>
@@ -2227,7 +2227,7 @@
             <w:noProof/>
             <w:webHidden/>
           </w:rPr>
-          <w:instrText xml:space="preserve"> PAGEREF _Toc110683379 \h </w:instrText>
+          <w:instrText xml:space="preserve"> PAGEREF _Toc110705824 \h </w:instrText>
         </w:r>
         <w:r>
           <w:rPr>
@@ -2274,7 +2274,7 @@
           <w:lang w:eastAsia="fr-FR"/>
         </w:rPr>
       </w:pPr>
-      <w:hyperlink w:anchor="_Toc110683380" w:history="1">
+      <w:hyperlink w:anchor="_Toc110705825" w:history="1">
         <w:r>
           <w:rPr>
             <w:rStyle w:val="Lienhypertexte"/>
@@ -2301,7 +2301,7 @@
             <w:noProof/>
             <w:webHidden/>
           </w:rPr>
-          <w:instrText xml:space="preserve"> PAGEREF _Toc110683380 \h </w:instrText>
+          <w:instrText xml:space="preserve"> PAGEREF _Toc110705825 \h </w:instrText>
         </w:r>
         <w:r>
           <w:rPr>
@@ -2347,14 +2347,14 @@
           <w:lang w:eastAsia="fr-FR"/>
         </w:rPr>
       </w:pPr>
-      <w:hyperlink w:anchor="_Toc110683381" w:history="1">
+      <w:hyperlink w:anchor="_Toc110705826" w:history="1">
         <w:r>
           <w:rPr>
             <w:rStyle w:val="Lienhypertexte"/>
             <w:noProof/>
             <w:highlight w:val="yellow"/>
           </w:rPr>
-          <w:t>2.2. Procédure d’installation !</w:t>
+          <w:t>2.2. Procédure d’installation</w:t>
         </w:r>
         <w:r>
           <w:rPr>
@@ -2375,7 +2375,81 @@
             <w:noProof/>
             <w:webHidden/>
           </w:rPr>
-          <w:instrText xml:space="preserve"> PAGEREF _Toc110683381 \h </w:instrText>
+          <w:instrText xml:space="preserve"> PAGEREF _Toc110705826 \h </w:instrText>
+        </w:r>
+        <w:r>
+          <w:rPr>
+            <w:noProof/>
+            <w:webHidden/>
+          </w:rPr>
+        </w:r>
+        <w:r>
+          <w:rPr>
+            <w:noProof/>
+            <w:webHidden/>
+          </w:rPr>
+          <w:fldChar w:fldCharType="separate"/>
+        </w:r>
+        <w:r>
+          <w:rPr>
+            <w:noProof/>
+            <w:webHidden/>
+          </w:rPr>
+          <w:t>15</w:t>
+        </w:r>
+        <w:r>
+          <w:rPr>
+            <w:noProof/>
+            <w:webHidden/>
+          </w:rPr>
+          <w:fldChar w:fldCharType="end"/>
+        </w:r>
+      </w:hyperlink>
+    </w:p>
+    <w:p>
+      <w:pPr>
+        <w:pStyle w:val="TM2"/>
+        <w:tabs>
+          <w:tab w:val="right" w:leader="hyphen" w:pos="9062"/>
+        </w:tabs>
+        <w:rPr>
+          <w:rFonts w:eastAsiaTheme="minorEastAsia" w:cstheme="minorBidi"/>
+          <w:smallCaps w:val="0"/>
+          <w:noProof/>
+          <w:sz w:val="22"/>
+          <w:szCs w:val="22"/>
+          <w:lang w:eastAsia="fr-FR"/>
+        </w:rPr>
+      </w:pPr>
+      <w:hyperlink w:anchor="_Toc110705827" w:history="1">
+        <w:r>
+          <w:rPr>
+            <w:rStyle w:val="Lienhypertexte"/>
+            <w:noProof/>
+            <w:highlight w:val="yellow"/>
+          </w:rPr>
+          <w:t>2.3. Verbatim !</w:t>
+        </w:r>
+        <w:r>
+          <w:rPr>
+            <w:noProof/>
+            <w:webHidden/>
+          </w:rPr>
+          <w:tab/>
+        </w:r>
+        <w:r>
+          <w:rPr>
+            <w:noProof/>
+            <w:webHidden/>
+          </w:rPr>
+          <w:fldChar w:fldCharType="begin"/>
+        </w:r>
+        <w:r>
+          <w:rPr>
+            <w:noProof/>
+            <w:webHidden/>
+          </w:rPr>
+          <w:instrText xml:space="preserve"> PAGEREF _Toc110705827 \h </w:instrText>
         </w:r>
         <w:r>
           <w:rPr>
@@ -2422,14 +2496,14 @@
           <w:lang w:eastAsia="fr-FR"/>
         </w:rPr>
       </w:pPr>
-      <w:hyperlink w:anchor="_Toc110683382" w:history="1">
+      <w:hyperlink w:anchor="_Toc110705828" w:history="1">
         <w:r>
           <w:rPr>
             <w:rStyle w:val="Lienhypertexte"/>
             <w:noProof/>
             <w:highlight w:val="yellow"/>
           </w:rPr>
-          <w:t>2.2.1.</w:t>
+          <w:t>2.3.1.</w:t>
         </w:r>
         <w:r>
           <w:rPr>
@@ -2457,7 +2531,7 @@
             <w:noProof/>
             <w:webHidden/>
           </w:rPr>
-          <w:instrText xml:space="preserve"> PAGEREF _Toc110683382 \h </w:instrText>
+          <w:instrText xml:space="preserve"> PAGEREF _Toc110705828 \h </w:instrText>
         </w:r>
         <w:r>
           <w:rPr>
@@ -2504,13 +2578,13 @@
           <w:lang w:eastAsia="fr-FR"/>
         </w:rPr>
       </w:pPr>
-      <w:hyperlink w:anchor="_Toc110683383" w:history="1">
+      <w:hyperlink w:anchor="_Toc110705829" w:history="1">
         <w:r>
           <w:rPr>
             <w:rStyle w:val="Lienhypertexte"/>
             <w:noProof/>
           </w:rPr>
-          <w:t>2.2.2.</w:t>
+          <w:t>2.3.2.</w:t>
         </w:r>
         <w:r>
           <w:rPr>
@@ -2539,7 +2613,7 @@
             <w:noProof/>
             <w:webHidden/>
           </w:rPr>
-          <w:instrText xml:space="preserve"> PAGEREF _Toc110683383 \h </w:instrText>
+          <w:instrText xml:space="preserve"> PAGEREF _Toc110705829 \h </w:instrText>
         </w:r>
         <w:r>
           <w:rPr>
@@ -2584,14 +2658,14 @@
           <w:lang w:eastAsia="fr-FR"/>
         </w:rPr>
       </w:pPr>
-      <w:hyperlink w:anchor="_Toc110683384" w:history="1">
+      <w:hyperlink w:anchor="_Toc110705830" w:history="1">
         <w:r>
           <w:rPr>
             <w:rStyle w:val="Lienhypertexte"/>
             <w:noProof/>
             <w:highlight w:val="yellow"/>
           </w:rPr>
-          <w:t>2.2.2.1. Programme en C</w:t>
+          <w:t>2.3.2.1. Programme en C</w:t>
         </w:r>
         <w:r>
           <w:rPr>
@@ -2612,7 +2686,7 @@
             <w:noProof/>
             <w:webHidden/>
           </w:rPr>
-          <w:instrText xml:space="preserve"> PAGEREF _Toc110683384 \h </w:instrText>
+          <w:instrText xml:space="preserve"> PAGEREF _Toc110705830 \h </w:instrText>
         </w:r>
         <w:r>
           <w:rPr>
@@ -2657,14 +2731,14 @@
           <w:lang w:eastAsia="fr-FR"/>
         </w:rPr>
       </w:pPr>
-      <w:hyperlink w:anchor="_Toc110683385" w:history="1">
+      <w:hyperlink w:anchor="_Toc110705831" w:history="1">
         <w:r>
           <w:rPr>
             <w:rStyle w:val="Lienhypertexte"/>
             <w:noProof/>
             <w:highlight w:val="yellow"/>
           </w:rPr>
-          <w:t>2.2.2.2. Checksum et Sha512</w:t>
+          <w:t>2.3.2.2. Checksum et Sha512</w:t>
         </w:r>
         <w:r>
           <w:rPr>
@@ -2685,7 +2759,7 @@
             <w:noProof/>
             <w:webHidden/>
           </w:rPr>
-          <w:instrText xml:space="preserve"> PAGEREF _Toc110683385 \h </w:instrText>
+          <w:instrText xml:space="preserve"> PAGEREF _Toc110705831 \h </w:instrText>
         </w:r>
         <w:r>
           <w:rPr>
@@ -2705,7 +2779,7 @@
             <w:noProof/>
             <w:webHidden/>
           </w:rPr>
-          <w:t>17</w:t>
+          <w:t>18</w:t>
         </w:r>
         <w:r>
           <w:rPr>
@@ -2732,13 +2806,13 @@
           <w:lang w:eastAsia="fr-FR"/>
         </w:rPr>
       </w:pPr>
-      <w:hyperlink w:anchor="_Toc110683386" w:history="1">
+      <w:hyperlink w:anchor="_Toc110705832" w:history="1">
         <w:r>
           <w:rPr>
             <w:rStyle w:val="Lienhypertexte"/>
             <w:noProof/>
           </w:rPr>
-          <w:t>2.2.3. Installation de l'IDE Eclipse</w:t>
+          <w:t>2.3.3. Installation de l'IDE Eclipse</w:t>
         </w:r>
         <w:r>
           <w:rPr>
@@ -2759,7 +2833,7 @@
             <w:noProof/>
             <w:webHidden/>
           </w:rPr>
-          <w:instrText xml:space="preserve"> PAGEREF _Toc110683386 \h </w:instrText>
+          <w:instrText xml:space="preserve"> PAGEREF _Toc110705832 \h </w:instrText>
         </w:r>
         <w:r>
           <w:rPr>
@@ -2779,7 +2853,7 @@
             <w:noProof/>
             <w:webHidden/>
           </w:rPr>
-          <w:t>17</w:t>
+          <w:t>18</w:t>
         </w:r>
         <w:r>
           <w:rPr>
@@ -2804,13 +2878,13 @@
           <w:lang w:eastAsia="fr-FR"/>
         </w:rPr>
       </w:pPr>
-      <w:hyperlink w:anchor="_Toc110683387" w:history="1">
+      <w:hyperlink w:anchor="_Toc110705833" w:history="1">
         <w:r>
           <w:rPr>
             <w:rStyle w:val="Lienhypertexte"/>
             <w:noProof/>
           </w:rPr>
-          <w:t>2.2.3.1. Configuration de l’environnement  de développement</w:t>
+          <w:t>2.3.3.1. Configuration de l’environnement  de développement</w:t>
         </w:r>
         <w:r>
           <w:rPr>
@@ -2831,7 +2905,7 @@
             <w:noProof/>
             <w:webHidden/>
           </w:rPr>
-          <w:instrText xml:space="preserve"> PAGEREF _Toc110683387 \h </w:instrText>
+          <w:instrText xml:space="preserve"> PAGEREF _Toc110705833 \h </w:instrText>
         </w:r>
         <w:r>
           <w:rPr>
@@ -2851,7 +2925,7 @@
             <w:noProof/>
             <w:webHidden/>
           </w:rPr>
-          <w:t>17</w:t>
+          <w:t>18</w:t>
         </w:r>
         <w:r>
           <w:rPr>
@@ -2879,7 +2953,7 @@
           <w:lang w:eastAsia="fr-FR"/>
         </w:rPr>
       </w:pPr>
-      <w:hyperlink w:anchor="_Toc110683388" w:history="1">
+      <w:hyperlink w:anchor="_Toc110705834" w:history="1">
         <w:r>
           <w:rPr>
             <w:rStyle w:val="Lienhypertexte"/>
@@ -2906,7 +2980,7 @@
             <w:noProof/>
             <w:webHidden/>
           </w:rPr>
-          <w:instrText xml:space="preserve"> PAGEREF _Toc110683388 \h </w:instrText>
+          <w:instrText xml:space="preserve"> PAGEREF _Toc110705834 \h </w:instrText>
         </w:r>
         <w:r>
           <w:rPr>
@@ -2926,7 +3000,7 @@
             <w:noProof/>
             <w:webHidden/>
           </w:rPr>
-          <w:t>17</w:t>
+          <w:t>18</w:t>
         </w:r>
         <w:r>
           <w:rPr>
@@ -2952,7 +3026,7 @@
           <w:lang w:eastAsia="fr-FR"/>
         </w:rPr>
       </w:pPr>
-      <w:hyperlink w:anchor="_Toc110683389" w:history="1">
+      <w:hyperlink w:anchor="_Toc110705835" w:history="1">
         <w:r>
           <w:rPr>
             <w:rStyle w:val="Lienhypertexte"/>
@@ -2979,7 +3053,7 @@
             <w:noProof/>
             <w:webHidden/>
           </w:rPr>
-          <w:instrText xml:space="preserve"> PAGEREF _Toc110683389 \h </w:instrText>
+          <w:instrText xml:space="preserve"> PAGEREF _Toc110705835 \h </w:instrText>
         </w:r>
         <w:r>
           <w:rPr>
@@ -3025,7 +3099,7 @@
           <w:lang w:eastAsia="fr-FR"/>
         </w:rPr>
       </w:pPr>
-      <w:hyperlink w:anchor="_Toc110683390" w:history="1">
+      <w:hyperlink w:anchor="_Toc110705836" w:history="1">
         <w:r>
           <w:rPr>
             <w:rStyle w:val="Lienhypertexte"/>
@@ -3052,7 +3126,7 @@
             <w:noProof/>
             <w:webHidden/>
           </w:rPr>
-          <w:instrText xml:space="preserve"> PAGEREF _Toc110683390 \h </w:instrText>
+          <w:instrText xml:space="preserve"> PAGEREF _Toc110705836 \h </w:instrText>
         </w:r>
         <w:r>
           <w:rPr>
@@ -3098,7 +3172,7 @@
           <w:lang w:eastAsia="fr-FR"/>
         </w:rPr>
       </w:pPr>
-      <w:hyperlink w:anchor="_Toc110683391" w:history="1">
+      <w:hyperlink w:anchor="_Toc110705837" w:history="1">
         <w:r>
           <w:rPr>
             <w:rStyle w:val="Lienhypertexte"/>
@@ -3125,7 +3199,7 @@
             <w:noProof/>
             <w:webHidden/>
           </w:rPr>
-          <w:instrText xml:space="preserve"> PAGEREF _Toc110683391 \h </w:instrText>
+          <w:instrText xml:space="preserve"> PAGEREF _Toc110705837 \h </w:instrText>
         </w:r>
         <w:r>
           <w:rPr>
@@ -3173,7 +3247,7 @@
           <w:lang w:eastAsia="fr-FR"/>
         </w:rPr>
       </w:pPr>
-      <w:hyperlink w:anchor="_Toc110683392" w:history="1">
+      <w:hyperlink w:anchor="_Toc110705838" w:history="1">
         <w:r>
           <w:rPr>
             <w:rStyle w:val="Lienhypertexte"/>
@@ -3200,7 +3274,7 @@
             <w:noProof/>
             <w:webHidden/>
           </w:rPr>
-          <w:instrText xml:space="preserve"> PAGEREF _Toc110683392 \h </w:instrText>
+          <w:instrText xml:space="preserve"> PAGEREF _Toc110705838 \h </w:instrText>
         </w:r>
         <w:r>
           <w:rPr>
@@ -3247,7 +3321,7 @@
           <w:lang w:eastAsia="fr-FR"/>
         </w:rPr>
       </w:pPr>
-      <w:hyperlink w:anchor="_Toc110683393" w:history="1">
+      <w:hyperlink w:anchor="_Toc110705839" w:history="1">
         <w:r>
           <w:rPr>
             <w:rStyle w:val="Lienhypertexte"/>
@@ -3274,7 +3348,7 @@
             <w:noProof/>
             <w:webHidden/>
           </w:rPr>
-          <w:instrText xml:space="preserve"> PAGEREF _Toc110683393 \h </w:instrText>
+          <w:instrText xml:space="preserve"> PAGEREF _Toc110705839 \h </w:instrText>
         </w:r>
         <w:r>
           <w:rPr>
@@ -3294,7 +3368,7 @@
             <w:noProof/>
             <w:webHidden/>
           </w:rPr>
-          <w:t>18</w:t>
+          <w:t>19</w:t>
         </w:r>
         <w:r>
           <w:rPr>
@@ -3322,7 +3396,7 @@
           <w:lang w:eastAsia="fr-FR"/>
         </w:rPr>
       </w:pPr>
-      <w:hyperlink w:anchor="_Toc110683394" w:history="1">
+      <w:hyperlink w:anchor="_Toc110705840" w:history="1">
         <w:r>
           <w:rPr>
             <w:rStyle w:val="Lienhypertexte"/>
@@ -3349,7 +3423,7 @@
             <w:noProof/>
             <w:webHidden/>
           </w:rPr>
-          <w:instrText xml:space="preserve"> PAGEREF _Toc110683394 \h </w:instrText>
+          <w:instrText xml:space="preserve"> PAGEREF _Toc110705840 \h </w:instrText>
         </w:r>
         <w:r>
           <w:rPr>
@@ -3369,7 +3443,7 @@
             <w:noProof/>
             <w:webHidden/>
           </w:rPr>
-          <w:t>20</w:t>
+          <w:t>21</w:t>
         </w:r>
         <w:r>
           <w:rPr>
@@ -3397,7 +3471,7 @@
           <w:lang w:eastAsia="fr-FR"/>
         </w:rPr>
       </w:pPr>
-      <w:hyperlink w:anchor="_Toc110683395" w:history="1">
+      <w:hyperlink w:anchor="_Toc110705841" w:history="1">
         <w:r>
           <w:rPr>
             <w:rStyle w:val="Lienhypertexte"/>
@@ -3424,7 +3498,7 @@
             <w:noProof/>
             <w:webHidden/>
           </w:rPr>
-          <w:instrText xml:space="preserve"> PAGEREF _Toc110683395 \h </w:instrText>
+          <w:instrText xml:space="preserve"> PAGEREF _Toc110705841 \h </w:instrText>
         </w:r>
         <w:r>
           <w:rPr>
@@ -3444,7 +3518,7 @@
             <w:noProof/>
             <w:webHidden/>
           </w:rPr>
-          <w:t>20</w:t>
+          <w:t>21</w:t>
         </w:r>
         <w:r>
           <w:rPr>
@@ -3472,7 +3546,7 @@
           <w:lang w:eastAsia="fr-FR"/>
         </w:rPr>
       </w:pPr>
-      <w:hyperlink w:anchor="_Toc110683396" w:history="1">
+      <w:hyperlink w:anchor="_Toc110705842" w:history="1">
         <w:r>
           <w:rPr>
             <w:rStyle w:val="Lienhypertexte"/>
@@ -3499,7 +3573,7 @@
             <w:noProof/>
             <w:webHidden/>
           </w:rPr>
-          <w:instrText xml:space="preserve"> PAGEREF _Toc110683396 \h </w:instrText>
+          <w:instrText xml:space="preserve"> PAGEREF _Toc110705842 \h </w:instrText>
         </w:r>
         <w:r>
           <w:rPr>
@@ -3519,7 +3593,7 @@
             <w:noProof/>
             <w:webHidden/>
           </w:rPr>
-          <w:t>20</w:t>
+          <w:t>21</w:t>
         </w:r>
         <w:r>
           <w:rPr>
@@ -3541,7 +3615,7 @@
       <w:pPr>
         <w:pStyle w:val="Titre1"/>
       </w:pPr>
-      <w:bookmarkStart w:id="0" w:name="_Toc110683350"/>
+      <w:bookmarkStart w:id="0" w:name="_Toc110705795"/>
       <w:r>
         <w:t>Prolégomènes</w:t>
       </w:r>
@@ -3627,7 +3701,7 @@
       <w:pPr>
         <w:pStyle w:val="Titre2"/>
       </w:pPr>
-      <w:bookmarkStart w:id="1" w:name="_Toc110683351"/>
+      <w:bookmarkStart w:id="1" w:name="_Toc110705796"/>
       <w:r>
         <w:t>Héritage</w:t>
       </w:r>
@@ -3730,7 +3804,7 @@
       <w:pPr>
         <w:pStyle w:val="Titre2"/>
       </w:pPr>
-      <w:bookmarkStart w:id="2" w:name="_Toc110683352"/>
+      <w:bookmarkStart w:id="2" w:name="_Toc110705797"/>
       <w:r>
         <w:t>Compilation</w:t>
       </w:r>
@@ -3777,7 +3851,7 @@
       <w:pPr>
         <w:pStyle w:val="Titre3"/>
       </w:pPr>
-      <w:bookmarkStart w:id="3" w:name="_Toc110683353"/>
+      <w:bookmarkStart w:id="3" w:name="_Toc110705798"/>
       <w:r>
         <w:t>Compilation</w:t>
       </w:r>
@@ -3793,7 +3867,7 @@
       <w:pPr>
         <w:pStyle w:val="Titre4"/>
       </w:pPr>
-      <w:bookmarkStart w:id="4" w:name="_Toc110683354"/>
+      <w:bookmarkStart w:id="4" w:name="_Toc110705799"/>
       <w:r>
         <w:t>La compilation classique</w:t>
       </w:r>
@@ -3893,7 +3967,7 @@
       <w:pPr>
         <w:pStyle w:val="Titre4"/>
       </w:pPr>
-      <w:bookmarkStart w:id="5" w:name="_Toc110683355"/>
+      <w:bookmarkStart w:id="5" w:name="_Toc110705800"/>
       <w:r>
         <w:t>La compilation avec l’exemple du C</w:t>
       </w:r>
@@ -4187,7 +4261,7 @@
       <w:pPr>
         <w:pStyle w:val="Titre3"/>
       </w:pPr>
-      <w:bookmarkStart w:id="6" w:name="_Toc110683356"/>
+      <w:bookmarkStart w:id="6" w:name="_Toc110705801"/>
       <w:r>
         <w:t>Java est un langage compilé et interprété</w:t>
       </w:r>
@@ -4197,7 +4271,7 @@
       <w:pPr>
         <w:pStyle w:val="Titre4"/>
       </w:pPr>
-      <w:bookmarkStart w:id="7" w:name="_Toc110683357"/>
+      <w:bookmarkStart w:id="7" w:name="_Toc110705802"/>
       <w:r>
         <w:t>Compilation et interprétation du langage Java</w:t>
       </w:r>
@@ -4763,7 +4837,7 @@
       <w:pPr>
         <w:pStyle w:val="Titre4"/>
       </w:pPr>
-      <w:bookmarkStart w:id="8" w:name="_Toc110683358"/>
+      <w:bookmarkStart w:id="8" w:name="_Toc110705803"/>
       <w:r>
         <w:lastRenderedPageBreak/>
         <w:t>Audience du langage Java</w:t>
@@ -5001,7 +5075,7 @@
       <w:pPr>
         <w:pStyle w:val="Titre2"/>
       </w:pPr>
-      <w:bookmarkStart w:id="9" w:name="_Toc110683359"/>
+      <w:bookmarkStart w:id="9" w:name="_Toc110705804"/>
       <w:r>
         <w:t>Les concepts de JVM</w:t>
       </w:r>
@@ -5025,7 +5099,7 @@
       <w:pPr>
         <w:pStyle w:val="Titre3"/>
       </w:pPr>
-      <w:bookmarkStart w:id="10" w:name="_Toc110683360"/>
+      <w:bookmarkStart w:id="10" w:name="_Toc110705805"/>
       <w:r>
         <w:lastRenderedPageBreak/>
         <w:t>JVM</w:t>
@@ -5044,7 +5118,7 @@
       <w:pPr>
         <w:pStyle w:val="Titre4"/>
       </w:pPr>
-      <w:bookmarkStart w:id="11" w:name="_Toc110683361"/>
+      <w:bookmarkStart w:id="11" w:name="_Toc110705806"/>
       <w:r>
         <w:t>L</w:t>
       </w:r>
@@ -5244,7 +5318,7 @@
       <w:pPr>
         <w:pStyle w:val="Titre4"/>
       </w:pPr>
-      <w:bookmarkStart w:id="12" w:name="_Toc110683362"/>
+      <w:bookmarkStart w:id="12" w:name="_Toc110705807"/>
       <w:r>
         <w:t>Fo</w:t>
       </w:r>
@@ -5465,7 +5539,7 @@
       <w:pPr>
         <w:pStyle w:val="Titre4"/>
       </w:pPr>
-      <w:bookmarkStart w:id="13" w:name="_Toc110683363"/>
+      <w:bookmarkStart w:id="13" w:name="_Toc110705808"/>
       <w:r>
         <w:t>Les fonctions principales de la JVM</w:t>
       </w:r>
@@ -5564,7 +5638,7 @@
       <w:pPr>
         <w:pStyle w:val="Titre3"/>
       </w:pPr>
-      <w:bookmarkStart w:id="14" w:name="_Toc110683364"/>
+      <w:bookmarkStart w:id="14" w:name="_Toc110705809"/>
       <w:r>
         <w:t>JRE</w:t>
       </w:r>
@@ -5574,7 +5648,7 @@
       <w:pPr>
         <w:pStyle w:val="Titre4"/>
       </w:pPr>
-      <w:bookmarkStart w:id="15" w:name="_Toc110683365"/>
+      <w:bookmarkStart w:id="15" w:name="_Toc110705810"/>
       <w:r>
         <w:t>Présentation du JRE</w:t>
       </w:r>
@@ -5761,7 +5835,7 @@
           <w:lang w:val="en-US"/>
         </w:rPr>
       </w:pPr>
-      <w:bookmarkStart w:id="16" w:name="_Toc110683366"/>
+      <w:bookmarkStart w:id="16" w:name="_Toc110705811"/>
       <w:r>
         <w:rPr>
           <w:lang w:val="en-US"/>
@@ -5905,7 +5979,7 @@
       <w:pPr>
         <w:pStyle w:val="Titre3"/>
       </w:pPr>
-      <w:bookmarkStart w:id="17" w:name="_Toc110683367"/>
+      <w:bookmarkStart w:id="17" w:name="_Toc110705812"/>
       <w:r>
         <w:t>JDK</w:t>
       </w:r>
@@ -5920,7 +5994,7 @@
       <w:pPr>
         <w:pStyle w:val="Titre4"/>
       </w:pPr>
-      <w:bookmarkStart w:id="18" w:name="_Toc110683368"/>
+      <w:bookmarkStart w:id="18" w:name="_Toc110705813"/>
       <w:r>
         <w:lastRenderedPageBreak/>
         <w:t>Définition du JDK</w:t>
@@ -6365,7 +6439,7 @@
       <w:pPr>
         <w:pStyle w:val="Titre4"/>
       </w:pPr>
-      <w:bookmarkStart w:id="19" w:name="_Toc110683369"/>
+      <w:bookmarkStart w:id="19" w:name="_Toc110705814"/>
       <w:r>
         <w:lastRenderedPageBreak/>
         <w:t>Classification de JDK JRE JVM</w:t>
@@ -6534,7 +6608,7 @@
       <w:pPr>
         <w:pStyle w:val="Titre2"/>
       </w:pPr>
-      <w:bookmarkStart w:id="20" w:name="_Toc110683370"/>
+      <w:bookmarkStart w:id="20" w:name="_Toc110705815"/>
       <w:r>
         <w:t>Le choix du JDK</w:t>
       </w:r>
@@ -6549,7 +6623,7 @@
       <w:pPr>
         <w:pStyle w:val="Titre3"/>
       </w:pPr>
-      <w:bookmarkStart w:id="21" w:name="_Toc110683371"/>
+      <w:bookmarkStart w:id="21" w:name="_Toc110705816"/>
       <w:r>
         <w:t>Rappel du contexte historique de Java</w:t>
       </w:r>
@@ -6564,7 +6638,7 @@
       <w:pPr>
         <w:pStyle w:val="Titre4"/>
       </w:pPr>
-      <w:bookmarkStart w:id="22" w:name="_Toc110683372"/>
+      <w:bookmarkStart w:id="22" w:name="_Toc110705817"/>
       <w:r>
         <w:t>Timeline de Java</w:t>
       </w:r>
@@ -6792,13 +6866,8 @@
         <w:t>Sun Microsystems</w:t>
       </w:r>
       <w:r>
-        <w:t xml:space="preserve"> est </w:t>
-      </w:r>
-      <w:proofErr w:type="gramStart"/>
-      <w:r>
-        <w:t>rachetée</w:t>
-      </w:r>
-      <w:proofErr w:type="gramEnd"/>
+        <w:t xml:space="preserve"> est rachetée</w:t>
+      </w:r>
       <w:r>
         <w:rPr>
           <w:rStyle w:val="Appelnotedebasdep"/>
@@ -7256,7 +7325,7 @@
       <w:pPr>
         <w:pStyle w:val="Titre4"/>
       </w:pPr>
-      <w:bookmarkStart w:id="23" w:name="_Toc110683373"/>
+      <w:bookmarkStart w:id="23" w:name="_Toc110705818"/>
       <w:r>
         <w:t xml:space="preserve">Les fournisseurs </w:t>
       </w:r>
@@ -8395,7 +8464,7 @@
           <w:highlight w:val="yellow"/>
         </w:rPr>
       </w:pPr>
-      <w:bookmarkStart w:id="24" w:name="_Toc110683374"/>
+      <w:bookmarkStart w:id="24" w:name="_Toc110705819"/>
       <w:r>
         <w:rPr>
           <w:highlight w:val="yellow"/>
@@ -8452,7 +8521,7 @@
       <w:pPr>
         <w:pStyle w:val="Titre1"/>
       </w:pPr>
-      <w:bookmarkStart w:id="25" w:name="_Toc110683375"/>
+      <w:bookmarkStart w:id="25" w:name="_Toc110705820"/>
       <w:r>
         <w:lastRenderedPageBreak/>
         <w:t>Installation</w:t>
@@ -8463,7 +8532,7 @@
       <w:pPr>
         <w:pStyle w:val="Titre2"/>
       </w:pPr>
-      <w:bookmarkStart w:id="26" w:name="_Toc110683376"/>
+      <w:bookmarkStart w:id="26" w:name="_Toc110705821"/>
       <w:r>
         <w:t>Prérequis hardware</w:t>
       </w:r>
@@ -8507,7 +8576,7 @@
       <w:pPr>
         <w:pStyle w:val="Titre4"/>
       </w:pPr>
-      <w:bookmarkStart w:id="27" w:name="_Toc110683377"/>
+      <w:bookmarkStart w:id="27" w:name="_Toc110705822"/>
       <w:r>
         <w:t>Architecture d’un ordinateur</w:t>
       </w:r>
@@ -8544,7 +8613,7 @@
           <w:highlight w:val="yellow"/>
         </w:rPr>
       </w:pPr>
-      <w:bookmarkStart w:id="28" w:name="_Toc110683378"/>
+      <w:bookmarkStart w:id="28" w:name="_Toc110705823"/>
       <w:r>
         <w:rPr>
           <w:highlight w:val="yellow"/>
@@ -8557,7 +8626,7 @@
       <w:pPr>
         <w:pStyle w:val="Titre4"/>
       </w:pPr>
-      <w:bookmarkStart w:id="29" w:name="_Toc110683379"/>
+      <w:bookmarkStart w:id="29" w:name="_Toc110705824"/>
       <w:r>
         <w:t>Pourquoi passer à un processeur 64 bits ?</w:t>
       </w:r>
@@ -8596,7 +8665,7 @@
       <w:pPr>
         <w:pStyle w:val="Titre3"/>
       </w:pPr>
-      <w:bookmarkStart w:id="30" w:name="_Toc110683380"/>
+      <w:bookmarkStart w:id="30" w:name="_Toc110705825"/>
       <w:r>
         <w:t>Les trois types configurations hardware</w:t>
       </w:r>
@@ -8610,20 +8679,20 @@
           <w:highlight w:val="yellow"/>
         </w:rPr>
       </w:pPr>
-      <w:bookmarkStart w:id="31" w:name="_Toc110683381"/>
+      <w:bookmarkStart w:id="31" w:name="_Toc110705826"/>
       <w:r>
         <w:rPr>
           <w:highlight w:val="yellow"/>
         </w:rPr>
         <w:t>Procédure d’installation</w:t>
       </w:r>
+      <w:bookmarkEnd w:id="31"/>
       <w:r>
         <w:rPr>
           <w:highlight w:val="yellow"/>
         </w:rPr>
-        <w:t> !</w:t>
-      </w:r>
-      <w:bookmarkEnd w:id="31"/>
+        <w:t> </w:t>
+      </w:r>
     </w:p>
     <w:p>
       <w:pPr>
@@ -8648,29 +8717,47 @@
       </w:r>
     </w:p>
     <w:p>
-      <w:hyperlink r:id="rId32" w:anchor="anchor-4" w:history="1">
-        <w:r>
-          <w:rPr>
-            <w:rStyle w:val="Lienhypertexte"/>
-          </w:rPr>
-          <w:t>https://koor.fr/Java/Tutorial/Installation.wp#anchor-4</w:t>
-        </w:r>
-      </w:hyperlink>
-    </w:p>
-    <w:p>
-      <w:pPr>
+      <w:pPr>
+        <w:pStyle w:val="Titre2"/>
         <w:rPr>
           <w:highlight w:val="yellow"/>
         </w:rPr>
       </w:pPr>
+      <w:bookmarkStart w:id="32" w:name="_Toc110705827"/>
       <w:r>
         <w:rPr>
           <w:highlight w:val="yellow"/>
         </w:rPr>
-        <w:t xml:space="preserve">Transcription </w:t>
-      </w:r>
-    </w:p>
-    <w:p>
+        <w:t>Verbatim !</w:t>
+      </w:r>
+      <w:bookmarkEnd w:id="32"/>
+    </w:p>
+    <w:p>
+      <w:pPr>
+        <w:rPr>
+          <w:highlight w:val="yellow"/>
+        </w:rPr>
+      </w:pPr>
+    </w:p>
+    <w:p>
+      <w:r>
+        <w:rPr>
+          <mc:AlternateContent>
+            <mc:Choice Requires="w16se"/>
+            <mc:Fallback>
+              <w:rFonts w:ascii="Segoe UI Emoji" w:eastAsia="Segoe UI Emoji" w:hAnsi="Segoe UI Emoji" w:cs="Segoe UI Emoji"/>
+            </mc:Fallback>
+          </mc:AlternateContent>
+        </w:rPr>
+        <mc:AlternateContent>
+          <mc:Choice Requires="w16se">
+            <w16se:symEx w16se:font="Segoe UI Emoji" w16se:char="263A"/>
+          </mc:Choice>
+          <mc:Fallback>
+            <w:t>☺</w:t>
+          </mc:Fallback>
+        </mc:AlternateContent>
+      </w:r>
       <w:r>
         <w:t>environnement d</w:t>
       </w:r>
@@ -8702,7 +8789,7 @@
                     <pic:cNvPicPr/>
                   </pic:nvPicPr>
                   <pic:blipFill rotWithShape="1">
-                    <a:blip r:embed="rId33"/>
+                    <a:blip r:embed="rId32"/>
                     <a:srcRect t="3363" b="3022"/>
                     <a:stretch/>
                   </pic:blipFill>
@@ -8733,6 +8820,103 @@
     <w:p>
       <w:pPr>
         <w:rPr>
+          <w:rFonts w:ascii="Arial" w:hAnsi="Arial" w:cs="Arial"/>
+        </w:rPr>
+      </w:pPr>
+      <w:r>
+        <w:rPr>
+          <w:rFonts w:ascii="Arial" w:hAnsi="Arial" w:cs="Arial"/>
+        </w:rPr>
+        <w:t xml:space="preserve">►pas le </w:t>
+      </w:r>
+      <w:proofErr w:type="spellStart"/>
+      <w:r>
+        <w:rPr>
+          <w:rFonts w:ascii="Arial" w:hAnsi="Arial" w:cs="Arial"/>
+        </w:rPr>
+        <w:t>jre</w:t>
+      </w:r>
+      <w:proofErr w:type="spellEnd"/>
+      <w:r>
+        <w:rPr>
+          <w:rFonts w:ascii="Arial" w:hAnsi="Arial" w:cs="Arial"/>
+        </w:rPr>
+        <w:t xml:space="preserve"> , car il contient le </w:t>
+      </w:r>
+      <w:proofErr w:type="spellStart"/>
+      <w:r>
+        <w:rPr>
+          <w:rFonts w:ascii="Arial" w:hAnsi="Arial" w:cs="Arial"/>
+        </w:rPr>
+        <w:t>jdk</w:t>
+      </w:r>
+      <w:proofErr w:type="spellEnd"/>
+    </w:p>
+    <w:p>
+      <w:pPr>
+        <w:rPr>
+          <w:rFonts w:ascii="Arial" w:hAnsi="Arial" w:cs="Arial"/>
+          <w:b/>
+          <w:bCs/>
+          <w:sz w:val="24"/>
+          <w:szCs w:val="24"/>
+        </w:rPr>
+      </w:pPr>
+      <w:r>
+        <w:rPr>
+          <w:rFonts w:ascii="Arial" w:hAnsi="Arial" w:cs="Arial"/>
+          <w:b/>
+          <w:bCs/>
+          <w:sz w:val="24"/>
+          <w:szCs w:val="24"/>
+        </w:rPr>
+        <w:lastRenderedPageBreak/>
+        <w:t>►</w:t>
+      </w:r>
+      <w:r>
+        <w:rPr>
+          <w:rFonts w:ascii="Arial" w:hAnsi="Arial" w:cs="Arial"/>
+          <w:b/>
+          <w:bCs/>
+          <w:sz w:val="24"/>
+          <w:szCs w:val="24"/>
+        </w:rPr>
+        <w:t xml:space="preserve">java 1.8.0 = </w:t>
+      </w:r>
+      <w:r>
+        <w:rPr>
+          <w:b/>
+          <w:bCs/>
+          <w:sz w:val="24"/>
+          <w:szCs w:val="24"/>
+        </w:rPr>
+        <w:t>Java SE 8</w:t>
+      </w:r>
+    </w:p>
+    <w:p>
+      <w:pPr>
+        <w:rPr>
+          <w:rFonts w:ascii="Arial" w:hAnsi="Arial" w:cs="Arial"/>
+        </w:rPr>
+      </w:pPr>
+    </w:p>
+    <w:p>
+      <w:pPr>
+        <w:rPr>
+          <w:rFonts w:ascii="Arial" w:hAnsi="Arial" w:cs="Arial"/>
+        </w:rPr>
+      </w:pPr>
+    </w:p>
+    <w:p>
+      <w:pPr>
+        <w:rPr>
+          <w:rFonts w:ascii="Arial" w:hAnsi="Arial" w:cs="Arial"/>
+        </w:rPr>
+      </w:pPr>
+    </w:p>
+    <w:p>
+      <w:pPr>
+        <w:rPr>
           <w:highlight w:val="yellow"/>
         </w:rPr>
       </w:pPr>
@@ -8744,11 +8928,11 @@
           <w:highlight w:val="yellow"/>
         </w:rPr>
       </w:pPr>
-      <w:bookmarkStart w:id="32" w:name="_Toc110683382"/>
+      <w:bookmarkStart w:id="33" w:name="_Toc110705828"/>
       <w:r>
         <w:t>Installation du Java SE</w:t>
       </w:r>
-      <w:bookmarkEnd w:id="32"/>
+      <w:bookmarkEnd w:id="33"/>
     </w:p>
     <w:p>
       <w:pPr>
@@ -8758,7 +8942,7 @@
       </w:pPr>
     </w:p>
     <w:p>
-      <w:hyperlink r:id="rId34" w:history="1">
+      <w:hyperlink r:id="rId33" w:history="1">
         <w:r>
           <w:rPr>
             <w:rStyle w:val="Lienhypertexte"/>
@@ -8793,7 +8977,7 @@
                     <pic:cNvPicPr/>
                   </pic:nvPicPr>
                   <pic:blipFill>
-                    <a:blip r:embed="rId35"/>
+                    <a:blip r:embed="rId34"/>
                     <a:stretch>
                       <a:fillRect/>
                     </a:stretch>
@@ -8829,7 +9013,7 @@
       </w:pPr>
     </w:p>
     <w:p>
-      <w:hyperlink r:id="rId36" w:history="1">
+      <w:hyperlink r:id="rId35" w:history="1">
         <w:r>
           <w:rPr>
             <w:rStyle w:val="Lienhypertexte"/>
@@ -8843,6 +9027,7 @@
         <w:rPr>
           <w:noProof/>
         </w:rPr>
+        <w:lastRenderedPageBreak/>
         <w:drawing>
           <wp:inline distT="0" distB="0" distL="0" distR="0" wp14:anchorId="775FB243" wp14:editId="5240EE4E">
             <wp:extent cx="5760720" cy="3337560"/>
@@ -8859,7 +9044,7 @@
                     <pic:cNvPicPr/>
                   </pic:nvPicPr>
                   <pic:blipFill>
-                    <a:blip r:embed="rId37"/>
+                    <a:blip r:embed="rId36"/>
                     <a:stretch>
                       <a:fillRect/>
                     </a:stretch>
@@ -8934,7 +9119,7 @@
           <w:lang w:val="en-US"/>
         </w:rPr>
       </w:pPr>
-      <w:hyperlink r:id="rId38" w:history="1">
+      <w:hyperlink r:id="rId37" w:history="1">
         <w:r>
           <w:rPr>
             <w:rStyle w:val="Lienhypertexte"/>
@@ -8996,14 +9181,14 @@
       <w:pPr>
         <w:pStyle w:val="Titre3"/>
       </w:pPr>
-      <w:bookmarkStart w:id="33" w:name="_Toc110683383"/>
+      <w:bookmarkStart w:id="34" w:name="_Toc110705829"/>
       <w:r>
         <w:rPr>
           <w:highlight w:val="yellow"/>
         </w:rPr>
         <w:t>Sha256</w:t>
       </w:r>
-      <w:bookmarkEnd w:id="33"/>
+      <w:bookmarkEnd w:id="34"/>
     </w:p>
     <w:p>
       <w:r>
@@ -9023,14 +9208,14 @@
           <w:highlight w:val="yellow"/>
         </w:rPr>
       </w:pPr>
-      <w:bookmarkStart w:id="34" w:name="_Toc110683384"/>
+      <w:bookmarkStart w:id="35" w:name="_Toc110705830"/>
       <w:r>
         <w:rPr>
           <w:highlight w:val="yellow"/>
         </w:rPr>
         <w:t>Programme en C</w:t>
       </w:r>
-      <w:bookmarkEnd w:id="34"/>
+      <w:bookmarkEnd w:id="35"/>
     </w:p>
     <w:p/>
     <w:p>
@@ -9040,14 +9225,15 @@
           <w:highlight w:val="yellow"/>
         </w:rPr>
       </w:pPr>
-      <w:bookmarkStart w:id="35" w:name="_Toc110683385"/>
+      <w:bookmarkStart w:id="36" w:name="_Toc110705831"/>
       <w:r>
         <w:rPr>
           <w:highlight w:val="yellow"/>
         </w:rPr>
+        <w:lastRenderedPageBreak/>
         <w:t>Checksum et Sha512</w:t>
       </w:r>
-      <w:bookmarkEnd w:id="35"/>
+      <w:bookmarkEnd w:id="36"/>
     </w:p>
     <w:p/>
     <w:p>
@@ -9061,18 +9247,18 @@
       <w:pPr>
         <w:pStyle w:val="Titre3"/>
       </w:pPr>
-      <w:bookmarkStart w:id="36" w:name="_Toc110683386"/>
+      <w:bookmarkStart w:id="37" w:name="_Toc110705832"/>
       <w:r>
         <w:t>Installation de l'IDE Eclipse</w:t>
       </w:r>
-      <w:bookmarkEnd w:id="36"/>
+      <w:bookmarkEnd w:id="37"/>
     </w:p>
     <w:p/>
     <w:p>
       <w:pPr>
         <w:pStyle w:val="Titre4"/>
       </w:pPr>
-      <w:bookmarkStart w:id="37" w:name="_Toc110683387"/>
+      <w:bookmarkStart w:id="38" w:name="_Toc110705833"/>
       <w:r>
         <w:t xml:space="preserve">Configuration de </w:t>
       </w:r>
@@ -9088,7 +9274,7 @@
       <w:r>
         <w:t xml:space="preserve"> de développement</w:t>
       </w:r>
-      <w:bookmarkEnd w:id="37"/>
+      <w:bookmarkEnd w:id="38"/>
     </w:p>
     <w:p/>
     <w:p/>
@@ -9096,11 +9282,11 @@
       <w:pPr>
         <w:pStyle w:val="Titre1"/>
       </w:pPr>
-      <w:bookmarkStart w:id="38" w:name="_Toc110683388"/>
+      <w:bookmarkStart w:id="39" w:name="_Toc110705834"/>
       <w:r>
         <w:t>Tests</w:t>
       </w:r>
-      <w:bookmarkEnd w:id="38"/>
+      <w:bookmarkEnd w:id="39"/>
     </w:p>
     <w:p/>
     <w:p>
@@ -9114,11 +9300,11 @@
       <w:pPr>
         <w:pStyle w:val="Titre2"/>
       </w:pPr>
-      <w:bookmarkStart w:id="39" w:name="_Toc110683389"/>
+      <w:bookmarkStart w:id="40" w:name="_Toc110705835"/>
       <w:r>
         <w:t>Bytecode</w:t>
       </w:r>
-      <w:bookmarkEnd w:id="39"/>
+      <w:bookmarkEnd w:id="40"/>
     </w:p>
     <w:p>
       <w:r>
@@ -9153,22 +9339,22 @@
       <w:pPr>
         <w:pStyle w:val="Titre2"/>
       </w:pPr>
-      <w:bookmarkStart w:id="40" w:name="_Toc110683390"/>
+      <w:bookmarkStart w:id="41" w:name="_Toc110705836"/>
       <w:r>
         <w:t>Programme de test</w:t>
       </w:r>
-      <w:bookmarkEnd w:id="40"/>
+      <w:bookmarkEnd w:id="41"/>
     </w:p>
     <w:p>
       <w:pPr>
         <w:pStyle w:val="Titre2"/>
       </w:pPr>
-      <w:bookmarkStart w:id="41" w:name="_Toc110683391"/>
+      <w:bookmarkStart w:id="42" w:name="_Toc110705837"/>
       <w:proofErr w:type="spellStart"/>
       <w:r>
         <w:t>Junit</w:t>
       </w:r>
-      <w:bookmarkEnd w:id="41"/>
+      <w:bookmarkEnd w:id="42"/>
       <w:proofErr w:type="spellEnd"/>
     </w:p>
     <w:p/>
@@ -9176,7 +9362,7 @@
       <w:pPr>
         <w:pStyle w:val="Titre1"/>
       </w:pPr>
-      <w:bookmarkStart w:id="42" w:name="_Toc110683392"/>
+      <w:bookmarkStart w:id="43" w:name="_Toc110705838"/>
       <w:r>
         <w:t xml:space="preserve">De Java 8 à </w:t>
       </w:r>
@@ -9201,7 +9387,7 @@
       <w:r>
         <w:t>elles fonctionnalités</w:t>
       </w:r>
-      <w:bookmarkEnd w:id="42"/>
+      <w:bookmarkEnd w:id="43"/>
     </w:p>
     <w:p/>
     <w:p/>
@@ -9214,7 +9400,7 @@
       </w:r>
     </w:p>
     <w:p>
-      <w:hyperlink r:id="rId39" w:history="1">
+      <w:hyperlink r:id="rId38" w:history="1">
         <w:r>
           <w:rPr>
             <w:rStyle w:val="Lienhypertexte"/>
@@ -9234,14 +9420,14 @@
       <w:pPr>
         <w:pStyle w:val="Titre3"/>
       </w:pPr>
-      <w:bookmarkStart w:id="43" w:name="_Toc110683393"/>
+      <w:bookmarkStart w:id="44" w:name="_Toc110705839"/>
       <w:r>
         <w:rPr>
           <w:rStyle w:val="mw-headline"/>
         </w:rPr>
         <w:t>Release table</w:t>
       </w:r>
-      <w:bookmarkEnd w:id="43"/>
+      <w:bookmarkEnd w:id="44"/>
     </w:p>
     <w:tbl>
       <w:tblPr>
@@ -9351,7 +9537,7 @@
               <w:br/>
               <w:t>Public Updates</w:t>
             </w:r>
-            <w:hyperlink r:id="rId40" w:anchor="cite_note-auto9-3" w:history="1">
+            <w:hyperlink r:id="rId39" w:anchor="cite_note-auto9-3" w:history="1">
               <w:r>
                 <w:rPr>
                   <w:rStyle w:val="Lienhypertexte"/>
@@ -9363,7 +9549,7 @@
                 <w:t>[3]</w:t>
               </w:r>
             </w:hyperlink>
-            <w:hyperlink r:id="rId41" w:anchor="cite_note-8" w:history="1">
+            <w:hyperlink r:id="rId40" w:anchor="cite_note-8" w:history="1">
               <w:r>
                 <w:rPr>
                   <w:rStyle w:val="Lienhypertexte"/>
@@ -9375,7 +9561,7 @@
                 <w:t>[8]</w:t>
               </w:r>
             </w:hyperlink>
-            <w:hyperlink r:id="rId42" w:anchor="cite_note-9" w:history="1">
+            <w:hyperlink r:id="rId41" w:anchor="cite_note-9" w:history="1">
               <w:r>
                 <w:rPr>
                   <w:rStyle w:val="Lienhypertexte"/>
@@ -9387,7 +9573,7 @@
                 <w:t>[9]</w:t>
               </w:r>
             </w:hyperlink>
-            <w:hyperlink r:id="rId43" w:anchor="cite_note-10" w:history="1">
+            <w:hyperlink r:id="rId42" w:anchor="cite_note-10" w:history="1">
               <w:r>
                 <w:rPr>
                   <w:rStyle w:val="Lienhypertexte"/>
@@ -10038,7 +10224,6 @@
           </w:tcPr>
           <w:p>
             <w:r>
-              <w:lastRenderedPageBreak/>
               <w:t>Java SE 6</w:t>
             </w:r>
           </w:p>
@@ -10098,7 +10283,7 @@
             <w:r>
               <w:t xml:space="preserve"> 2026 for Azul</w:t>
             </w:r>
-            <w:hyperlink r:id="rId44" w:anchor="cite_note-Azul-11" w:history="1">
+            <w:hyperlink r:id="rId43" w:anchor="cite_note-Azul-11" w:history="1">
               <w:r>
                 <w:rPr>
                   <w:rStyle w:val="Lienhypertexte"/>
@@ -10326,7 +10511,7 @@
             <w:r>
               <w:t xml:space="preserve"> 2030</w:t>
             </w:r>
-            <w:hyperlink r:id="rId45" w:anchor="cite_note-:1-13" w:history="1">
+            <w:hyperlink r:id="rId44" w:anchor="cite_note-:1-13" w:history="1">
               <w:r>
                 <w:rPr>
                   <w:rStyle w:val="Lienhypertexte"/>
@@ -10601,6 +10786,7 @@
               <w:rPr>
                 <w:lang w:val="en-US"/>
               </w:rPr>
+              <w:lastRenderedPageBreak/>
               <w:t>Corretto</w:t>
             </w:r>
             <w:proofErr w:type="spellEnd"/>
@@ -10611,7 +10797,7 @@
               <w:br/>
               <w:t>At least October 2024 for Microsoft</w:t>
             </w:r>
-            <w:hyperlink r:id="rId46" w:anchor="cite_note-Microsoft&quot;-14" w:history="1">
+            <w:hyperlink r:id="rId45" w:anchor="cite_note-Microsoft&quot;-14" w:history="1">
               <w:r>
                 <w:rPr>
                   <w:rStyle w:val="Lienhypertexte"/>
@@ -10621,7 +10807,7 @@
                 <w:t>[14]</w:t>
               </w:r>
             </w:hyperlink>
-            <w:hyperlink r:id="rId47" w:anchor="cite_note-15" w:history="1">
+            <w:hyperlink r:id="rId46" w:anchor="cite_note-15" w:history="1">
               <w:r>
                 <w:rPr>
                   <w:rStyle w:val="Lienhypertexte"/>
@@ -10648,6 +10834,7 @@
           <w:p>
             <w:proofErr w:type="spellStart"/>
             <w:r>
+              <w:lastRenderedPageBreak/>
               <w:t>September</w:t>
             </w:r>
             <w:proofErr w:type="spellEnd"/>
@@ -10665,7 +10852,7 @@
             <w:r>
               <w:t xml:space="preserve"> 2026 for Azul</w:t>
             </w:r>
-            <w:hyperlink r:id="rId48" w:anchor="cite_note-Azul-11" w:history="1">
+            <w:hyperlink r:id="rId47" w:anchor="cite_note-Azul-11" w:history="1">
               <w:r>
                 <w:rPr>
                   <w:rStyle w:val="Lienhypertexte"/>
@@ -10946,7 +11133,7 @@
               <w:br/>
               <w:t>March 2023 for Azul</w:t>
             </w:r>
-            <w:hyperlink r:id="rId49" w:anchor="cite_note-Azul-11" w:history="1">
+            <w:hyperlink r:id="rId48" w:anchor="cite_note-Azul-11" w:history="1">
               <w:r>
                 <w:rPr>
                   <w:rStyle w:val="Lienhypertexte"/>
@@ -11109,7 +11296,7 @@
               <w:br/>
               <w:t>At least September 2027 for Microsoft</w:t>
             </w:r>
-            <w:hyperlink r:id="rId50" w:anchor="cite_note-Microsoft&quot;-14" w:history="1">
+            <w:hyperlink r:id="rId49" w:anchor="cite_note-Microsoft&quot;-14" w:history="1">
               <w:r>
                 <w:rPr>
                   <w:rStyle w:val="Lienhypertexte"/>
@@ -11261,7 +11448,6 @@
           </w:tcPr>
           <w:p>
             <w:r>
-              <w:lastRenderedPageBreak/>
               <w:t>Java SE 19</w:t>
             </w:r>
           </w:p>
@@ -11453,7 +11639,7 @@
             <w:r>
               <w:t xml:space="preserve"> 2031</w:t>
             </w:r>
-            <w:hyperlink r:id="rId51" w:anchor="cite_note-:1-13" w:history="1">
+            <w:hyperlink r:id="rId50" w:anchor="cite_note-:1-13" w:history="1">
               <w:r>
                 <w:rPr>
                   <w:rStyle w:val="Lienhypertexte"/>
@@ -11580,7 +11766,7 @@
     </w:tbl>
     <w:p/>
     <w:p>
-      <w:hyperlink r:id="rId52" w:history="1">
+      <w:hyperlink r:id="rId51" w:history="1">
         <w:r>
           <w:rPr>
             <w:rStyle w:val="Lienhypertexte"/>
@@ -11595,23 +11781,24 @@
       <w:pPr>
         <w:pStyle w:val="Titre1"/>
       </w:pPr>
-      <w:bookmarkStart w:id="44" w:name="_Toc110683394"/>
-      <w:r>
+      <w:bookmarkStart w:id="45" w:name="_Toc110705840"/>
+      <w:r>
+        <w:lastRenderedPageBreak/>
         <w:t>Critiques  de la technologie Java</w:t>
       </w:r>
-      <w:bookmarkEnd w:id="44"/>
+      <w:bookmarkEnd w:id="45"/>
     </w:p>
     <w:p>
       <w:pPr>
         <w:pStyle w:val="Titre1"/>
       </w:pPr>
-      <w:bookmarkStart w:id="45" w:name="_Toc107509236"/>
-      <w:bookmarkStart w:id="46" w:name="_Toc110683395"/>
+      <w:bookmarkStart w:id="46" w:name="_Toc107509236"/>
+      <w:bookmarkStart w:id="47" w:name="_Toc110705841"/>
       <w:r>
         <w:t>Icones</w:t>
       </w:r>
-      <w:bookmarkEnd w:id="45"/>
       <w:bookmarkEnd w:id="46"/>
+      <w:bookmarkEnd w:id="47"/>
     </w:p>
     <w:p/>
     <w:p>
@@ -11692,7 +11879,7 @@
                           <a14:useLocalDpi xmlns:a14="http://schemas.microsoft.com/office/drawing/2010/main"/>
                         </a:ext>
                         <a:ext uri="{96DAC541-7B7A-43D3-8B79-37D633B846F1}">
-                          <asvg:svgBlip xmlns:asvg="http://schemas.microsoft.com/office/drawing/2016/SVG/main" r:embed="rId53"/>
+                          <asvg:svgBlip xmlns:asvg="http://schemas.microsoft.com/office/drawing/2016/SVG/main" r:embed="rId52"/>
                         </a:ext>
                       </a:extLst>
                     </a:blip>
@@ -11738,13 +11925,13 @@
                     <pic:cNvPicPr/>
                   </pic:nvPicPr>
                   <pic:blipFill>
-                    <a:blip r:embed="rId54" cstate="email">
+                    <a:blip r:embed="rId53" cstate="email">
                       <a:extLst>
                         <a:ext uri="{28A0092B-C50C-407E-A947-70E740481C1C}">
                           <a14:useLocalDpi xmlns:a14="http://schemas.microsoft.com/office/drawing/2010/main"/>
                         </a:ext>
                         <a:ext uri="{96DAC541-7B7A-43D3-8B79-37D633B846F1}">
-                          <asvg:svgBlip xmlns:asvg="http://schemas.microsoft.com/office/drawing/2016/SVG/main" r:embed="rId55"/>
+                          <asvg:svgBlip xmlns:asvg="http://schemas.microsoft.com/office/drawing/2016/SVG/main" r:embed="rId54"/>
                         </a:ext>
                       </a:extLst>
                     </a:blip>
@@ -11774,11 +11961,11 @@
       <w:pPr>
         <w:pStyle w:val="Titre1"/>
       </w:pPr>
-      <w:bookmarkStart w:id="47" w:name="_Toc110683396"/>
+      <w:bookmarkStart w:id="48" w:name="_Toc110705842"/>
       <w:r>
         <w:t>Links</w:t>
       </w:r>
-      <w:bookmarkEnd w:id="47"/>
+      <w:bookmarkEnd w:id="48"/>
       <w:r>
         <w:t> </w:t>
       </w:r>
@@ -11791,65 +11978,167 @@
     </w:p>
     <w:p>
       <w:r>
+        <w:t>•</w:t>
+      </w:r>
+    </w:p>
+    <w:p>
+      <w:r>
+        <w:t>On aura besoin de trois prérequis</w:t>
+      </w:r>
+    </w:p>
+    <w:p>
+      <w:r>
+        <w:t>•</w:t>
+      </w:r>
+    </w:p>
+    <w:p>
+      <w:r>
+        <w:t>Java: https://www.java.com/fr/download/</w:t>
+      </w:r>
+    </w:p>
+    <w:p>
+      <w:pPr>
+        <w:rPr>
+          <w:lang w:val="en-US"/>
+        </w:rPr>
+      </w:pPr>
+      <w:r>
+        <w:rPr>
+          <w:lang w:val="en-US"/>
+        </w:rPr>
+        <w:t>•</w:t>
+      </w:r>
+    </w:p>
+    <w:p>
+      <w:pPr>
+        <w:rPr>
+          <w:lang w:val="en-US"/>
+        </w:rPr>
+      </w:pPr>
+      <w:r>
+        <w:rPr>
+          <w:lang w:val="en-US"/>
+        </w:rPr>
+        <w:t>Le JDK: https://www.oracle.com/java/technologies/javase downloads.html</w:t>
+      </w:r>
+    </w:p>
+    <w:p>
+      <w:r>
+        <w:t>•</w:t>
+      </w:r>
+    </w:p>
+    <w:p>
+      <w:r>
+        <w:t>Télécharger l’IDE que vous souhaitez</w:t>
+      </w:r>
+    </w:p>
+    <w:p>
+      <w:r>
+        <w:t>•</w:t>
+      </w:r>
+    </w:p>
+    <w:p>
+      <w:pPr>
+        <w:rPr>
+          <w:lang w:val="en-US"/>
+        </w:rPr>
+      </w:pPr>
+      <w:r>
+        <w:rPr>
+          <w:lang w:val="en-US"/>
+        </w:rPr>
+        <w:t>Eclipse: https://www.eclipse.org/downloads/</w:t>
+      </w:r>
+    </w:p>
+    <w:p>
+      <w:pPr>
+        <w:rPr>
+          <w:lang w:val="en-US"/>
+        </w:rPr>
+      </w:pPr>
+      <w:r>
+        <w:rPr>
+          <w:lang w:val="en-US"/>
+        </w:rPr>
+        <w:t>•</w:t>
+      </w:r>
+    </w:p>
+    <w:p>
+      <w:pPr>
+        <w:rPr>
+          <w:lang w:val="en-US"/>
+        </w:rPr>
+      </w:pPr>
+      <w:proofErr w:type="spellStart"/>
+      <w:r>
+        <w:rPr>
+          <w:lang w:val="en-US"/>
+        </w:rPr>
+        <w:t>Netbeans</w:t>
+      </w:r>
+      <w:proofErr w:type="spellEnd"/>
+      <w:r>
+        <w:rPr>
+          <w:lang w:val="en-US"/>
+        </w:rPr>
+        <w:t xml:space="preserve"> : https://netbeans.apache.org/download/index.html</w:t>
+      </w:r>
+    </w:p>
+    <w:p>
+      <w:pPr>
+        <w:rPr>
+          <w:lang w:val="en-US"/>
+        </w:rPr>
+      </w:pPr>
+      <w:r>
+        <w:rPr>
+          <w:lang w:val="en-US"/>
+        </w:rPr>
+        <w:t>•</w:t>
+      </w:r>
+    </w:p>
+    <w:p>
+      <w:pPr>
+        <w:rPr>
+          <w:lang w:val="en-US"/>
+        </w:rPr>
+      </w:pPr>
+      <w:proofErr w:type="spellStart"/>
+      <w:r>
+        <w:rPr>
+          <w:lang w:val="en-US"/>
+        </w:rPr>
         <w:lastRenderedPageBreak/>
-        <w:t>•</w:t>
-      </w:r>
-    </w:p>
-    <w:p>
-      <w:r>
-        <w:t>On aura besoin de trois prérequis</w:t>
-      </w:r>
-    </w:p>
-    <w:p>
-      <w:r>
-        <w:t>•</w:t>
-      </w:r>
-    </w:p>
-    <w:p>
-      <w:r>
-        <w:t>Java: https://www.java.com/fr/download/</w:t>
-      </w:r>
-    </w:p>
-    <w:p>
-      <w:pPr>
+        <w:t>Intelij</w:t>
+      </w:r>
+      <w:proofErr w:type="spellEnd"/>
+      <w:r>
         <w:rPr>
           <w:lang w:val="en-US"/>
         </w:rPr>
-      </w:pPr>
+        <w:t xml:space="preserve"> : https://www.jetbrains.com/fr </w:t>
+      </w:r>
+      <w:proofErr w:type="spellStart"/>
       <w:r>
         <w:rPr>
           <w:lang w:val="en-US"/>
         </w:rPr>
-        <w:t>•</w:t>
-      </w:r>
-    </w:p>
-    <w:p>
-      <w:pPr>
+        <w:t>fr</w:t>
+      </w:r>
+      <w:proofErr w:type="spellEnd"/>
+      <w:r>
         <w:rPr>
           <w:lang w:val="en-US"/>
         </w:rPr>
-      </w:pPr>
-      <w:r>
+        <w:t>/idea/</w:t>
+      </w:r>
+    </w:p>
+    <w:p>
+      <w:pPr>
         <w:rPr>
           <w:lang w:val="en-US"/>
         </w:rPr>
-        <w:t>Le JDK: https://www.oracle.com/java/technologies/javase downloads.html</w:t>
-      </w:r>
-    </w:p>
-    <w:p>
-      <w:r>
-        <w:t>•</w:t>
-      </w:r>
-    </w:p>
-    <w:p>
-      <w:r>
-        <w:t>Télécharger l’IDE que vous souhaitez</w:t>
-      </w:r>
-    </w:p>
-    <w:p>
-      <w:r>
-        <w:t>•</w:t>
-      </w:r>
+      </w:pPr>
     </w:p>
     <w:p>
       <w:pPr>
@@ -11857,12 +12146,13 @@
           <w:lang w:val="en-US"/>
         </w:rPr>
       </w:pPr>
-      <w:r>
+    </w:p>
+    <w:p>
+      <w:pPr>
         <w:rPr>
           <w:lang w:val="en-US"/>
         </w:rPr>
-        <w:t>Eclipse: https://www.eclipse.org/downloads/</w:t>
-      </w:r>
+      </w:pPr>
     </w:p>
     <w:p>
       <w:pPr>
@@ -11870,12 +12160,13 @@
           <w:lang w:val="en-US"/>
         </w:rPr>
       </w:pPr>
-      <w:r>
+    </w:p>
+    <w:p>
+      <w:pPr>
         <w:rPr>
           <w:lang w:val="en-US"/>
         </w:rPr>
-        <w:t>•</w:t>
-      </w:r>
+      </w:pPr>
     </w:p>
     <w:p>
       <w:pPr>
@@ -11883,151 +12174,31 @@
           <w:lang w:val="en-US"/>
         </w:rPr>
       </w:pPr>
-      <w:proofErr w:type="spellStart"/>
-      <w:proofErr w:type="gramStart"/>
-      <w:r>
+    </w:p>
+    <w:p>
+      <w:pPr>
         <w:rPr>
           <w:lang w:val="en-US"/>
         </w:rPr>
-        <w:t>Netbeans</w:t>
-      </w:r>
-      <w:proofErr w:type="spellEnd"/>
-      <w:r>
+      </w:pPr>
+    </w:p>
+    <w:p>
+      <w:pPr>
         <w:rPr>
           <w:lang w:val="en-US"/>
         </w:rPr>
-        <w:t xml:space="preserve"> :</w:t>
-      </w:r>
-      <w:proofErr w:type="gramEnd"/>
-      <w:r>
+      </w:pPr>
+    </w:p>
+    <w:p>
+      <w:pPr>
         <w:rPr>
           <w:lang w:val="en-US"/>
         </w:rPr>
-        <w:t xml:space="preserve"> https://netbeans.apache.org/download/index.html</w:t>
-      </w:r>
-    </w:p>
-    <w:p>
-      <w:pPr>
-        <w:rPr>
-          <w:lang w:val="en-US"/>
-        </w:rPr>
-      </w:pPr>
-      <w:r>
-        <w:rPr>
-          <w:lang w:val="en-US"/>
-        </w:rPr>
-        <w:t>•</w:t>
-      </w:r>
-    </w:p>
-    <w:p>
-      <w:pPr>
-        <w:rPr>
-          <w:lang w:val="en-US"/>
-        </w:rPr>
-      </w:pPr>
-      <w:proofErr w:type="spellStart"/>
-      <w:proofErr w:type="gramStart"/>
-      <w:r>
-        <w:rPr>
-          <w:lang w:val="en-US"/>
-        </w:rPr>
-        <w:t>Intelij</w:t>
-      </w:r>
-      <w:proofErr w:type="spellEnd"/>
-      <w:r>
-        <w:rPr>
-          <w:lang w:val="en-US"/>
-        </w:rPr>
-        <w:t xml:space="preserve"> :</w:t>
-      </w:r>
-      <w:proofErr w:type="gramEnd"/>
-      <w:r>
-        <w:rPr>
-          <w:lang w:val="en-US"/>
-        </w:rPr>
-        <w:t xml:space="preserve"> https://www.jetbrains.com/fr </w:t>
-      </w:r>
-      <w:proofErr w:type="spellStart"/>
-      <w:r>
-        <w:rPr>
-          <w:lang w:val="en-US"/>
-        </w:rPr>
-        <w:t>fr</w:t>
-      </w:r>
-      <w:proofErr w:type="spellEnd"/>
-      <w:r>
-        <w:rPr>
-          <w:lang w:val="en-US"/>
-        </w:rPr>
-        <w:t>/idea/</w:t>
-      </w:r>
-    </w:p>
-    <w:p>
-      <w:pPr>
-        <w:rPr>
-          <w:lang w:val="en-US"/>
-        </w:rPr>
-      </w:pPr>
-    </w:p>
-    <w:p>
-      <w:pPr>
-        <w:rPr>
-          <w:lang w:val="en-US"/>
-        </w:rPr>
-      </w:pPr>
-    </w:p>
-    <w:p>
-      <w:pPr>
-        <w:rPr>
-          <w:lang w:val="en-US"/>
-        </w:rPr>
-      </w:pPr>
-    </w:p>
-    <w:p>
-      <w:pPr>
-        <w:rPr>
-          <w:lang w:val="en-US"/>
-        </w:rPr>
-      </w:pPr>
-    </w:p>
-    <w:p>
-      <w:pPr>
-        <w:rPr>
-          <w:lang w:val="en-US"/>
-        </w:rPr>
-      </w:pPr>
-    </w:p>
-    <w:p>
-      <w:pPr>
-        <w:rPr>
-          <w:lang w:val="en-US"/>
-        </w:rPr>
-      </w:pPr>
-    </w:p>
-    <w:p>
-      <w:pPr>
-        <w:rPr>
-          <w:lang w:val="en-US"/>
-        </w:rPr>
-      </w:pPr>
-    </w:p>
-    <w:p>
-      <w:pPr>
-        <w:rPr>
-          <w:lang w:val="en-US"/>
-        </w:rPr>
-      </w:pPr>
-    </w:p>
-    <w:p>
-      <w:pPr>
-        <w:rPr>
-          <w:lang w:val="en-US"/>
-        </w:rPr>
       </w:pPr>
     </w:p>
     <w:sectPr>
-      <w:headerReference w:type="default" r:id="rId56"/>
-      <w:footerReference w:type="default" r:id="rId57"/>
+      <w:headerReference w:type="default" r:id="rId55"/>
+      <w:footerReference w:type="default" r:id="rId56"/>
       <w:pgSz w:w="11906" w:h="16838"/>
       <w:pgMar w:top="1417" w:right="1417" w:bottom="1417" w:left="1417" w:header="708" w:footer="708" w:gutter="0"/>
       <w:cols w:space="708"/>
@@ -12700,17 +12871,36 @@
         </w:rPr>
         <w:t xml:space="preserve"> </w:t>
       </w:r>
-      <w:hyperlink r:id="rId8" w:history="1">
-        <w:r>
-          <w:rPr>
-            <w:rStyle w:val="Lienhypertexte"/>
-            <w:color w:val="000000"/>
-            <w:u w:val="none"/>
-            <w:lang w:val="en-US"/>
-          </w:rPr>
-          <w:t>https://devblogs.microsoft.com/java/microsoft-deepens-its-investments-in-java/</w:t>
-        </w:r>
-      </w:hyperlink>
+      <w:r>
+        <w:fldChar w:fldCharType="begin"/>
+      </w:r>
+      <w:r>
+        <w:rPr>
+          <w:lang w:val="en-US"/>
+        </w:rPr>
+        <w:instrText xml:space="preserve"> HYPERLINK "https://devblogs.microsoft.com/java/microsoft-deepens-its-investments-in-java/" </w:instrText>
+      </w:r>
+      <w:r>
+        <w:fldChar w:fldCharType="separate"/>
+      </w:r>
+      <w:r>
+        <w:rPr>
+          <w:rStyle w:val="Lienhypertexte"/>
+          <w:color w:val="000000"/>
+          <w:u w:val="none"/>
+          <w:lang w:val="en-US"/>
+        </w:rPr>
+        <w:t>https://devblogs.microsoft.com/java/microsoft-deepens-its-investments-in-java/</w:t>
+      </w:r>
+      <w:r>
+        <w:rPr>
+          <w:rStyle w:val="Lienhypertexte"/>
+          <w:color w:val="000000"/>
+          <w:u w:val="none"/>
+          <w:lang w:val="en-US"/>
+        </w:rPr>
+        <w:fldChar w:fldCharType="end"/>
+      </w:r>
     </w:p>
     <w:p>
       <w:pPr>
@@ -12741,17 +12931,36 @@
         </w:rPr>
         <w:t xml:space="preserve"> </w:t>
       </w:r>
-      <w:hyperlink r:id="rId9" w:history="1">
-        <w:r>
-          <w:rPr>
-            <w:rStyle w:val="Lienhypertexte"/>
-            <w:color w:val="000000"/>
-            <w:u w:val="none"/>
-            <w:lang w:val="en-US"/>
-          </w:rPr>
-          <w:t>https://fr.wikipedia.org/wiki/Java_Community_Process</w:t>
-        </w:r>
-      </w:hyperlink>
+      <w:r>
+        <w:fldChar w:fldCharType="begin"/>
+      </w:r>
+      <w:r>
+        <w:rPr>
+          <w:lang w:val="en-US"/>
+        </w:rPr>
+        <w:instrText xml:space="preserve"> HYPERLINK "https://fr.wikipedia.org/wiki/Java_Community_Process" </w:instrText>
+      </w:r>
+      <w:r>
+        <w:fldChar w:fldCharType="separate"/>
+      </w:r>
+      <w:r>
+        <w:rPr>
+          <w:rStyle w:val="Lienhypertexte"/>
+          <w:color w:val="000000"/>
+          <w:u w:val="none"/>
+          <w:lang w:val="en-US"/>
+        </w:rPr>
+        <w:t>https://fr.wikipedia.org/wiki/Java_Community_Process</w:t>
+      </w:r>
+      <w:r>
+        <w:rPr>
+          <w:rStyle w:val="Lienhypertexte"/>
+          <w:color w:val="000000"/>
+          <w:u w:val="none"/>
+          <w:lang w:val="en-US"/>
+        </w:rPr>
+        <w:fldChar w:fldCharType="end"/>
+      </w:r>
     </w:p>
   </w:footnote>
   <w:footnote w:id="19">
@@ -13246,7 +13455,7 @@
               <w:sz w:val="18"/>
               <w:szCs w:val="18"/>
             </w:rPr>
-            <w:t>06-08-2022 12:20</w:t>
+            <w:t>06-08-2022 13:02</w:t>
           </w:r>
           <w:r>
             <w:rPr>

</xml_diff>

<commit_message>
java 1.8.0 & Osx
</commit_message>
<xml_diff>
--- a/javaInstall/Installer l’environnement de développement java.docx
+++ b/javaInstall/Installer l’environnement de développement java.docx
@@ -85,7 +85,7 @@
       <w:r>
         <w:fldChar w:fldCharType="separate"/>
       </w:r>
-      <w:hyperlink w:anchor="_Toc110705795" w:history="1">
+      <w:hyperlink w:anchor="_Toc110707238" w:history="1">
         <w:r>
           <w:rPr>
             <w:rStyle w:val="Lienhypertexte"/>
@@ -112,7 +112,7 @@
             <w:noProof/>
             <w:webHidden/>
           </w:rPr>
-          <w:instrText xml:space="preserve"> PAGEREF _Toc110705795 \h </w:instrText>
+          <w:instrText xml:space="preserve"> PAGEREF _Toc110707238 \h </w:instrText>
         </w:r>
         <w:r>
           <w:rPr>
@@ -158,7 +158,7 @@
           <w:lang w:eastAsia="fr-FR"/>
         </w:rPr>
       </w:pPr>
-      <w:hyperlink w:anchor="_Toc110705796" w:history="1">
+      <w:hyperlink w:anchor="_Toc110707239" w:history="1">
         <w:r>
           <w:rPr>
             <w:rStyle w:val="Lienhypertexte"/>
@@ -185,7 +185,7 @@
             <w:noProof/>
             <w:webHidden/>
           </w:rPr>
-          <w:instrText xml:space="preserve"> PAGEREF _Toc110705796 \h </w:instrText>
+          <w:instrText xml:space="preserve"> PAGEREF _Toc110707239 \h </w:instrText>
         </w:r>
         <w:r>
           <w:rPr>
@@ -231,7 +231,7 @@
           <w:lang w:eastAsia="fr-FR"/>
         </w:rPr>
       </w:pPr>
-      <w:hyperlink w:anchor="_Toc110705797" w:history="1">
+      <w:hyperlink w:anchor="_Toc110707240" w:history="1">
         <w:r>
           <w:rPr>
             <w:rStyle w:val="Lienhypertexte"/>
@@ -258,7 +258,7 @@
             <w:noProof/>
             <w:webHidden/>
           </w:rPr>
-          <w:instrText xml:space="preserve"> PAGEREF _Toc110705797 \h </w:instrText>
+          <w:instrText xml:space="preserve"> PAGEREF _Toc110707240 \h </w:instrText>
         </w:r>
         <w:r>
           <w:rPr>
@@ -305,7 +305,7 @@
           <w:lang w:eastAsia="fr-FR"/>
         </w:rPr>
       </w:pPr>
-      <w:hyperlink w:anchor="_Toc110705798" w:history="1">
+      <w:hyperlink w:anchor="_Toc110707241" w:history="1">
         <w:r>
           <w:rPr>
             <w:rStyle w:val="Lienhypertexte"/>
@@ -332,7 +332,7 @@
             <w:noProof/>
             <w:webHidden/>
           </w:rPr>
-          <w:instrText xml:space="preserve"> PAGEREF _Toc110705798 \h </w:instrText>
+          <w:instrText xml:space="preserve"> PAGEREF _Toc110707241 \h </w:instrText>
         </w:r>
         <w:r>
           <w:rPr>
@@ -377,7 +377,7 @@
           <w:lang w:eastAsia="fr-FR"/>
         </w:rPr>
       </w:pPr>
-      <w:hyperlink w:anchor="_Toc110705799" w:history="1">
+      <w:hyperlink w:anchor="_Toc110707242" w:history="1">
         <w:r>
           <w:rPr>
             <w:rStyle w:val="Lienhypertexte"/>
@@ -404,7 +404,7 @@
             <w:noProof/>
             <w:webHidden/>
           </w:rPr>
-          <w:instrText xml:space="preserve"> PAGEREF _Toc110705799 \h </w:instrText>
+          <w:instrText xml:space="preserve"> PAGEREF _Toc110707242 \h </w:instrText>
         </w:r>
         <w:r>
           <w:rPr>
@@ -449,7 +449,7 @@
           <w:lang w:eastAsia="fr-FR"/>
         </w:rPr>
       </w:pPr>
-      <w:hyperlink w:anchor="_Toc110705800" w:history="1">
+      <w:hyperlink w:anchor="_Toc110707243" w:history="1">
         <w:r>
           <w:rPr>
             <w:rStyle w:val="Lienhypertexte"/>
@@ -476,7 +476,7 @@
             <w:noProof/>
             <w:webHidden/>
           </w:rPr>
-          <w:instrText xml:space="preserve"> PAGEREF _Toc110705800 \h </w:instrText>
+          <w:instrText xml:space="preserve"> PAGEREF _Toc110707243 \h </w:instrText>
         </w:r>
         <w:r>
           <w:rPr>
@@ -523,7 +523,7 @@
           <w:lang w:eastAsia="fr-FR"/>
         </w:rPr>
       </w:pPr>
-      <w:hyperlink w:anchor="_Toc110705801" w:history="1">
+      <w:hyperlink w:anchor="_Toc110707244" w:history="1">
         <w:r>
           <w:rPr>
             <w:rStyle w:val="Lienhypertexte"/>
@@ -550,7 +550,7 @@
             <w:noProof/>
             <w:webHidden/>
           </w:rPr>
-          <w:instrText xml:space="preserve"> PAGEREF _Toc110705801 \h </w:instrText>
+          <w:instrText xml:space="preserve"> PAGEREF _Toc110707244 \h </w:instrText>
         </w:r>
         <w:r>
           <w:rPr>
@@ -595,7 +595,7 @@
           <w:lang w:eastAsia="fr-FR"/>
         </w:rPr>
       </w:pPr>
-      <w:hyperlink w:anchor="_Toc110705802" w:history="1">
+      <w:hyperlink w:anchor="_Toc110707245" w:history="1">
         <w:r>
           <w:rPr>
             <w:rStyle w:val="Lienhypertexte"/>
@@ -622,7 +622,7 @@
             <w:noProof/>
             <w:webHidden/>
           </w:rPr>
-          <w:instrText xml:space="preserve"> PAGEREF _Toc110705802 \h </w:instrText>
+          <w:instrText xml:space="preserve"> PAGEREF _Toc110707245 \h </w:instrText>
         </w:r>
         <w:r>
           <w:rPr>
@@ -667,7 +667,7 @@
           <w:lang w:eastAsia="fr-FR"/>
         </w:rPr>
       </w:pPr>
-      <w:hyperlink w:anchor="_Toc110705803" w:history="1">
+      <w:hyperlink w:anchor="_Toc110707246" w:history="1">
         <w:r>
           <w:rPr>
             <w:rStyle w:val="Lienhypertexte"/>
@@ -694,7 +694,7 @@
             <w:noProof/>
             <w:webHidden/>
           </w:rPr>
-          <w:instrText xml:space="preserve"> PAGEREF _Toc110705803 \h </w:instrText>
+          <w:instrText xml:space="preserve"> PAGEREF _Toc110707246 \h </w:instrText>
         </w:r>
         <w:r>
           <w:rPr>
@@ -740,7 +740,7 @@
           <w:lang w:eastAsia="fr-FR"/>
         </w:rPr>
       </w:pPr>
-      <w:hyperlink w:anchor="_Toc110705804" w:history="1">
+      <w:hyperlink w:anchor="_Toc110707247" w:history="1">
         <w:r>
           <w:rPr>
             <w:rStyle w:val="Lienhypertexte"/>
@@ -767,7 +767,7 @@
             <w:noProof/>
             <w:webHidden/>
           </w:rPr>
-          <w:instrText xml:space="preserve"> PAGEREF _Toc110705804 \h </w:instrText>
+          <w:instrText xml:space="preserve"> PAGEREF _Toc110707247 \h </w:instrText>
         </w:r>
         <w:r>
           <w:rPr>
@@ -814,7 +814,7 @@
           <w:lang w:eastAsia="fr-FR"/>
         </w:rPr>
       </w:pPr>
-      <w:hyperlink w:anchor="_Toc110705805" w:history="1">
+      <w:hyperlink w:anchor="_Toc110707248" w:history="1">
         <w:r>
           <w:rPr>
             <w:rStyle w:val="Lienhypertexte"/>
@@ -841,7 +841,7 @@
             <w:noProof/>
             <w:webHidden/>
           </w:rPr>
-          <w:instrText xml:space="preserve"> PAGEREF _Toc110705805 \h </w:instrText>
+          <w:instrText xml:space="preserve"> PAGEREF _Toc110707248 \h </w:instrText>
         </w:r>
         <w:r>
           <w:rPr>
@@ -886,7 +886,7 @@
           <w:lang w:eastAsia="fr-FR"/>
         </w:rPr>
       </w:pPr>
-      <w:hyperlink w:anchor="_Toc110705806" w:history="1">
+      <w:hyperlink w:anchor="_Toc110707249" w:history="1">
         <w:r>
           <w:rPr>
             <w:rStyle w:val="Lienhypertexte"/>
@@ -913,7 +913,7 @@
             <w:noProof/>
             <w:webHidden/>
           </w:rPr>
-          <w:instrText xml:space="preserve"> PAGEREF _Toc110705806 \h </w:instrText>
+          <w:instrText xml:space="preserve"> PAGEREF _Toc110707249 \h </w:instrText>
         </w:r>
         <w:r>
           <w:rPr>
@@ -958,7 +958,7 @@
           <w:lang w:eastAsia="fr-FR"/>
         </w:rPr>
       </w:pPr>
-      <w:hyperlink w:anchor="_Toc110705807" w:history="1">
+      <w:hyperlink w:anchor="_Toc110707250" w:history="1">
         <w:r>
           <w:rPr>
             <w:rStyle w:val="Lienhypertexte"/>
@@ -985,7 +985,7 @@
             <w:noProof/>
             <w:webHidden/>
           </w:rPr>
-          <w:instrText xml:space="preserve"> PAGEREF _Toc110705807 \h </w:instrText>
+          <w:instrText xml:space="preserve"> PAGEREF _Toc110707250 \h </w:instrText>
         </w:r>
         <w:r>
           <w:rPr>
@@ -1030,7 +1030,7 @@
           <w:lang w:eastAsia="fr-FR"/>
         </w:rPr>
       </w:pPr>
-      <w:hyperlink w:anchor="_Toc110705808" w:history="1">
+      <w:hyperlink w:anchor="_Toc110707251" w:history="1">
         <w:r>
           <w:rPr>
             <w:rStyle w:val="Lienhypertexte"/>
@@ -1057,7 +1057,7 @@
             <w:noProof/>
             <w:webHidden/>
           </w:rPr>
-          <w:instrText xml:space="preserve"> PAGEREF _Toc110705808 \h </w:instrText>
+          <w:instrText xml:space="preserve"> PAGEREF _Toc110707251 \h </w:instrText>
         </w:r>
         <w:r>
           <w:rPr>
@@ -1104,7 +1104,7 @@
           <w:lang w:eastAsia="fr-FR"/>
         </w:rPr>
       </w:pPr>
-      <w:hyperlink w:anchor="_Toc110705809" w:history="1">
+      <w:hyperlink w:anchor="_Toc110707252" w:history="1">
         <w:r>
           <w:rPr>
             <w:rStyle w:val="Lienhypertexte"/>
@@ -1131,7 +1131,7 @@
             <w:noProof/>
             <w:webHidden/>
           </w:rPr>
-          <w:instrText xml:space="preserve"> PAGEREF _Toc110705809 \h </w:instrText>
+          <w:instrText xml:space="preserve"> PAGEREF _Toc110707252 \h </w:instrText>
         </w:r>
         <w:r>
           <w:rPr>
@@ -1176,7 +1176,7 @@
           <w:lang w:eastAsia="fr-FR"/>
         </w:rPr>
       </w:pPr>
-      <w:hyperlink w:anchor="_Toc110705810" w:history="1">
+      <w:hyperlink w:anchor="_Toc110707253" w:history="1">
         <w:r>
           <w:rPr>
             <w:rStyle w:val="Lienhypertexte"/>
@@ -1203,7 +1203,7 @@
             <w:noProof/>
             <w:webHidden/>
           </w:rPr>
-          <w:instrText xml:space="preserve"> PAGEREF _Toc110705810 \h </w:instrText>
+          <w:instrText xml:space="preserve"> PAGEREF _Toc110707253 \h </w:instrText>
         </w:r>
         <w:r>
           <w:rPr>
@@ -1248,7 +1248,7 @@
           <w:lang w:eastAsia="fr-FR"/>
         </w:rPr>
       </w:pPr>
-      <w:hyperlink w:anchor="_Toc110705811" w:history="1">
+      <w:hyperlink w:anchor="_Toc110707254" w:history="1">
         <w:r>
           <w:rPr>
             <w:rStyle w:val="Lienhypertexte"/>
@@ -1276,7 +1276,7 @@
             <w:noProof/>
             <w:webHidden/>
           </w:rPr>
-          <w:instrText xml:space="preserve"> PAGEREF _Toc110705811 \h </w:instrText>
+          <w:instrText xml:space="preserve"> PAGEREF _Toc110707254 \h </w:instrText>
         </w:r>
         <w:r>
           <w:rPr>
@@ -1323,7 +1323,7 @@
           <w:lang w:eastAsia="fr-FR"/>
         </w:rPr>
       </w:pPr>
-      <w:hyperlink w:anchor="_Toc110705812" w:history="1">
+      <w:hyperlink w:anchor="_Toc110707255" w:history="1">
         <w:r>
           <w:rPr>
             <w:rStyle w:val="Lienhypertexte"/>
@@ -1350,7 +1350,7 @@
             <w:noProof/>
             <w:webHidden/>
           </w:rPr>
-          <w:instrText xml:space="preserve"> PAGEREF _Toc110705812 \h </w:instrText>
+          <w:instrText xml:space="preserve"> PAGEREF _Toc110707255 \h </w:instrText>
         </w:r>
         <w:r>
           <w:rPr>
@@ -1395,7 +1395,7 @@
           <w:lang w:eastAsia="fr-FR"/>
         </w:rPr>
       </w:pPr>
-      <w:hyperlink w:anchor="_Toc110705813" w:history="1">
+      <w:hyperlink w:anchor="_Toc110707256" w:history="1">
         <w:r>
           <w:rPr>
             <w:rStyle w:val="Lienhypertexte"/>
@@ -1422,7 +1422,7 @@
             <w:noProof/>
             <w:webHidden/>
           </w:rPr>
-          <w:instrText xml:space="preserve"> PAGEREF _Toc110705813 \h </w:instrText>
+          <w:instrText xml:space="preserve"> PAGEREF _Toc110707256 \h </w:instrText>
         </w:r>
         <w:r>
           <w:rPr>
@@ -1467,7 +1467,7 @@
           <w:lang w:eastAsia="fr-FR"/>
         </w:rPr>
       </w:pPr>
-      <w:hyperlink w:anchor="_Toc110705814" w:history="1">
+      <w:hyperlink w:anchor="_Toc110707257" w:history="1">
         <w:r>
           <w:rPr>
             <w:rStyle w:val="Lienhypertexte"/>
@@ -1494,7 +1494,7 @@
             <w:noProof/>
             <w:webHidden/>
           </w:rPr>
-          <w:instrText xml:space="preserve"> PAGEREF _Toc110705814 \h </w:instrText>
+          <w:instrText xml:space="preserve"> PAGEREF _Toc110707257 \h </w:instrText>
         </w:r>
         <w:r>
           <w:rPr>
@@ -1540,7 +1540,7 @@
           <w:lang w:eastAsia="fr-FR"/>
         </w:rPr>
       </w:pPr>
-      <w:hyperlink w:anchor="_Toc110705815" w:history="1">
+      <w:hyperlink w:anchor="_Toc110707258" w:history="1">
         <w:r>
           <w:rPr>
             <w:rStyle w:val="Lienhypertexte"/>
@@ -1567,7 +1567,7 @@
             <w:noProof/>
             <w:webHidden/>
           </w:rPr>
-          <w:instrText xml:space="preserve"> PAGEREF _Toc110705815 \h </w:instrText>
+          <w:instrText xml:space="preserve"> PAGEREF _Toc110707258 \h </w:instrText>
         </w:r>
         <w:r>
           <w:rPr>
@@ -1614,7 +1614,7 @@
           <w:lang w:eastAsia="fr-FR"/>
         </w:rPr>
       </w:pPr>
-      <w:hyperlink w:anchor="_Toc110705816" w:history="1">
+      <w:hyperlink w:anchor="_Toc110707259" w:history="1">
         <w:r>
           <w:rPr>
             <w:rStyle w:val="Lienhypertexte"/>
@@ -1641,7 +1641,7 @@
             <w:noProof/>
             <w:webHidden/>
           </w:rPr>
-          <w:instrText xml:space="preserve"> PAGEREF _Toc110705816 \h </w:instrText>
+          <w:instrText xml:space="preserve"> PAGEREF _Toc110707259 \h </w:instrText>
         </w:r>
         <w:r>
           <w:rPr>
@@ -1686,7 +1686,7 @@
           <w:lang w:eastAsia="fr-FR"/>
         </w:rPr>
       </w:pPr>
-      <w:hyperlink w:anchor="_Toc110705817" w:history="1">
+      <w:hyperlink w:anchor="_Toc110707260" w:history="1">
         <w:r>
           <w:rPr>
             <w:rStyle w:val="Lienhypertexte"/>
@@ -1713,7 +1713,7 @@
             <w:noProof/>
             <w:webHidden/>
           </w:rPr>
-          <w:instrText xml:space="preserve"> PAGEREF _Toc110705817 \h </w:instrText>
+          <w:instrText xml:space="preserve"> PAGEREF _Toc110707260 \h </w:instrText>
         </w:r>
         <w:r>
           <w:rPr>
@@ -1758,7 +1758,7 @@
           <w:lang w:eastAsia="fr-FR"/>
         </w:rPr>
       </w:pPr>
-      <w:hyperlink w:anchor="_Toc110705818" w:history="1">
+      <w:hyperlink w:anchor="_Toc110707261" w:history="1">
         <w:r>
           <w:rPr>
             <w:rStyle w:val="Lienhypertexte"/>
@@ -1785,7 +1785,7 @@
             <w:noProof/>
             <w:webHidden/>
           </w:rPr>
-          <w:instrText xml:space="preserve"> PAGEREF _Toc110705818 \h </w:instrText>
+          <w:instrText xml:space="preserve"> PAGEREF _Toc110707261 \h </w:instrText>
         </w:r>
         <w:r>
           <w:rPr>
@@ -1832,7 +1832,7 @@
           <w:lang w:eastAsia="fr-FR"/>
         </w:rPr>
       </w:pPr>
-      <w:hyperlink w:anchor="_Toc110705819" w:history="1">
+      <w:hyperlink w:anchor="_Toc110707262" w:history="1">
         <w:r>
           <w:rPr>
             <w:rStyle w:val="Lienhypertexte"/>
@@ -1860,7 +1860,7 @@
             <w:noProof/>
             <w:webHidden/>
           </w:rPr>
-          <w:instrText xml:space="preserve"> PAGEREF _Toc110705819 \h </w:instrText>
+          <w:instrText xml:space="preserve"> PAGEREF _Toc110707262 \h </w:instrText>
         </w:r>
         <w:r>
           <w:rPr>
@@ -1908,7 +1908,7 @@
           <w:lang w:eastAsia="fr-FR"/>
         </w:rPr>
       </w:pPr>
-      <w:hyperlink w:anchor="_Toc110705820" w:history="1">
+      <w:hyperlink w:anchor="_Toc110707263" w:history="1">
         <w:r>
           <w:rPr>
             <w:rStyle w:val="Lienhypertexte"/>
@@ -1935,7 +1935,7 @@
             <w:noProof/>
             <w:webHidden/>
           </w:rPr>
-          <w:instrText xml:space="preserve"> PAGEREF _Toc110705820 \h </w:instrText>
+          <w:instrText xml:space="preserve"> PAGEREF _Toc110707263 \h </w:instrText>
         </w:r>
         <w:r>
           <w:rPr>
@@ -1981,7 +1981,7 @@
           <w:lang w:eastAsia="fr-FR"/>
         </w:rPr>
       </w:pPr>
-      <w:hyperlink w:anchor="_Toc110705821" w:history="1">
+      <w:hyperlink w:anchor="_Toc110707264" w:history="1">
         <w:r>
           <w:rPr>
             <w:rStyle w:val="Lienhypertexte"/>
@@ -2008,7 +2008,7 @@
             <w:noProof/>
             <w:webHidden/>
           </w:rPr>
-          <w:instrText xml:space="preserve"> PAGEREF _Toc110705821 \h </w:instrText>
+          <w:instrText xml:space="preserve"> PAGEREF _Toc110707264 \h </w:instrText>
         </w:r>
         <w:r>
           <w:rPr>
@@ -2053,7 +2053,7 @@
           <w:lang w:eastAsia="fr-FR"/>
         </w:rPr>
       </w:pPr>
-      <w:hyperlink w:anchor="_Toc110705822" w:history="1">
+      <w:hyperlink w:anchor="_Toc110707265" w:history="1">
         <w:r>
           <w:rPr>
             <w:rStyle w:val="Lienhypertexte"/>
@@ -2080,7 +2080,7 @@
             <w:noProof/>
             <w:webHidden/>
           </w:rPr>
-          <w:instrText xml:space="preserve"> PAGEREF _Toc110705822 \h </w:instrText>
+          <w:instrText xml:space="preserve"> PAGEREF _Toc110707265 \h </w:instrText>
         </w:r>
         <w:r>
           <w:rPr>
@@ -2127,7 +2127,7 @@
           <w:lang w:eastAsia="fr-FR"/>
         </w:rPr>
       </w:pPr>
-      <w:hyperlink w:anchor="_Toc110705823" w:history="1">
+      <w:hyperlink w:anchor="_Toc110707266" w:history="1">
         <w:r>
           <w:rPr>
             <w:rStyle w:val="Lienhypertexte"/>
@@ -2155,7 +2155,7 @@
             <w:noProof/>
             <w:webHidden/>
           </w:rPr>
-          <w:instrText xml:space="preserve"> PAGEREF _Toc110705823 \h </w:instrText>
+          <w:instrText xml:space="preserve"> PAGEREF _Toc110707266 \h </w:instrText>
         </w:r>
         <w:r>
           <w:rPr>
@@ -2200,7 +2200,7 @@
           <w:lang w:eastAsia="fr-FR"/>
         </w:rPr>
       </w:pPr>
-      <w:hyperlink w:anchor="_Toc110705824" w:history="1">
+      <w:hyperlink w:anchor="_Toc110707267" w:history="1">
         <w:r>
           <w:rPr>
             <w:rStyle w:val="Lienhypertexte"/>
@@ -2227,7 +2227,7 @@
             <w:noProof/>
             <w:webHidden/>
           </w:rPr>
-          <w:instrText xml:space="preserve"> PAGEREF _Toc110705824 \h </w:instrText>
+          <w:instrText xml:space="preserve"> PAGEREF _Toc110707267 \h </w:instrText>
         </w:r>
         <w:r>
           <w:rPr>
@@ -2274,7 +2274,7 @@
           <w:lang w:eastAsia="fr-FR"/>
         </w:rPr>
       </w:pPr>
-      <w:hyperlink w:anchor="_Toc110705825" w:history="1">
+      <w:hyperlink w:anchor="_Toc110707268" w:history="1">
         <w:r>
           <w:rPr>
             <w:rStyle w:val="Lienhypertexte"/>
@@ -2301,7 +2301,7 @@
             <w:noProof/>
             <w:webHidden/>
           </w:rPr>
-          <w:instrText xml:space="preserve"> PAGEREF _Toc110705825 \h </w:instrText>
+          <w:instrText xml:space="preserve"> PAGEREF _Toc110707268 \h </w:instrText>
         </w:r>
         <w:r>
           <w:rPr>
@@ -2347,7 +2347,7 @@
           <w:lang w:eastAsia="fr-FR"/>
         </w:rPr>
       </w:pPr>
-      <w:hyperlink w:anchor="_Toc110705826" w:history="1">
+      <w:hyperlink w:anchor="_Toc110707269" w:history="1">
         <w:r>
           <w:rPr>
             <w:rStyle w:val="Lienhypertexte"/>
@@ -2375,7 +2375,7 @@
             <w:noProof/>
             <w:webHidden/>
           </w:rPr>
-          <w:instrText xml:space="preserve"> PAGEREF _Toc110705826 \h </w:instrText>
+          <w:instrText xml:space="preserve"> PAGEREF _Toc110707269 \h </w:instrText>
         </w:r>
         <w:r>
           <w:rPr>
@@ -2421,7 +2421,7 @@
           <w:lang w:eastAsia="fr-FR"/>
         </w:rPr>
       </w:pPr>
-      <w:hyperlink w:anchor="_Toc110705827" w:history="1">
+      <w:hyperlink w:anchor="_Toc110707270" w:history="1">
         <w:r>
           <w:rPr>
             <w:rStyle w:val="Lienhypertexte"/>
@@ -2449,7 +2449,7 @@
             <w:noProof/>
             <w:webHidden/>
           </w:rPr>
-          <w:instrText xml:space="preserve"> PAGEREF _Toc110705827 \h </w:instrText>
+          <w:instrText xml:space="preserve"> PAGEREF _Toc110707270 \h </w:instrText>
         </w:r>
         <w:r>
           <w:rPr>
@@ -2496,7 +2496,7 @@
           <w:lang w:eastAsia="fr-FR"/>
         </w:rPr>
       </w:pPr>
-      <w:hyperlink w:anchor="_Toc110705828" w:history="1">
+      <w:hyperlink w:anchor="_Toc110707271" w:history="1">
         <w:r>
           <w:rPr>
             <w:rStyle w:val="Lienhypertexte"/>
@@ -2531,7 +2531,7 @@
             <w:noProof/>
             <w:webHidden/>
           </w:rPr>
-          <w:instrText xml:space="preserve"> PAGEREF _Toc110705828 \h </w:instrText>
+          <w:instrText xml:space="preserve"> PAGEREF _Toc110707271 \h </w:instrText>
         </w:r>
         <w:r>
           <w:rPr>
@@ -2578,7 +2578,7 @@
           <w:lang w:eastAsia="fr-FR"/>
         </w:rPr>
       </w:pPr>
-      <w:hyperlink w:anchor="_Toc110705829" w:history="1">
+      <w:hyperlink w:anchor="_Toc110707272" w:history="1">
         <w:r>
           <w:rPr>
             <w:rStyle w:val="Lienhypertexte"/>
@@ -2613,7 +2613,7 @@
             <w:noProof/>
             <w:webHidden/>
           </w:rPr>
-          <w:instrText xml:space="preserve"> PAGEREF _Toc110705829 \h </w:instrText>
+          <w:instrText xml:space="preserve"> PAGEREF _Toc110707272 \h </w:instrText>
         </w:r>
         <w:r>
           <w:rPr>
@@ -2658,7 +2658,7 @@
           <w:lang w:eastAsia="fr-FR"/>
         </w:rPr>
       </w:pPr>
-      <w:hyperlink w:anchor="_Toc110705830" w:history="1">
+      <w:hyperlink w:anchor="_Toc110707273" w:history="1">
         <w:r>
           <w:rPr>
             <w:rStyle w:val="Lienhypertexte"/>
@@ -2686,7 +2686,7 @@
             <w:noProof/>
             <w:webHidden/>
           </w:rPr>
-          <w:instrText xml:space="preserve"> PAGEREF _Toc110705830 \h </w:instrText>
+          <w:instrText xml:space="preserve"> PAGEREF _Toc110707273 \h </w:instrText>
         </w:r>
         <w:r>
           <w:rPr>
@@ -2731,7 +2731,7 @@
           <w:lang w:eastAsia="fr-FR"/>
         </w:rPr>
       </w:pPr>
-      <w:hyperlink w:anchor="_Toc110705831" w:history="1">
+      <w:hyperlink w:anchor="_Toc110707274" w:history="1">
         <w:r>
           <w:rPr>
             <w:rStyle w:val="Lienhypertexte"/>
@@ -2759,7 +2759,7 @@
             <w:noProof/>
             <w:webHidden/>
           </w:rPr>
-          <w:instrText xml:space="preserve"> PAGEREF _Toc110705831 \h </w:instrText>
+          <w:instrText xml:space="preserve"> PAGEREF _Toc110707274 \h </w:instrText>
         </w:r>
         <w:r>
           <w:rPr>
@@ -2806,7 +2806,7 @@
           <w:lang w:eastAsia="fr-FR"/>
         </w:rPr>
       </w:pPr>
-      <w:hyperlink w:anchor="_Toc110705832" w:history="1">
+      <w:hyperlink w:anchor="_Toc110707275" w:history="1">
         <w:r>
           <w:rPr>
             <w:rStyle w:val="Lienhypertexte"/>
@@ -2833,7 +2833,7 @@
             <w:noProof/>
             <w:webHidden/>
           </w:rPr>
-          <w:instrText xml:space="preserve"> PAGEREF _Toc110705832 \h </w:instrText>
+          <w:instrText xml:space="preserve"> PAGEREF _Toc110707275 \h </w:instrText>
         </w:r>
         <w:r>
           <w:rPr>
@@ -2878,7 +2878,7 @@
           <w:lang w:eastAsia="fr-FR"/>
         </w:rPr>
       </w:pPr>
-      <w:hyperlink w:anchor="_Toc110705833" w:history="1">
+      <w:hyperlink w:anchor="_Toc110707276" w:history="1">
         <w:r>
           <w:rPr>
             <w:rStyle w:val="Lienhypertexte"/>
@@ -2905,7 +2905,7 @@
             <w:noProof/>
             <w:webHidden/>
           </w:rPr>
-          <w:instrText xml:space="preserve"> PAGEREF _Toc110705833 \h </w:instrText>
+          <w:instrText xml:space="preserve"> PAGEREF _Toc110707276 \h </w:instrText>
         </w:r>
         <w:r>
           <w:rPr>
@@ -2953,7 +2953,7 @@
           <w:lang w:eastAsia="fr-FR"/>
         </w:rPr>
       </w:pPr>
-      <w:hyperlink w:anchor="_Toc110705834" w:history="1">
+      <w:hyperlink w:anchor="_Toc110707277" w:history="1">
         <w:r>
           <w:rPr>
             <w:rStyle w:val="Lienhypertexte"/>
@@ -2980,7 +2980,7 @@
             <w:noProof/>
             <w:webHidden/>
           </w:rPr>
-          <w:instrText xml:space="preserve"> PAGEREF _Toc110705834 \h </w:instrText>
+          <w:instrText xml:space="preserve"> PAGEREF _Toc110707277 \h </w:instrText>
         </w:r>
         <w:r>
           <w:rPr>
@@ -3026,7 +3026,7 @@
           <w:lang w:eastAsia="fr-FR"/>
         </w:rPr>
       </w:pPr>
-      <w:hyperlink w:anchor="_Toc110705835" w:history="1">
+      <w:hyperlink w:anchor="_Toc110707278" w:history="1">
         <w:r>
           <w:rPr>
             <w:rStyle w:val="Lienhypertexte"/>
@@ -3053,7 +3053,7 @@
             <w:noProof/>
             <w:webHidden/>
           </w:rPr>
-          <w:instrText xml:space="preserve"> PAGEREF _Toc110705835 \h </w:instrText>
+          <w:instrText xml:space="preserve"> PAGEREF _Toc110707278 \h </w:instrText>
         </w:r>
         <w:r>
           <w:rPr>
@@ -3099,7 +3099,7 @@
           <w:lang w:eastAsia="fr-FR"/>
         </w:rPr>
       </w:pPr>
-      <w:hyperlink w:anchor="_Toc110705836" w:history="1">
+      <w:hyperlink w:anchor="_Toc110707279" w:history="1">
         <w:r>
           <w:rPr>
             <w:rStyle w:val="Lienhypertexte"/>
@@ -3126,7 +3126,7 @@
             <w:noProof/>
             <w:webHidden/>
           </w:rPr>
-          <w:instrText xml:space="preserve"> PAGEREF _Toc110705836 \h </w:instrText>
+          <w:instrText xml:space="preserve"> PAGEREF _Toc110707279 \h </w:instrText>
         </w:r>
         <w:r>
           <w:rPr>
@@ -3172,7 +3172,7 @@
           <w:lang w:eastAsia="fr-FR"/>
         </w:rPr>
       </w:pPr>
-      <w:hyperlink w:anchor="_Toc110705837" w:history="1">
+      <w:hyperlink w:anchor="_Toc110707280" w:history="1">
         <w:r>
           <w:rPr>
             <w:rStyle w:val="Lienhypertexte"/>
@@ -3199,7 +3199,7 @@
             <w:noProof/>
             <w:webHidden/>
           </w:rPr>
-          <w:instrText xml:space="preserve"> PAGEREF _Toc110705837 \h </w:instrText>
+          <w:instrText xml:space="preserve"> PAGEREF _Toc110707280 \h </w:instrText>
         </w:r>
         <w:r>
           <w:rPr>
@@ -3247,7 +3247,7 @@
           <w:lang w:eastAsia="fr-FR"/>
         </w:rPr>
       </w:pPr>
-      <w:hyperlink w:anchor="_Toc110705838" w:history="1">
+      <w:hyperlink w:anchor="_Toc110707281" w:history="1">
         <w:r>
           <w:rPr>
             <w:rStyle w:val="Lienhypertexte"/>
@@ -3274,7 +3274,7 @@
             <w:noProof/>
             <w:webHidden/>
           </w:rPr>
-          <w:instrText xml:space="preserve"> PAGEREF _Toc110705838 \h </w:instrText>
+          <w:instrText xml:space="preserve"> PAGEREF _Toc110707281 \h </w:instrText>
         </w:r>
         <w:r>
           <w:rPr>
@@ -3321,7 +3321,7 @@
           <w:lang w:eastAsia="fr-FR"/>
         </w:rPr>
       </w:pPr>
-      <w:hyperlink w:anchor="_Toc110705839" w:history="1">
+      <w:hyperlink w:anchor="_Toc110707282" w:history="1">
         <w:r>
           <w:rPr>
             <w:rStyle w:val="Lienhypertexte"/>
@@ -3348,7 +3348,7 @@
             <w:noProof/>
             <w:webHidden/>
           </w:rPr>
-          <w:instrText xml:space="preserve"> PAGEREF _Toc110705839 \h </w:instrText>
+          <w:instrText xml:space="preserve"> PAGEREF _Toc110707282 \h </w:instrText>
         </w:r>
         <w:r>
           <w:rPr>
@@ -3396,7 +3396,7 @@
           <w:lang w:eastAsia="fr-FR"/>
         </w:rPr>
       </w:pPr>
-      <w:hyperlink w:anchor="_Toc110705840" w:history="1">
+      <w:hyperlink w:anchor="_Toc110707283" w:history="1">
         <w:r>
           <w:rPr>
             <w:rStyle w:val="Lienhypertexte"/>
@@ -3423,7 +3423,7 @@
             <w:noProof/>
             <w:webHidden/>
           </w:rPr>
-          <w:instrText xml:space="preserve"> PAGEREF _Toc110705840 \h </w:instrText>
+          <w:instrText xml:space="preserve"> PAGEREF _Toc110707283 \h </w:instrText>
         </w:r>
         <w:r>
           <w:rPr>
@@ -3471,7 +3471,7 @@
           <w:lang w:eastAsia="fr-FR"/>
         </w:rPr>
       </w:pPr>
-      <w:hyperlink w:anchor="_Toc110705841" w:history="1">
+      <w:hyperlink w:anchor="_Toc110707284" w:history="1">
         <w:r>
           <w:rPr>
             <w:rStyle w:val="Lienhypertexte"/>
@@ -3498,7 +3498,7 @@
             <w:noProof/>
             <w:webHidden/>
           </w:rPr>
-          <w:instrText xml:space="preserve"> PAGEREF _Toc110705841 \h </w:instrText>
+          <w:instrText xml:space="preserve"> PAGEREF _Toc110707284 \h </w:instrText>
         </w:r>
         <w:r>
           <w:rPr>
@@ -3546,7 +3546,7 @@
           <w:lang w:eastAsia="fr-FR"/>
         </w:rPr>
       </w:pPr>
-      <w:hyperlink w:anchor="_Toc110705842" w:history="1">
+      <w:hyperlink w:anchor="_Toc110707285" w:history="1">
         <w:r>
           <w:rPr>
             <w:rStyle w:val="Lienhypertexte"/>
@@ -3573,7 +3573,7 @@
             <w:noProof/>
             <w:webHidden/>
           </w:rPr>
-          <w:instrText xml:space="preserve"> PAGEREF _Toc110705842 \h </w:instrText>
+          <w:instrText xml:space="preserve"> PAGEREF _Toc110707285 \h </w:instrText>
         </w:r>
         <w:r>
           <w:rPr>
@@ -3615,7 +3615,7 @@
       <w:pPr>
         <w:pStyle w:val="Titre1"/>
       </w:pPr>
-      <w:bookmarkStart w:id="0" w:name="_Toc110705795"/>
+      <w:bookmarkStart w:id="0" w:name="_Toc110707238"/>
       <w:r>
         <w:t>Prolégomènes</w:t>
       </w:r>
@@ -3701,7 +3701,7 @@
       <w:pPr>
         <w:pStyle w:val="Titre2"/>
       </w:pPr>
-      <w:bookmarkStart w:id="1" w:name="_Toc110705796"/>
+      <w:bookmarkStart w:id="1" w:name="_Toc110707239"/>
       <w:r>
         <w:t>Héritage</w:t>
       </w:r>
@@ -3804,7 +3804,7 @@
       <w:pPr>
         <w:pStyle w:val="Titre2"/>
       </w:pPr>
-      <w:bookmarkStart w:id="2" w:name="_Toc110705797"/>
+      <w:bookmarkStart w:id="2" w:name="_Toc110707240"/>
       <w:r>
         <w:t>Compilation</w:t>
       </w:r>
@@ -3851,7 +3851,7 @@
       <w:pPr>
         <w:pStyle w:val="Titre3"/>
       </w:pPr>
-      <w:bookmarkStart w:id="3" w:name="_Toc110705798"/>
+      <w:bookmarkStart w:id="3" w:name="_Toc110707241"/>
       <w:r>
         <w:t>Compilation</w:t>
       </w:r>
@@ -3867,7 +3867,7 @@
       <w:pPr>
         <w:pStyle w:val="Titre4"/>
       </w:pPr>
-      <w:bookmarkStart w:id="4" w:name="_Toc110705799"/>
+      <w:bookmarkStart w:id="4" w:name="_Toc110707242"/>
       <w:r>
         <w:t>La compilation classique</w:t>
       </w:r>
@@ -3967,7 +3967,7 @@
       <w:pPr>
         <w:pStyle w:val="Titre4"/>
       </w:pPr>
-      <w:bookmarkStart w:id="5" w:name="_Toc110705800"/>
+      <w:bookmarkStart w:id="5" w:name="_Toc110707243"/>
       <w:r>
         <w:t>La compilation avec l’exemple du C</w:t>
       </w:r>
@@ -4261,7 +4261,7 @@
       <w:pPr>
         <w:pStyle w:val="Titre3"/>
       </w:pPr>
-      <w:bookmarkStart w:id="6" w:name="_Toc110705801"/>
+      <w:bookmarkStart w:id="6" w:name="_Toc110707244"/>
       <w:r>
         <w:t>Java est un langage compilé et interprété</w:t>
       </w:r>
@@ -4271,7 +4271,7 @@
       <w:pPr>
         <w:pStyle w:val="Titre4"/>
       </w:pPr>
-      <w:bookmarkStart w:id="7" w:name="_Toc110705802"/>
+      <w:bookmarkStart w:id="7" w:name="_Toc110707245"/>
       <w:r>
         <w:t>Compilation et interprétation du langage Java</w:t>
       </w:r>
@@ -4837,7 +4837,7 @@
       <w:pPr>
         <w:pStyle w:val="Titre4"/>
       </w:pPr>
-      <w:bookmarkStart w:id="8" w:name="_Toc110705803"/>
+      <w:bookmarkStart w:id="8" w:name="_Toc110707246"/>
       <w:r>
         <w:lastRenderedPageBreak/>
         <w:t>Audience du langage Java</w:t>
@@ -5075,7 +5075,7 @@
       <w:pPr>
         <w:pStyle w:val="Titre2"/>
       </w:pPr>
-      <w:bookmarkStart w:id="9" w:name="_Toc110705804"/>
+      <w:bookmarkStart w:id="9" w:name="_Toc110707247"/>
       <w:r>
         <w:t>Les concepts de JVM</w:t>
       </w:r>
@@ -5099,7 +5099,7 @@
       <w:pPr>
         <w:pStyle w:val="Titre3"/>
       </w:pPr>
-      <w:bookmarkStart w:id="10" w:name="_Toc110705805"/>
+      <w:bookmarkStart w:id="10" w:name="_Toc110707248"/>
       <w:r>
         <w:lastRenderedPageBreak/>
         <w:t>JVM</w:t>
@@ -5118,7 +5118,7 @@
       <w:pPr>
         <w:pStyle w:val="Titre4"/>
       </w:pPr>
-      <w:bookmarkStart w:id="11" w:name="_Toc110705806"/>
+      <w:bookmarkStart w:id="11" w:name="_Toc110707249"/>
       <w:r>
         <w:t>L</w:t>
       </w:r>
@@ -5318,7 +5318,7 @@
       <w:pPr>
         <w:pStyle w:val="Titre4"/>
       </w:pPr>
-      <w:bookmarkStart w:id="12" w:name="_Toc110705807"/>
+      <w:bookmarkStart w:id="12" w:name="_Toc110707250"/>
       <w:r>
         <w:t>Fo</w:t>
       </w:r>
@@ -5539,7 +5539,7 @@
       <w:pPr>
         <w:pStyle w:val="Titre4"/>
       </w:pPr>
-      <w:bookmarkStart w:id="13" w:name="_Toc110705808"/>
+      <w:bookmarkStart w:id="13" w:name="_Toc110707251"/>
       <w:r>
         <w:t>Les fonctions principales de la JVM</w:t>
       </w:r>
@@ -5638,7 +5638,7 @@
       <w:pPr>
         <w:pStyle w:val="Titre3"/>
       </w:pPr>
-      <w:bookmarkStart w:id="14" w:name="_Toc110705809"/>
+      <w:bookmarkStart w:id="14" w:name="_Toc110707252"/>
       <w:r>
         <w:t>JRE</w:t>
       </w:r>
@@ -5648,7 +5648,7 @@
       <w:pPr>
         <w:pStyle w:val="Titre4"/>
       </w:pPr>
-      <w:bookmarkStart w:id="15" w:name="_Toc110705810"/>
+      <w:bookmarkStart w:id="15" w:name="_Toc110707253"/>
       <w:r>
         <w:t>Présentation du JRE</w:t>
       </w:r>
@@ -5835,7 +5835,7 @@
           <w:lang w:val="en-US"/>
         </w:rPr>
       </w:pPr>
-      <w:bookmarkStart w:id="16" w:name="_Toc110705811"/>
+      <w:bookmarkStart w:id="16" w:name="_Toc110707254"/>
       <w:r>
         <w:rPr>
           <w:lang w:val="en-US"/>
@@ -5979,7 +5979,7 @@
       <w:pPr>
         <w:pStyle w:val="Titre3"/>
       </w:pPr>
-      <w:bookmarkStart w:id="17" w:name="_Toc110705812"/>
+      <w:bookmarkStart w:id="17" w:name="_Toc110707255"/>
       <w:r>
         <w:t>JDK</w:t>
       </w:r>
@@ -5994,7 +5994,7 @@
       <w:pPr>
         <w:pStyle w:val="Titre4"/>
       </w:pPr>
-      <w:bookmarkStart w:id="18" w:name="_Toc110705813"/>
+      <w:bookmarkStart w:id="18" w:name="_Toc110707256"/>
       <w:r>
         <w:lastRenderedPageBreak/>
         <w:t>Définition du JDK</w:t>
@@ -6439,7 +6439,7 @@
       <w:pPr>
         <w:pStyle w:val="Titre4"/>
       </w:pPr>
-      <w:bookmarkStart w:id="19" w:name="_Toc110705814"/>
+      <w:bookmarkStart w:id="19" w:name="_Toc110707257"/>
       <w:r>
         <w:lastRenderedPageBreak/>
         <w:t>Classification de JDK JRE JVM</w:t>
@@ -6608,7 +6608,7 @@
       <w:pPr>
         <w:pStyle w:val="Titre2"/>
       </w:pPr>
-      <w:bookmarkStart w:id="20" w:name="_Toc110705815"/>
+      <w:bookmarkStart w:id="20" w:name="_Toc110707258"/>
       <w:r>
         <w:t>Le choix du JDK</w:t>
       </w:r>
@@ -6623,7 +6623,7 @@
       <w:pPr>
         <w:pStyle w:val="Titre3"/>
       </w:pPr>
-      <w:bookmarkStart w:id="21" w:name="_Toc110705816"/>
+      <w:bookmarkStart w:id="21" w:name="_Toc110707259"/>
       <w:r>
         <w:t>Rappel du contexte historique de Java</w:t>
       </w:r>
@@ -6638,7 +6638,7 @@
       <w:pPr>
         <w:pStyle w:val="Titre4"/>
       </w:pPr>
-      <w:bookmarkStart w:id="22" w:name="_Toc110705817"/>
+      <w:bookmarkStart w:id="22" w:name="_Toc110707260"/>
       <w:r>
         <w:t>Timeline de Java</w:t>
       </w:r>
@@ -7325,7 +7325,7 @@
       <w:pPr>
         <w:pStyle w:val="Titre4"/>
       </w:pPr>
-      <w:bookmarkStart w:id="23" w:name="_Toc110705818"/>
+      <w:bookmarkStart w:id="23" w:name="_Toc110707261"/>
       <w:r>
         <w:t xml:space="preserve">Les fournisseurs </w:t>
       </w:r>
@@ -8464,7 +8464,7 @@
           <w:highlight w:val="yellow"/>
         </w:rPr>
       </w:pPr>
-      <w:bookmarkStart w:id="24" w:name="_Toc110705819"/>
+      <w:bookmarkStart w:id="24" w:name="_Toc110707262"/>
       <w:r>
         <w:rPr>
           <w:highlight w:val="yellow"/>
@@ -8521,7 +8521,7 @@
       <w:pPr>
         <w:pStyle w:val="Titre1"/>
       </w:pPr>
-      <w:bookmarkStart w:id="25" w:name="_Toc110705820"/>
+      <w:bookmarkStart w:id="25" w:name="_Toc110707263"/>
       <w:r>
         <w:lastRenderedPageBreak/>
         <w:t>Installation</w:t>
@@ -8532,7 +8532,7 @@
       <w:pPr>
         <w:pStyle w:val="Titre2"/>
       </w:pPr>
-      <w:bookmarkStart w:id="26" w:name="_Toc110705821"/>
+      <w:bookmarkStart w:id="26" w:name="_Toc110707264"/>
       <w:r>
         <w:t>Prérequis hardware</w:t>
       </w:r>
@@ -8576,7 +8576,7 @@
       <w:pPr>
         <w:pStyle w:val="Titre4"/>
       </w:pPr>
-      <w:bookmarkStart w:id="27" w:name="_Toc110705822"/>
+      <w:bookmarkStart w:id="27" w:name="_Toc110707265"/>
       <w:r>
         <w:t>Architecture d’un ordinateur</w:t>
       </w:r>
@@ -8613,7 +8613,7 @@
           <w:highlight w:val="yellow"/>
         </w:rPr>
       </w:pPr>
-      <w:bookmarkStart w:id="28" w:name="_Toc110705823"/>
+      <w:bookmarkStart w:id="28" w:name="_Toc110707266"/>
       <w:r>
         <w:rPr>
           <w:highlight w:val="yellow"/>
@@ -8626,7 +8626,7 @@
       <w:pPr>
         <w:pStyle w:val="Titre4"/>
       </w:pPr>
-      <w:bookmarkStart w:id="29" w:name="_Toc110705824"/>
+      <w:bookmarkStart w:id="29" w:name="_Toc110707267"/>
       <w:r>
         <w:t>Pourquoi passer à un processeur 64 bits ?</w:t>
       </w:r>
@@ -8665,7 +8665,7 @@
       <w:pPr>
         <w:pStyle w:val="Titre3"/>
       </w:pPr>
-      <w:bookmarkStart w:id="30" w:name="_Toc110705825"/>
+      <w:bookmarkStart w:id="30" w:name="_Toc110707268"/>
       <w:r>
         <w:t>Les trois types configurations hardware</w:t>
       </w:r>
@@ -8679,7 +8679,7 @@
           <w:highlight w:val="yellow"/>
         </w:rPr>
       </w:pPr>
-      <w:bookmarkStart w:id="31" w:name="_Toc110705826"/>
+      <w:bookmarkStart w:id="31" w:name="_Toc110707269"/>
       <w:r>
         <w:rPr>
           <w:highlight w:val="yellow"/>
@@ -8723,7 +8723,7 @@
           <w:highlight w:val="yellow"/>
         </w:rPr>
       </w:pPr>
-      <w:bookmarkStart w:id="32" w:name="_Toc110705827"/>
+      <w:bookmarkStart w:id="32" w:name="_Toc110707270"/>
       <w:r>
         <w:rPr>
           <w:highlight w:val="yellow"/>
@@ -8742,21 +8742,9 @@
     <w:p>
       <w:r>
         <w:rPr>
-          <mc:AlternateContent>
-            <mc:Choice Requires="w16se"/>
-            <mc:Fallback>
-              <w:rFonts w:ascii="Segoe UI Emoji" w:eastAsia="Segoe UI Emoji" w:hAnsi="Segoe UI Emoji" w:cs="Segoe UI Emoji"/>
-            </mc:Fallback>
-          </mc:AlternateContent>
-        </w:rPr>
-        <mc:AlternateContent>
-          <mc:Choice Requires="w16se">
-            <w16se:symEx w16se:font="Segoe UI Emoji" w16se:char="263A"/>
-          </mc:Choice>
-          <mc:Fallback>
-            <w:t>☺</w:t>
-          </mc:Fallback>
-        </mc:AlternateContent>
+          <w:rFonts w:ascii="Arial" w:hAnsi="Arial" w:cs="Arial"/>
+        </w:rPr>
+        <w:t>►</w:t>
       </w:r>
       <w:r>
         <w:t>environnement d</w:t>
@@ -8855,14 +8843,44 @@
     <w:p>
       <w:pPr>
         <w:rPr>
+          <w:b/>
+          <w:bCs/>
+          <w:sz w:val="24"/>
+          <w:szCs w:val="24"/>
+        </w:rPr>
+      </w:pPr>
+      <w:r>
+        <w:rPr>
           <w:rFonts w:ascii="Arial" w:hAnsi="Arial" w:cs="Arial"/>
           <w:b/>
           <w:bCs/>
           <w:sz w:val="24"/>
           <w:szCs w:val="24"/>
         </w:rPr>
-      </w:pPr>
-      <w:r>
+        <w:lastRenderedPageBreak/>
+        <w:t xml:space="preserve">►java 1.8.0 = </w:t>
+      </w:r>
+      <w:r>
+        <w:rPr>
+          <w:b/>
+          <w:bCs/>
+          <w:sz w:val="24"/>
+          <w:szCs w:val="24"/>
+        </w:rPr>
+        <w:t>Java SE 8</w:t>
+      </w:r>
+      <w:r>
+        <w:rPr>
+          <w:b/>
+          <w:bCs/>
+          <w:sz w:val="24"/>
+          <w:szCs w:val="24"/>
+        </w:rPr>
+        <w:t xml:space="preserve"> </w:t>
+      </w:r>
+    </w:p>
+    <w:p>
+      <w:pPr>
         <w:rPr>
           <w:rFonts w:ascii="Arial" w:hAnsi="Arial" w:cs="Arial"/>
           <w:b/>
@@ -8870,9 +8888,7 @@
           <w:sz w:val="24"/>
           <w:szCs w:val="24"/>
         </w:rPr>
-        <w:lastRenderedPageBreak/>
-        <w:t>►</w:t>
-      </w:r>
+      </w:pPr>
       <w:r>
         <w:rPr>
           <w:rFonts w:ascii="Arial" w:hAnsi="Arial" w:cs="Arial"/>
@@ -8881,36 +8897,166 @@
           <w:sz w:val="24"/>
           <w:szCs w:val="24"/>
         </w:rPr>
-        <w:t xml:space="preserve">java 1.8.0 = </w:t>
-      </w:r>
-      <w:r>
-        <w:rPr>
+        <w:t xml:space="preserve">► </w:t>
+      </w:r>
+      <w:r>
+        <w:rPr>
+          <w:rFonts w:ascii="Arial" w:hAnsi="Arial" w:cs="Arial"/>
           <w:b/>
           <w:bCs/>
           <w:sz w:val="24"/>
           <w:szCs w:val="24"/>
         </w:rPr>
-        <w:t>Java SE 8</w:t>
-      </w:r>
-    </w:p>
-    <w:p>
-      <w:pPr>
+        <w:t>java 1.8.0</w:t>
+      </w:r>
+      <w:r>
         <w:rPr>
           <w:rFonts w:ascii="Arial" w:hAnsi="Arial" w:cs="Arial"/>
-        </w:rPr>
-      </w:pPr>
+          <w:b/>
+          <w:bCs/>
+          <w:sz w:val="24"/>
+          <w:szCs w:val="24"/>
+        </w:rPr>
+        <w:t xml:space="preserve"> =&gt; système de versionning (officiel) utilisé dans la doc Oracle ou Sun</w:t>
+      </w:r>
     </w:p>
     <w:p>
       <w:pPr>
         <w:rPr>
           <w:rFonts w:ascii="Arial" w:hAnsi="Arial" w:cs="Arial"/>
-        </w:rPr>
-      </w:pPr>
-    </w:p>
-    <w:p>
-      <w:pPr>
+          <w:b/>
+          <w:bCs/>
+          <w:sz w:val="24"/>
+          <w:szCs w:val="24"/>
+        </w:rPr>
+      </w:pPr>
+      <w:r>
         <w:rPr>
           <w:rFonts w:ascii="Arial" w:hAnsi="Arial" w:cs="Arial"/>
+          <w:b/>
+          <w:bCs/>
+          <w:sz w:val="24"/>
+          <w:szCs w:val="24"/>
+        </w:rPr>
+        <w:t>►</w:t>
+      </w:r>
+      <w:proofErr w:type="spellStart"/>
+      <w:r>
+        <w:rPr>
+          <w:rFonts w:ascii="Arial" w:hAnsi="Arial" w:cs="Arial"/>
+          <w:b/>
+          <w:bCs/>
+          <w:sz w:val="24"/>
+          <w:szCs w:val="24"/>
+        </w:rPr>
+        <w:t>openjdk</w:t>
+      </w:r>
+      <w:proofErr w:type="spellEnd"/>
+      <w:r>
+        <w:rPr>
+          <w:rFonts w:ascii="Arial" w:hAnsi="Arial" w:cs="Arial"/>
+          <w:b/>
+          <w:bCs/>
+          <w:sz w:val="24"/>
+          <w:szCs w:val="24"/>
+        </w:rPr>
+        <w:t xml:space="preserve"> et java </w:t>
+      </w:r>
+      <w:r>
+        <w:rPr>
+          <w:rFonts w:ascii="Arial" w:hAnsi="Arial" w:cs="Arial"/>
+          <w:b/>
+          <w:bCs/>
+          <w:sz w:val="24"/>
+          <w:szCs w:val="24"/>
+        </w:rPr>
+        <w:t xml:space="preserve"> pour system Unix like</w:t>
+      </w:r>
+      <w:r>
+        <w:rPr>
+          <w:rFonts w:ascii="Arial" w:hAnsi="Arial" w:cs="Arial"/>
+          <w:b/>
+          <w:bCs/>
+          <w:sz w:val="24"/>
+          <w:szCs w:val="24"/>
+        </w:rPr>
+        <w:drawing>
+          <wp:inline distT="0" distB="0" distL="0" distR="0" wp14:anchorId="13525BEC" wp14:editId="141F0700">
+            <wp:extent cx="5760720" cy="618490"/>
+            <wp:effectExtent l="0" t="0" r="0" b="0"/>
+            <wp:docPr id="17" name="Image 17"/>
+            <wp:cNvGraphicFramePr>
+              <a:graphicFrameLocks xmlns:a="http://schemas.openxmlformats.org/drawingml/2006/main" noChangeAspect="1"/>
+            </wp:cNvGraphicFramePr>
+            <a:graphic xmlns:a="http://schemas.openxmlformats.org/drawingml/2006/main">
+              <a:graphicData uri="http://schemas.openxmlformats.org/drawingml/2006/picture">
+                <pic:pic xmlns:pic="http://schemas.openxmlformats.org/drawingml/2006/picture">
+                  <pic:nvPicPr>
+                    <pic:cNvPr id="1" name=""/>
+                    <pic:cNvPicPr/>
+                  </pic:nvPicPr>
+                  <pic:blipFill>
+                    <a:blip r:embed="rId33"/>
+                    <a:stretch>
+                      <a:fillRect/>
+                    </a:stretch>
+                  </pic:blipFill>
+                  <pic:spPr>
+                    <a:xfrm>
+                      <a:off x="0" y="0"/>
+                      <a:ext cx="5760720" cy="618490"/>
+                    </a:xfrm>
+                    <a:prstGeom prst="rect">
+                      <a:avLst/>
+                    </a:prstGeom>
+                  </pic:spPr>
+                </pic:pic>
+              </a:graphicData>
+            </a:graphic>
+          </wp:inline>
+        </w:drawing>
+      </w:r>
+    </w:p>
+    <w:p>
+      <w:pPr>
+        <w:rPr>
+          <w:rFonts w:ascii="Arial" w:hAnsi="Arial" w:cs="Arial"/>
+          <w:b/>
+          <w:bCs/>
+          <w:sz w:val="24"/>
+          <w:szCs w:val="24"/>
+        </w:rPr>
+      </w:pPr>
+    </w:p>
+    <w:p>
+      <w:pPr>
+        <w:rPr>
+          <w:rFonts w:ascii="Arial" w:hAnsi="Arial" w:cs="Arial"/>
+          <w:b/>
+          <w:bCs/>
+          <w:sz w:val="24"/>
+          <w:szCs w:val="24"/>
+        </w:rPr>
+      </w:pPr>
+    </w:p>
+    <w:p>
+      <w:pPr>
+        <w:rPr>
+          <w:rFonts w:ascii="Arial" w:hAnsi="Arial" w:cs="Arial"/>
+        </w:rPr>
+      </w:pPr>
+    </w:p>
+    <w:p>
+      <w:pPr>
+        <w:rPr>
+          <w:rFonts w:ascii="Arial" w:hAnsi="Arial" w:cs="Arial"/>
+        </w:rPr>
+      </w:pPr>
+    </w:p>
+    <w:p>
+      <w:pPr>
+        <w:rPr>
+          <w:rFonts w:ascii="Arial" w:hAnsi="Arial" w:cs="Arial"/>
         </w:rPr>
       </w:pPr>
     </w:p>
@@ -8928,7 +9074,7 @@
           <w:highlight w:val="yellow"/>
         </w:rPr>
       </w:pPr>
-      <w:bookmarkStart w:id="33" w:name="_Toc110705828"/>
+      <w:bookmarkStart w:id="33" w:name="_Toc110707271"/>
       <w:r>
         <w:t>Installation du Java SE</w:t>
       </w:r>
@@ -8942,7 +9088,7 @@
       </w:pPr>
     </w:p>
     <w:p>
-      <w:hyperlink r:id="rId33" w:history="1">
+      <w:hyperlink r:id="rId34" w:history="1">
         <w:r>
           <w:rPr>
             <w:rStyle w:val="Lienhypertexte"/>
@@ -8977,7 +9123,7 @@
                     <pic:cNvPicPr/>
                   </pic:nvPicPr>
                   <pic:blipFill>
-                    <a:blip r:embed="rId34"/>
+                    <a:blip r:embed="rId35"/>
                     <a:stretch>
                       <a:fillRect/>
                     </a:stretch>
@@ -9013,7 +9159,7 @@
       </w:pPr>
     </w:p>
     <w:p>
-      <w:hyperlink r:id="rId35" w:history="1">
+      <w:hyperlink r:id="rId36" w:history="1">
         <w:r>
           <w:rPr>
             <w:rStyle w:val="Lienhypertexte"/>
@@ -9044,7 +9190,7 @@
                     <pic:cNvPicPr/>
                   </pic:nvPicPr>
                   <pic:blipFill>
-                    <a:blip r:embed="rId36"/>
+                    <a:blip r:embed="rId37"/>
                     <a:stretch>
                       <a:fillRect/>
                     </a:stretch>
@@ -9119,7 +9265,7 @@
           <w:lang w:val="en-US"/>
         </w:rPr>
       </w:pPr>
-      <w:hyperlink r:id="rId37" w:history="1">
+      <w:hyperlink r:id="rId38" w:history="1">
         <w:r>
           <w:rPr>
             <w:rStyle w:val="Lienhypertexte"/>
@@ -9181,7 +9327,7 @@
       <w:pPr>
         <w:pStyle w:val="Titre3"/>
       </w:pPr>
-      <w:bookmarkStart w:id="34" w:name="_Toc110705829"/>
+      <w:bookmarkStart w:id="34" w:name="_Toc110707272"/>
       <w:r>
         <w:rPr>
           <w:highlight w:val="yellow"/>
@@ -9208,7 +9354,7 @@
           <w:highlight w:val="yellow"/>
         </w:rPr>
       </w:pPr>
-      <w:bookmarkStart w:id="35" w:name="_Toc110705830"/>
+      <w:bookmarkStart w:id="35" w:name="_Toc110707273"/>
       <w:r>
         <w:rPr>
           <w:highlight w:val="yellow"/>
@@ -9225,7 +9371,7 @@
           <w:highlight w:val="yellow"/>
         </w:rPr>
       </w:pPr>
-      <w:bookmarkStart w:id="36" w:name="_Toc110705831"/>
+      <w:bookmarkStart w:id="36" w:name="_Toc110707274"/>
       <w:r>
         <w:rPr>
           <w:highlight w:val="yellow"/>
@@ -9247,7 +9393,7 @@
       <w:pPr>
         <w:pStyle w:val="Titre3"/>
       </w:pPr>
-      <w:bookmarkStart w:id="37" w:name="_Toc110705832"/>
+      <w:bookmarkStart w:id="37" w:name="_Toc110707275"/>
       <w:r>
         <w:t>Installation de l'IDE Eclipse</w:t>
       </w:r>
@@ -9258,7 +9404,7 @@
       <w:pPr>
         <w:pStyle w:val="Titre4"/>
       </w:pPr>
-      <w:bookmarkStart w:id="38" w:name="_Toc110705833"/>
+      <w:bookmarkStart w:id="38" w:name="_Toc110707276"/>
       <w:r>
         <w:t xml:space="preserve">Configuration de </w:t>
       </w:r>
@@ -9282,7 +9428,7 @@
       <w:pPr>
         <w:pStyle w:val="Titre1"/>
       </w:pPr>
-      <w:bookmarkStart w:id="39" w:name="_Toc110705834"/>
+      <w:bookmarkStart w:id="39" w:name="_Toc110707277"/>
       <w:r>
         <w:t>Tests</w:t>
       </w:r>
@@ -9300,7 +9446,7 @@
       <w:pPr>
         <w:pStyle w:val="Titre2"/>
       </w:pPr>
-      <w:bookmarkStart w:id="40" w:name="_Toc110705835"/>
+      <w:bookmarkStart w:id="40" w:name="_Toc110707278"/>
       <w:r>
         <w:t>Bytecode</w:t>
       </w:r>
@@ -9339,7 +9485,7 @@
       <w:pPr>
         <w:pStyle w:val="Titre2"/>
       </w:pPr>
-      <w:bookmarkStart w:id="41" w:name="_Toc110705836"/>
+      <w:bookmarkStart w:id="41" w:name="_Toc110707279"/>
       <w:r>
         <w:t>Programme de test</w:t>
       </w:r>
@@ -9349,7 +9495,7 @@
       <w:pPr>
         <w:pStyle w:val="Titre2"/>
       </w:pPr>
-      <w:bookmarkStart w:id="42" w:name="_Toc110705837"/>
+      <w:bookmarkStart w:id="42" w:name="_Toc110707280"/>
       <w:proofErr w:type="spellStart"/>
       <w:r>
         <w:t>Junit</w:t>
@@ -9362,7 +9508,7 @@
       <w:pPr>
         <w:pStyle w:val="Titre1"/>
       </w:pPr>
-      <w:bookmarkStart w:id="43" w:name="_Toc110705838"/>
+      <w:bookmarkStart w:id="43" w:name="_Toc110707281"/>
       <w:r>
         <w:t xml:space="preserve">De Java 8 à </w:t>
       </w:r>
@@ -9400,7 +9546,7 @@
       </w:r>
     </w:p>
     <w:p>
-      <w:hyperlink r:id="rId38" w:history="1">
+      <w:hyperlink r:id="rId39" w:history="1">
         <w:r>
           <w:rPr>
             <w:rStyle w:val="Lienhypertexte"/>
@@ -9420,7 +9566,7 @@
       <w:pPr>
         <w:pStyle w:val="Titre3"/>
       </w:pPr>
-      <w:bookmarkStart w:id="44" w:name="_Toc110705839"/>
+      <w:bookmarkStart w:id="44" w:name="_Toc110707282"/>
       <w:r>
         <w:rPr>
           <w:rStyle w:val="mw-headline"/>
@@ -9537,7 +9683,7 @@
               <w:br/>
               <w:t>Public Updates</w:t>
             </w:r>
-            <w:hyperlink r:id="rId39" w:anchor="cite_note-auto9-3" w:history="1">
+            <w:hyperlink r:id="rId40" w:anchor="cite_note-auto9-3" w:history="1">
               <w:r>
                 <w:rPr>
                   <w:rStyle w:val="Lienhypertexte"/>
@@ -9549,7 +9695,7 @@
                 <w:t>[3]</w:t>
               </w:r>
             </w:hyperlink>
-            <w:hyperlink r:id="rId40" w:anchor="cite_note-8" w:history="1">
+            <w:hyperlink r:id="rId41" w:anchor="cite_note-8" w:history="1">
               <w:r>
                 <w:rPr>
                   <w:rStyle w:val="Lienhypertexte"/>
@@ -9561,7 +9707,7 @@
                 <w:t>[8]</w:t>
               </w:r>
             </w:hyperlink>
-            <w:hyperlink r:id="rId41" w:anchor="cite_note-9" w:history="1">
+            <w:hyperlink r:id="rId42" w:anchor="cite_note-9" w:history="1">
               <w:r>
                 <w:rPr>
                   <w:rStyle w:val="Lienhypertexte"/>
@@ -9573,7 +9719,7 @@
                 <w:t>[9]</w:t>
               </w:r>
             </w:hyperlink>
-            <w:hyperlink r:id="rId42" w:anchor="cite_note-10" w:history="1">
+            <w:hyperlink r:id="rId43" w:anchor="cite_note-10" w:history="1">
               <w:r>
                 <w:rPr>
                   <w:rStyle w:val="Lienhypertexte"/>
@@ -10283,7 +10429,7 @@
             <w:r>
               <w:t xml:space="preserve"> 2026 for Azul</w:t>
             </w:r>
-            <w:hyperlink r:id="rId43" w:anchor="cite_note-Azul-11" w:history="1">
+            <w:hyperlink r:id="rId44" w:anchor="cite_note-Azul-11" w:history="1">
               <w:r>
                 <w:rPr>
                   <w:rStyle w:val="Lienhypertexte"/>
@@ -10511,7 +10657,7 @@
             <w:r>
               <w:t xml:space="preserve"> 2030</w:t>
             </w:r>
-            <w:hyperlink r:id="rId44" w:anchor="cite_note-:1-13" w:history="1">
+            <w:hyperlink r:id="rId45" w:anchor="cite_note-:1-13" w:history="1">
               <w:r>
                 <w:rPr>
                   <w:rStyle w:val="Lienhypertexte"/>
@@ -10797,7 +10943,7 @@
               <w:br/>
               <w:t>At least October 2024 for Microsoft</w:t>
             </w:r>
-            <w:hyperlink r:id="rId45" w:anchor="cite_note-Microsoft&quot;-14" w:history="1">
+            <w:hyperlink r:id="rId46" w:anchor="cite_note-Microsoft&quot;-14" w:history="1">
               <w:r>
                 <w:rPr>
                   <w:rStyle w:val="Lienhypertexte"/>
@@ -10807,7 +10953,7 @@
                 <w:t>[14]</w:t>
               </w:r>
             </w:hyperlink>
-            <w:hyperlink r:id="rId46" w:anchor="cite_note-15" w:history="1">
+            <w:hyperlink r:id="rId47" w:anchor="cite_note-15" w:history="1">
               <w:r>
                 <w:rPr>
                   <w:rStyle w:val="Lienhypertexte"/>
@@ -10852,7 +10998,7 @@
             <w:r>
               <w:t xml:space="preserve"> 2026 for Azul</w:t>
             </w:r>
-            <w:hyperlink r:id="rId47" w:anchor="cite_note-Azul-11" w:history="1">
+            <w:hyperlink r:id="rId48" w:anchor="cite_note-Azul-11" w:history="1">
               <w:r>
                 <w:rPr>
                   <w:rStyle w:val="Lienhypertexte"/>
@@ -11133,7 +11279,7 @@
               <w:br/>
               <w:t>March 2023 for Azul</w:t>
             </w:r>
-            <w:hyperlink r:id="rId48" w:anchor="cite_note-Azul-11" w:history="1">
+            <w:hyperlink r:id="rId49" w:anchor="cite_note-Azul-11" w:history="1">
               <w:r>
                 <w:rPr>
                   <w:rStyle w:val="Lienhypertexte"/>
@@ -11296,7 +11442,7 @@
               <w:br/>
               <w:t>At least September 2027 for Microsoft</w:t>
             </w:r>
-            <w:hyperlink r:id="rId49" w:anchor="cite_note-Microsoft&quot;-14" w:history="1">
+            <w:hyperlink r:id="rId50" w:anchor="cite_note-Microsoft&quot;-14" w:history="1">
               <w:r>
                 <w:rPr>
                   <w:rStyle w:val="Lienhypertexte"/>
@@ -11639,7 +11785,7 @@
             <w:r>
               <w:t xml:space="preserve"> 2031</w:t>
             </w:r>
-            <w:hyperlink r:id="rId50" w:anchor="cite_note-:1-13" w:history="1">
+            <w:hyperlink r:id="rId51" w:anchor="cite_note-:1-13" w:history="1">
               <w:r>
                 <w:rPr>
                   <w:rStyle w:val="Lienhypertexte"/>
@@ -11766,7 +11912,7 @@
     </w:tbl>
     <w:p/>
     <w:p>
-      <w:hyperlink r:id="rId51" w:history="1">
+      <w:hyperlink r:id="rId52" w:history="1">
         <w:r>
           <w:rPr>
             <w:rStyle w:val="Lienhypertexte"/>
@@ -11781,7 +11927,7 @@
       <w:pPr>
         <w:pStyle w:val="Titre1"/>
       </w:pPr>
-      <w:bookmarkStart w:id="45" w:name="_Toc110705840"/>
+      <w:bookmarkStart w:id="45" w:name="_Toc110707283"/>
       <w:r>
         <w:lastRenderedPageBreak/>
         <w:t>Critiques  de la technologie Java</w:t>
@@ -11793,7 +11939,7 @@
         <w:pStyle w:val="Titre1"/>
       </w:pPr>
       <w:bookmarkStart w:id="46" w:name="_Toc107509236"/>
-      <w:bookmarkStart w:id="47" w:name="_Toc110705841"/>
+      <w:bookmarkStart w:id="47" w:name="_Toc110707284"/>
       <w:r>
         <w:t>Icones</w:t>
       </w:r>
@@ -11879,7 +12025,7 @@
                           <a14:useLocalDpi xmlns:a14="http://schemas.microsoft.com/office/drawing/2010/main"/>
                         </a:ext>
                         <a:ext uri="{96DAC541-7B7A-43D3-8B79-37D633B846F1}">
-                          <asvg:svgBlip xmlns:asvg="http://schemas.microsoft.com/office/drawing/2016/SVG/main" r:embed="rId52"/>
+                          <asvg:svgBlip xmlns:asvg="http://schemas.microsoft.com/office/drawing/2016/SVG/main" r:embed="rId53"/>
                         </a:ext>
                       </a:extLst>
                     </a:blip>
@@ -11925,13 +12071,13 @@
                     <pic:cNvPicPr/>
                   </pic:nvPicPr>
                   <pic:blipFill>
-                    <a:blip r:embed="rId53" cstate="email">
+                    <a:blip r:embed="rId54" cstate="email">
                       <a:extLst>
                         <a:ext uri="{28A0092B-C50C-407E-A947-70E740481C1C}">
                           <a14:useLocalDpi xmlns:a14="http://schemas.microsoft.com/office/drawing/2010/main"/>
                         </a:ext>
                         <a:ext uri="{96DAC541-7B7A-43D3-8B79-37D633B846F1}">
-                          <asvg:svgBlip xmlns:asvg="http://schemas.microsoft.com/office/drawing/2016/SVG/main" r:embed="rId54"/>
+                          <asvg:svgBlip xmlns:asvg="http://schemas.microsoft.com/office/drawing/2016/SVG/main" r:embed="rId55"/>
                         </a:ext>
                       </a:extLst>
                     </a:blip>
@@ -11961,7 +12107,7 @@
       <w:pPr>
         <w:pStyle w:val="Titre1"/>
       </w:pPr>
-      <w:bookmarkStart w:id="48" w:name="_Toc110705842"/>
+      <w:bookmarkStart w:id="48" w:name="_Toc110707285"/>
       <w:r>
         <w:t>Links</w:t>
       </w:r>
@@ -12197,8 +12343,8 @@
       </w:pPr>
     </w:p>
     <w:sectPr>
-      <w:headerReference w:type="default" r:id="rId55"/>
-      <w:footerReference w:type="default" r:id="rId56"/>
+      <w:headerReference w:type="default" r:id="rId56"/>
+      <w:footerReference w:type="default" r:id="rId57"/>
       <w:pgSz w:w="11906" w:h="16838"/>
       <w:pgMar w:top="1417" w:right="1417" w:bottom="1417" w:left="1417" w:header="708" w:footer="708" w:gutter="0"/>
       <w:cols w:space="708"/>
@@ -12871,36 +13017,17 @@
         </w:rPr>
         <w:t xml:space="preserve"> </w:t>
       </w:r>
-      <w:r>
-        <w:fldChar w:fldCharType="begin"/>
-      </w:r>
-      <w:r>
-        <w:rPr>
-          <w:lang w:val="en-US"/>
-        </w:rPr>
-        <w:instrText xml:space="preserve"> HYPERLINK "https://devblogs.microsoft.com/java/microsoft-deepens-its-investments-in-java/" </w:instrText>
-      </w:r>
-      <w:r>
-        <w:fldChar w:fldCharType="separate"/>
-      </w:r>
-      <w:r>
-        <w:rPr>
-          <w:rStyle w:val="Lienhypertexte"/>
-          <w:color w:val="000000"/>
-          <w:u w:val="none"/>
-          <w:lang w:val="en-US"/>
-        </w:rPr>
-        <w:t>https://devblogs.microsoft.com/java/microsoft-deepens-its-investments-in-java/</w:t>
-      </w:r>
-      <w:r>
-        <w:rPr>
-          <w:rStyle w:val="Lienhypertexte"/>
-          <w:color w:val="000000"/>
-          <w:u w:val="none"/>
-          <w:lang w:val="en-US"/>
-        </w:rPr>
-        <w:fldChar w:fldCharType="end"/>
-      </w:r>
+      <w:hyperlink r:id="rId8" w:history="1">
+        <w:r>
+          <w:rPr>
+            <w:rStyle w:val="Lienhypertexte"/>
+            <w:color w:val="000000"/>
+            <w:u w:val="none"/>
+            <w:lang w:val="en-US"/>
+          </w:rPr>
+          <w:t>https://devblogs.microsoft.com/java/microsoft-deepens-its-investments-in-java/</w:t>
+        </w:r>
+      </w:hyperlink>
     </w:p>
     <w:p>
       <w:pPr>
@@ -12931,36 +13058,17 @@
         </w:rPr>
         <w:t xml:space="preserve"> </w:t>
       </w:r>
-      <w:r>
-        <w:fldChar w:fldCharType="begin"/>
-      </w:r>
-      <w:r>
-        <w:rPr>
-          <w:lang w:val="en-US"/>
-        </w:rPr>
-        <w:instrText xml:space="preserve"> HYPERLINK "https://fr.wikipedia.org/wiki/Java_Community_Process" </w:instrText>
-      </w:r>
-      <w:r>
-        <w:fldChar w:fldCharType="separate"/>
-      </w:r>
-      <w:r>
-        <w:rPr>
-          <w:rStyle w:val="Lienhypertexte"/>
-          <w:color w:val="000000"/>
-          <w:u w:val="none"/>
-          <w:lang w:val="en-US"/>
-        </w:rPr>
-        <w:t>https://fr.wikipedia.org/wiki/Java_Community_Process</w:t>
-      </w:r>
-      <w:r>
-        <w:rPr>
-          <w:rStyle w:val="Lienhypertexte"/>
-          <w:color w:val="000000"/>
-          <w:u w:val="none"/>
-          <w:lang w:val="en-US"/>
-        </w:rPr>
-        <w:fldChar w:fldCharType="end"/>
-      </w:r>
+      <w:hyperlink r:id="rId9" w:history="1">
+        <w:r>
+          <w:rPr>
+            <w:rStyle w:val="Lienhypertexte"/>
+            <w:color w:val="000000"/>
+            <w:u w:val="none"/>
+            <w:lang w:val="en-US"/>
+          </w:rPr>
+          <w:t>https://fr.wikipedia.org/wiki/Java_Community_Process</w:t>
+        </w:r>
+      </w:hyperlink>
     </w:p>
   </w:footnote>
   <w:footnote w:id="19">
@@ -13455,7 +13563,7 @@
               <w:sz w:val="18"/>
               <w:szCs w:val="18"/>
             </w:rPr>
-            <w:t>06-08-2022 13:02</w:t>
+            <w:t>06-08-2022 19:16</w:t>
           </w:r>
           <w:r>
             <w:rPr>

</xml_diff>

<commit_message>
arch + img add
</commit_message>
<xml_diff>
--- a/javaInstall/Installer l’environnement de développement java.docx
+++ b/javaInstall/Installer l’environnement de développement java.docx
@@ -4540,6 +4540,7 @@
       <w:r>
         <w:t xml:space="preserve"> compilateur Java, nommé </w:t>
       </w:r>
+      <w:proofErr w:type="spellStart"/>
       <w:r>
         <w:rPr>
           <w:rFonts w:ascii="Consolas" w:hAnsi="Consolas"/>
@@ -4550,6 +4551,7 @@
         </w:rPr>
         <w:t>javac</w:t>
       </w:r>
+      <w:proofErr w:type="spellEnd"/>
       <w:r>
         <w:t>,</w:t>
       </w:r>
@@ -4780,13 +4782,41 @@
       <w:r>
         <w:t xml:space="preserve"> (</w:t>
       </w:r>
+      <w:proofErr w:type="spellStart"/>
       <w:r>
         <w:rPr>
           <w:rStyle w:val="lang-en"/>
           <w:i/>
           <w:iCs/>
         </w:rPr>
-        <w:t>just-in-time compilation</w:t>
+        <w:t>just</w:t>
+      </w:r>
+      <w:proofErr w:type="spellEnd"/>
+      <w:r>
+        <w:rPr>
+          <w:rStyle w:val="lang-en"/>
+          <w:i/>
+          <w:iCs/>
+        </w:rPr>
+        <w:t>-</w:t>
+      </w:r>
+      <w:proofErr w:type="spellStart"/>
+      <w:r>
+        <w:rPr>
+          <w:rStyle w:val="lang-en"/>
+          <w:i/>
+          <w:iCs/>
+        </w:rPr>
+        <w:t>in-time</w:t>
+      </w:r>
+      <w:proofErr w:type="spellEnd"/>
+      <w:r>
+        <w:rPr>
+          <w:rStyle w:val="lang-en"/>
+          <w:i/>
+          <w:iCs/>
+        </w:rPr>
+        <w:t xml:space="preserve"> compilation</w:t>
       </w:r>
       <w:r>
         <w:t xml:space="preserve"> ou </w:t>
@@ -4905,10 +4935,26 @@
         <w:t>.</w:t>
       </w:r>
       <w:r>
-        <w:t xml:space="preserve"> Il en va de même pour le Java Runtime Environment (JRE) et le </w:t>
-      </w:r>
-      <w:r>
-        <w:t>Java Development Kit (JDK)</w:t>
+        <w:t xml:space="preserve"> Il en va de même pour le Java Runtime </w:t>
+      </w:r>
+      <w:proofErr w:type="spellStart"/>
+      <w:r>
+        <w:t>Environment</w:t>
+      </w:r>
+      <w:proofErr w:type="spellEnd"/>
+      <w:r>
+        <w:t xml:space="preserve"> (JRE) et le </w:t>
+      </w:r>
+      <w:r>
+        <w:t xml:space="preserve">Java </w:t>
+      </w:r>
+      <w:proofErr w:type="spellStart"/>
+      <w:r>
+        <w:t>Development</w:t>
+      </w:r>
+      <w:proofErr w:type="spellEnd"/>
+      <w:r>
+        <w:t xml:space="preserve"> Kit (JDK)</w:t>
       </w:r>
       <w:r>
         <w:t>.</w:t>
@@ -5106,8 +5152,21 @@
         <w:t>C</w:t>
       </w:r>
       <w:r>
-        <w:t>’est l’approche « write once and run anywhere</w:t>
-      </w:r>
+        <w:t xml:space="preserve">’est l’approche « </w:t>
+      </w:r>
+      <w:proofErr w:type="spellStart"/>
+      <w:r>
+        <w:t>write</w:t>
+      </w:r>
+      <w:proofErr w:type="spellEnd"/>
+      <w:r>
+        <w:t xml:space="preserve"> once and run </w:t>
+      </w:r>
+      <w:proofErr w:type="spellStart"/>
+      <w:r>
+        <w:t>anywhere</w:t>
+      </w:r>
+      <w:proofErr w:type="spellEnd"/>
       <w:r>
         <w:t> »</w:t>
       </w:r>
@@ -6072,8 +6131,13 @@
         <w:t xml:space="preserve">Le </w:t>
       </w:r>
       <w:r>
-        <w:t>Java Runtime Environment</w:t>
-      </w:r>
+        <w:t xml:space="preserve">Java Runtime </w:t>
+      </w:r>
+      <w:proofErr w:type="spellStart"/>
+      <w:r>
+        <w:t>Environment</w:t>
+      </w:r>
+      <w:proofErr w:type="spellEnd"/>
       <w:r>
         <w:t xml:space="preserve">, c’est </w:t>
       </w:r>
@@ -6182,8 +6246,13 @@
           <w:numId w:val="4"/>
         </w:numPr>
       </w:pPr>
-      <w:r>
-        <w:t>HotSpot,</w:t>
+      <w:proofErr w:type="spellStart"/>
+      <w:r>
+        <w:t>HotSpot</w:t>
+      </w:r>
+      <w:proofErr w:type="spellEnd"/>
+      <w:r>
+        <w:t>,</w:t>
       </w:r>
       <w:r>
         <w:t xml:space="preserve"> </w:t>
@@ -6207,7 +6276,21 @@
         <w:rPr>
           <w:lang w:val="en-US"/>
         </w:rPr>
-        <w:t>Eclipse OpenJ9 d’IBM J9, pour Windows, Linux, macOS.</w:t>
+        <w:t xml:space="preserve">Eclipse OpenJ9 </w:t>
+      </w:r>
+      <w:proofErr w:type="spellStart"/>
+      <w:r>
+        <w:rPr>
+          <w:lang w:val="en-US"/>
+        </w:rPr>
+        <w:t>d’IBM</w:t>
+      </w:r>
+      <w:proofErr w:type="spellEnd"/>
+      <w:r>
+        <w:rPr>
+          <w:lang w:val="en-US"/>
+        </w:rPr>
+        <w:t xml:space="preserve"> J9, pour Windows, Linux, macOS.</w:t>
       </w:r>
     </w:p>
     <w:p>
@@ -6658,6 +6741,7 @@
       <w:r>
         <w:t xml:space="preserve"> : </w:t>
       </w:r>
+      <w:proofErr w:type="spellStart"/>
       <w:r>
         <w:rPr>
           <w:rFonts w:ascii="Consolas" w:hAnsi="Consolas"/>
@@ -6668,6 +6752,7 @@
         </w:rPr>
         <w:t>javac</w:t>
       </w:r>
+      <w:proofErr w:type="spellEnd"/>
     </w:p>
     <w:p>
       <w:pPr>
@@ -6714,6 +6799,7 @@
       <w:r>
         <w:t xml:space="preserve"> : </w:t>
       </w:r>
+      <w:proofErr w:type="spellStart"/>
       <w:r>
         <w:rPr>
           <w:rFonts w:ascii="Consolas" w:hAnsi="Consolas"/>
@@ -6724,6 +6810,7 @@
         </w:rPr>
         <w:t>jdb</w:t>
       </w:r>
+      <w:proofErr w:type="spellEnd"/>
     </w:p>
     <w:p>
       <w:pPr>
@@ -6736,6 +6823,7 @@
       <w:r>
         <w:t xml:space="preserve">Le désassembleur des fichiers .class : </w:t>
       </w:r>
+      <w:proofErr w:type="spellStart"/>
       <w:r>
         <w:rPr>
           <w:rFonts w:ascii="Consolas" w:hAnsi="Consolas"/>
@@ -6746,6 +6834,7 @@
         </w:rPr>
         <w:t>javap</w:t>
       </w:r>
+      <w:proofErr w:type="spellEnd"/>
     </w:p>
     <w:p>
       <w:pPr>
@@ -6786,6 +6875,7 @@
       <w:r>
         <w:t xml:space="preserve"> : </w:t>
       </w:r>
+      <w:proofErr w:type="spellStart"/>
       <w:r>
         <w:rPr>
           <w:rFonts w:ascii="Consolas" w:hAnsi="Consolas"/>
@@ -6806,6 +6896,7 @@
         </w:rPr>
         <w:t>avadoc</w:t>
       </w:r>
+      <w:proofErr w:type="spellEnd"/>
     </w:p>
     <w:p>
       <w:r>
@@ -7049,7 +7140,15 @@
         <w:footnoteReference w:id="13"/>
       </w:r>
       <w:r>
-        <w:t xml:space="preserve">, en Californie, par Andy Bechtolsheim, </w:t>
+        <w:t xml:space="preserve">, en Californie, par Andy </w:t>
+      </w:r>
+      <w:proofErr w:type="spellStart"/>
+      <w:r>
+        <w:t>Bechtolsheim</w:t>
+      </w:r>
+      <w:proofErr w:type="spellEnd"/>
+      <w:r>
+        <w:t xml:space="preserve">, </w:t>
       </w:r>
       <w:r>
         <w:rPr>
@@ -7239,8 +7338,13 @@
         <w:t>Sun Microsystems</w:t>
       </w:r>
       <w:r>
-        <w:t xml:space="preserve"> est rachetée</w:t>
-      </w:r>
+        <w:t xml:space="preserve"> est </w:t>
+      </w:r>
+      <w:proofErr w:type="gramStart"/>
+      <w:r>
+        <w:t>rachetée</w:t>
+      </w:r>
+      <w:proofErr w:type="gramEnd"/>
       <w:r>
         <w:rPr>
           <w:rStyle w:val="Appelnotedebasdep"/>
@@ -7431,7 +7535,15 @@
         </w:numPr>
       </w:pPr>
       <w:r>
-        <w:t>Oracle JDK est publié sous le "Oracle Binary Code License Agreement".</w:t>
+        <w:t xml:space="preserve">Oracle JDK est publié sous le "Oracle </w:t>
+      </w:r>
+      <w:proofErr w:type="spellStart"/>
+      <w:r>
+        <w:t>Binary</w:t>
+      </w:r>
+      <w:proofErr w:type="spellEnd"/>
+      <w:r>
+        <w:t xml:space="preserve"> Code License Agreement".</w:t>
       </w:r>
     </w:p>
     <w:p>
@@ -7890,6 +8002,7 @@
                 <w:lang w:eastAsia="fr-FR"/>
               </w:rPr>
             </w:pPr>
+            <w:proofErr w:type="spellStart"/>
             <w:r>
               <w:rPr>
                 <w:rFonts w:ascii="Calibri" w:eastAsia="Times New Roman" w:hAnsi="Calibri" w:cs="Calibri"/>
@@ -7898,6 +8011,7 @@
               </w:rPr>
               <w:t>AdoptOpenJDK</w:t>
             </w:r>
+            <w:proofErr w:type="spellEnd"/>
             <w:r>
               <w:rPr>
                 <w:rStyle w:val="Appelnotedebasdep"/>
@@ -8018,8 +8132,18 @@
                 <w:color w:val="000000"/>
                 <w:lang w:eastAsia="fr-FR"/>
               </w:rPr>
-              <w:t>Amazon Corretto</w:t>
-            </w:r>
+              <w:t xml:space="preserve">Amazon </w:t>
+            </w:r>
+            <w:proofErr w:type="spellStart"/>
+            <w:r>
+              <w:rPr>
+                <w:rFonts w:ascii="Calibri" w:eastAsia="Times New Roman" w:hAnsi="Calibri" w:cs="Calibri"/>
+                <w:color w:val="000000"/>
+                <w:lang w:eastAsia="fr-FR"/>
+              </w:rPr>
+              <w:t>Corretto</w:t>
+            </w:r>
+            <w:proofErr w:type="spellEnd"/>
           </w:p>
         </w:tc>
         <w:tc>
@@ -8811,8 +8935,13 @@
     <w:p/>
     <w:p>
       <w:r>
-        <w:t>On va choisir une version libre du JDK. Donc on optera pour une distribution de type openJDK</w:t>
-      </w:r>
+        <w:t xml:space="preserve">On va choisir une version libre du JDK. Donc on optera pour une distribution de type </w:t>
+      </w:r>
+      <w:proofErr w:type="spellStart"/>
+      <w:r>
+        <w:t>openJDK</w:t>
+      </w:r>
+      <w:proofErr w:type="spellEnd"/>
       <w:r>
         <w:t>, ou bien pour des fins de développement à une version d’Oracle.</w:t>
       </w:r>
@@ -9536,7 +9665,27 @@
                 <w:szCs w:val="24"/>
                 <w:lang w:eastAsia="fr-FR"/>
               </w:rPr>
-              <w:t>Les systèmes 32 bits sont limités à 3,2 gigaoctets (Go) de RAM</w:t>
+              <w:t xml:space="preserve">Les systèmes 32 bits sont limités à 3,2 </w:t>
+            </w:r>
+            <w:proofErr w:type="spellStart"/>
+            <w:r>
+              <w:rPr>
+                <w:rFonts w:ascii="Times New Roman" w:eastAsia="Times New Roman" w:hAnsi="Times New Roman" w:cs="Times New Roman"/>
+                <w:sz w:val="24"/>
+                <w:szCs w:val="24"/>
+                <w:lang w:eastAsia="fr-FR"/>
+              </w:rPr>
+              <w:t>gigaoctets</w:t>
+            </w:r>
+            <w:proofErr w:type="spellEnd"/>
+            <w:r>
+              <w:rPr>
+                <w:rFonts w:ascii="Times New Roman" w:eastAsia="Times New Roman" w:hAnsi="Times New Roman" w:cs="Times New Roman"/>
+                <w:sz w:val="24"/>
+                <w:szCs w:val="24"/>
+                <w:lang w:eastAsia="fr-FR"/>
+              </w:rPr>
+              <w:t xml:space="preserve"> (Go) de RAM</w:t>
             </w:r>
             <w:r>
               <w:rPr>
@@ -10174,8 +10323,21 @@
         <w:t>AMD</w:t>
       </w:r>
       <w:r>
-        <w:t xml:space="preserve"> Ryzen+x Thredreaper</w:t>
-      </w:r>
+        <w:t xml:space="preserve"> </w:t>
+      </w:r>
+      <w:proofErr w:type="spellStart"/>
+      <w:r>
+        <w:t>Ryzen+x</w:t>
+      </w:r>
+      <w:proofErr w:type="spellEnd"/>
+      <w:r>
+        <w:t xml:space="preserve"> </w:t>
+      </w:r>
+      <w:proofErr w:type="spellStart"/>
+      <w:r>
+        <w:t>Thredreaper</w:t>
+      </w:r>
+      <w:proofErr w:type="spellEnd"/>
     </w:p>
     <w:p/>
     <w:p/>
@@ -10210,7 +10372,7 @@
           <w:lang w:val="en-US"/>
         </w:rPr>
         <w:drawing>
-          <wp:inline distT="0" distB="0" distL="0" distR="0" wp14:anchorId="771C8799" wp14:editId="16B7B5C3">
+          <wp:inline distT="0" distB="0" distL="0" distR="0" wp14:anchorId="771C8799" wp14:editId="3B837A1F">
             <wp:extent cx="3533985" cy="2333835"/>
             <wp:effectExtent l="0" t="0" r="0" b="9525"/>
             <wp:docPr id="40" name="Image 40"/>
@@ -10232,7 +10394,7 @@
                         </a:ext>
                       </a:extLst>
                     </a:blip>
-                    <a:srcRect l="3363" r="3363"/>
+                    <a:srcRect l="701" r="701"/>
                     <a:stretch>
                       <a:fillRect/>
                     </a:stretch>
@@ -10290,8 +10452,30 @@
         <w:rPr>
           <w:highlight w:val="yellow"/>
         </w:rPr>
-        <w:t>To be modified</w:t>
-      </w:r>
+        <w:t xml:space="preserve">To </w:t>
+      </w:r>
+      <w:proofErr w:type="spellStart"/>
+      <w:r>
+        <w:rPr>
+          <w:highlight w:val="yellow"/>
+        </w:rPr>
+        <w:t>be</w:t>
+      </w:r>
+      <w:proofErr w:type="spellEnd"/>
+      <w:r>
+        <w:rPr>
+          <w:highlight w:val="yellow"/>
+        </w:rPr>
+        <w:t xml:space="preserve"> </w:t>
+      </w:r>
+      <w:proofErr w:type="spellStart"/>
+      <w:r>
+        <w:rPr>
+          <w:highlight w:val="yellow"/>
+        </w:rPr>
+        <w:t>modified</w:t>
+      </w:r>
+      <w:proofErr w:type="spellEnd"/>
     </w:p>
     <w:p/>
     <w:p>
@@ -10915,9 +11099,14 @@
       </w:pPr>
       <w:bookmarkStart w:id="38" w:name="_Toc111328520"/>
       <w:r>
-        <w:t>Vérifier Java_home</w:t>
+        <w:t xml:space="preserve">Vérifier </w:t>
+      </w:r>
+      <w:proofErr w:type="spellStart"/>
+      <w:r>
+        <w:t>Java_home</w:t>
       </w:r>
       <w:bookmarkEnd w:id="38"/>
+      <w:proofErr w:type="spellEnd"/>
     </w:p>
     <w:p/>
     <w:p>
@@ -10996,14 +11185,30 @@
         <w:rPr>
           <w:rFonts w:ascii="Arial" w:hAnsi="Arial" w:cs="Arial"/>
         </w:rPr>
-        <w:t>►pas le jre</w:t>
-      </w:r>
+        <w:t xml:space="preserve">►pas le </w:t>
+      </w:r>
+      <w:proofErr w:type="spellStart"/>
       <w:r>
         <w:rPr>
           <w:rFonts w:ascii="Arial" w:hAnsi="Arial" w:cs="Arial"/>
         </w:rPr>
-        <w:t xml:space="preserve"> , car il contient le jdk</w:t>
-      </w:r>
+        <w:t>jre</w:t>
+      </w:r>
+      <w:proofErr w:type="spellEnd"/>
+      <w:r>
+        <w:rPr>
+          <w:rFonts w:ascii="Arial" w:hAnsi="Arial" w:cs="Arial"/>
+        </w:rPr>
+        <w:t xml:space="preserve"> , car il contient le </w:t>
+      </w:r>
+      <w:proofErr w:type="spellStart"/>
+      <w:r>
+        <w:rPr>
+          <w:rFonts w:ascii="Arial" w:hAnsi="Arial" w:cs="Arial"/>
+        </w:rPr>
+        <w:t>jdk</w:t>
+      </w:r>
+      <w:proofErr w:type="spellEnd"/>
     </w:p>
     <w:p>
       <w:pPr>
@@ -11081,11 +11286,10 @@
           <w:sz w:val="24"/>
           <w:szCs w:val="24"/>
         </w:rPr>
-        <w:t xml:space="preserve"> =&gt; système de versionning (officiel) utilisé dans la doc Oracle ou Sun</w:t>
-      </w:r>
-    </w:p>
-    <w:p>
-      <w:pPr>
+        <w:t xml:space="preserve"> =&gt; système de </w:t>
+      </w:r>
+      <w:proofErr w:type="spellStart"/>
+      <w:r>
         <w:rPr>
           <w:rFonts w:ascii="Arial" w:hAnsi="Arial" w:cs="Arial"/>
           <w:b/>
@@ -11093,7 +11297,9 @@
           <w:sz w:val="24"/>
           <w:szCs w:val="24"/>
         </w:rPr>
-      </w:pPr>
+        <w:t>versionning</w:t>
+      </w:r>
+      <w:proofErr w:type="spellEnd"/>
       <w:r>
         <w:rPr>
           <w:rFonts w:ascii="Arial" w:hAnsi="Arial" w:cs="Arial"/>
@@ -11102,7 +11308,50 @@
           <w:sz w:val="24"/>
           <w:szCs w:val="24"/>
         </w:rPr>
-        <w:t xml:space="preserve">►openjdk et java </w:t>
+        <w:t xml:space="preserve"> (officiel) utilisé dans la doc Oracle ou Sun</w:t>
+      </w:r>
+    </w:p>
+    <w:p>
+      <w:pPr>
+        <w:rPr>
+          <w:rFonts w:ascii="Arial" w:hAnsi="Arial" w:cs="Arial"/>
+          <w:b/>
+          <w:bCs/>
+          <w:sz w:val="24"/>
+          <w:szCs w:val="24"/>
+        </w:rPr>
+      </w:pPr>
+      <w:r>
+        <w:rPr>
+          <w:rFonts w:ascii="Arial" w:hAnsi="Arial" w:cs="Arial"/>
+          <w:b/>
+          <w:bCs/>
+          <w:sz w:val="24"/>
+          <w:szCs w:val="24"/>
+        </w:rPr>
+        <w:t>►</w:t>
+      </w:r>
+      <w:proofErr w:type="spellStart"/>
+      <w:r>
+        <w:rPr>
+          <w:rFonts w:ascii="Arial" w:hAnsi="Arial" w:cs="Arial"/>
+          <w:b/>
+          <w:bCs/>
+          <w:sz w:val="24"/>
+          <w:szCs w:val="24"/>
+        </w:rPr>
+        <w:t>openjdk</w:t>
+      </w:r>
+      <w:proofErr w:type="spellEnd"/>
+      <w:r>
+        <w:rPr>
+          <w:rFonts w:ascii="Arial" w:hAnsi="Arial" w:cs="Arial"/>
+          <w:b/>
+          <w:bCs/>
+          <w:sz w:val="24"/>
+          <w:szCs w:val="24"/>
+        </w:rPr>
+        <w:t xml:space="preserve"> et java </w:t>
       </w:r>
       <w:r>
         <w:rPr>
@@ -11309,7 +11558,29 @@
           <w:sz w:val="24"/>
           <w:szCs w:val="24"/>
         </w:rPr>
-        <w:t xml:space="preserve">-welcome page </w:t>
+        <w:t>-</w:t>
+      </w:r>
+      <w:proofErr w:type="spellStart"/>
+      <w:r>
+        <w:rPr>
+          <w:rFonts w:ascii="Arial" w:hAnsi="Arial" w:cs="Arial"/>
+          <w:b/>
+          <w:bCs/>
+          <w:sz w:val="24"/>
+          <w:szCs w:val="24"/>
+        </w:rPr>
+        <w:t>welcome</w:t>
+      </w:r>
+      <w:proofErr w:type="spellEnd"/>
+      <w:r>
+        <w:rPr>
+          <w:rFonts w:ascii="Arial" w:hAnsi="Arial" w:cs="Arial"/>
+          <w:b/>
+          <w:bCs/>
+          <w:sz w:val="24"/>
+          <w:szCs w:val="24"/>
+        </w:rPr>
+        <w:t xml:space="preserve"> page </w:t>
       </w:r>
       <w:r>
         <w:rPr>
@@ -11691,8 +11962,16 @@
         <w:rPr>
           <w:rFonts w:ascii="Arial" w:hAnsi="Arial" w:cs="Arial"/>
         </w:rPr>
-        <w:t>Compilation javac</w:t>
-      </w:r>
+        <w:t xml:space="preserve">Compilation </w:t>
+      </w:r>
+      <w:proofErr w:type="spellStart"/>
+      <w:r>
+        <w:rPr>
+          <w:rFonts w:ascii="Arial" w:hAnsi="Arial" w:cs="Arial"/>
+        </w:rPr>
+        <w:t>javac</w:t>
+      </w:r>
+      <w:proofErr w:type="spellEnd"/>
     </w:p>
     <w:p>
       <w:pPr>
@@ -11978,9 +12257,11 @@
       </w:r>
     </w:p>
     <w:p>
+      <w:proofErr w:type="spellStart"/>
       <w:r>
         <w:t>Certutil</w:t>
       </w:r>
+      <w:proofErr w:type="spellEnd"/>
     </w:p>
     <w:p>
       <w:pPr>
@@ -12126,6 +12407,7 @@
           <w:shd w:val="clear" w:color="auto" w:fill="F2F2F2" w:themeFill="background1" w:themeFillShade="F2"/>
         </w:rPr>
       </w:pPr>
+      <w:proofErr w:type="spellStart"/>
       <w:r>
         <w:rPr>
           <w:rFonts w:ascii="Consolas" w:hAnsi="Consolas"/>
@@ -12136,6 +12418,7 @@
         </w:rPr>
         <w:t>javap</w:t>
       </w:r>
+      <w:proofErr w:type="spellEnd"/>
     </w:p>
     <w:p/>
     <w:p>
@@ -12153,10 +12436,12 @@
         <w:pStyle w:val="Titre2"/>
       </w:pPr>
       <w:bookmarkStart w:id="48" w:name="_Toc111328530"/>
+      <w:proofErr w:type="spellStart"/>
       <w:r>
         <w:t>Junit</w:t>
       </w:r>
       <w:bookmarkEnd w:id="48"/>
+      <w:proofErr w:type="spellEnd"/>
     </w:p>
     <w:p/>
     <w:p>
@@ -12423,7 +12708,23 @@
                 <w:bCs/>
               </w:rPr>
               <w:br/>
-              <w:t xml:space="preserve">Support Until </w:t>
+              <w:t xml:space="preserve">Support </w:t>
+            </w:r>
+            <w:proofErr w:type="spellStart"/>
+            <w:r>
+              <w:rPr>
+                <w:b/>
+                <w:bCs/>
+              </w:rPr>
+              <w:t>Until</w:t>
+            </w:r>
+            <w:proofErr w:type="spellEnd"/>
+            <w:r>
+              <w:rPr>
+                <w:b/>
+                <w:bCs/>
+              </w:rPr>
+              <w:t xml:space="preserve"> </w:t>
             </w:r>
           </w:p>
         </w:tc>
@@ -12536,8 +12837,13 @@
             <w:hideMark/>
           </w:tcPr>
           <w:p>
-            <w:r>
-              <w:t>January 1996</w:t>
+            <w:proofErr w:type="spellStart"/>
+            <w:r>
+              <w:t>January</w:t>
+            </w:r>
+            <w:proofErr w:type="spellEnd"/>
+            <w:r>
+              <w:t xml:space="preserve"> 1996</w:t>
             </w:r>
           </w:p>
         </w:tc>
@@ -12620,8 +12926,13 @@
             <w:hideMark/>
           </w:tcPr>
           <w:p>
-            <w:r>
-              <w:t>February 1997</w:t>
+            <w:proofErr w:type="spellStart"/>
+            <w:r>
+              <w:t>February</w:t>
+            </w:r>
+            <w:proofErr w:type="spellEnd"/>
+            <w:r>
+              <w:t xml:space="preserve"> 1997</w:t>
             </w:r>
           </w:p>
         </w:tc>
@@ -12704,8 +13015,13 @@
             <w:hideMark/>
           </w:tcPr>
           <w:p>
-            <w:r>
-              <w:t>December 1998</w:t>
+            <w:proofErr w:type="spellStart"/>
+            <w:r>
+              <w:t>December</w:t>
+            </w:r>
+            <w:proofErr w:type="spellEnd"/>
+            <w:r>
+              <w:t xml:space="preserve"> 1998</w:t>
             </w:r>
           </w:p>
         </w:tc>
@@ -12872,8 +13188,13 @@
             <w:hideMark/>
           </w:tcPr>
           <w:p>
-            <w:r>
-              <w:t>February 2002</w:t>
+            <w:proofErr w:type="spellStart"/>
+            <w:r>
+              <w:t>February</w:t>
+            </w:r>
+            <w:proofErr w:type="spellEnd"/>
+            <w:r>
+              <w:t xml:space="preserve"> 2002</w:t>
             </w:r>
           </w:p>
         </w:tc>
@@ -12884,8 +13205,13 @@
             <w:hideMark/>
           </w:tcPr>
           <w:p>
-            <w:r>
-              <w:t>October 2008</w:t>
+            <w:proofErr w:type="spellStart"/>
+            <w:r>
+              <w:t>October</w:t>
+            </w:r>
+            <w:proofErr w:type="spellEnd"/>
+            <w:r>
+              <w:t xml:space="preserve"> 2008</w:t>
             </w:r>
           </w:p>
         </w:tc>
@@ -12896,8 +13222,13 @@
             <w:hideMark/>
           </w:tcPr>
           <w:p>
-            <w:r>
-              <w:t xml:space="preserve">February 2013 </w:t>
+            <w:proofErr w:type="spellStart"/>
+            <w:r>
+              <w:t>February</w:t>
+            </w:r>
+            <w:proofErr w:type="spellEnd"/>
+            <w:r>
+              <w:t xml:space="preserve"> 2013 </w:t>
             </w:r>
           </w:p>
         </w:tc>
@@ -12926,8 +13257,13 @@
             <w:hideMark/>
           </w:tcPr>
           <w:p>
-            <w:r>
-              <w:t>September 2004</w:t>
+            <w:proofErr w:type="spellStart"/>
+            <w:r>
+              <w:t>September</w:t>
+            </w:r>
+            <w:proofErr w:type="spellEnd"/>
+            <w:r>
+              <w:t xml:space="preserve"> 2004</w:t>
             </w:r>
           </w:p>
         </w:tc>
@@ -12938,8 +13274,13 @@
             <w:hideMark/>
           </w:tcPr>
           <w:p>
-            <w:r>
-              <w:t>November 2009</w:t>
+            <w:proofErr w:type="spellStart"/>
+            <w:r>
+              <w:t>November</w:t>
+            </w:r>
+            <w:proofErr w:type="spellEnd"/>
+            <w:r>
+              <w:t xml:space="preserve"> 2009</w:t>
             </w:r>
           </w:p>
         </w:tc>
@@ -12980,8 +13321,13 @@
             <w:hideMark/>
           </w:tcPr>
           <w:p>
-            <w:r>
-              <w:t>December 2006</w:t>
+            <w:proofErr w:type="spellStart"/>
+            <w:r>
+              <w:t>December</w:t>
+            </w:r>
+            <w:proofErr w:type="spellEnd"/>
+            <w:r>
+              <w:t xml:space="preserve"> 2006</w:t>
             </w:r>
           </w:p>
         </w:tc>
@@ -13004,12 +13350,24 @@
             <w:hideMark/>
           </w:tcPr>
           <w:p>
-            <w:r>
-              <w:t>December 2018</w:t>
+            <w:proofErr w:type="spellStart"/>
+            <w:r>
+              <w:t>December</w:t>
+            </w:r>
+            <w:proofErr w:type="spellEnd"/>
+            <w:r>
+              <w:t xml:space="preserve"> 2018</w:t>
             </w:r>
             <w:r>
               <w:br/>
-              <w:t>December 2026 for Azul</w:t>
+            </w:r>
+            <w:proofErr w:type="spellStart"/>
+            <w:r>
+              <w:t>December</w:t>
+            </w:r>
+            <w:proofErr w:type="spellEnd"/>
+            <w:r>
+              <w:t xml:space="preserve"> 2026 for Azul</w:t>
             </w:r>
             <w:hyperlink r:id="rId60" w:anchor="cite_note-Azul-11" w:history="1">
               <w:r>
@@ -13148,31 +13506,79 @@
                 <w:lang w:val="en-US"/>
               </w:rPr>
               <w:br/>
-              <w:t>May 2026 for IBM Semeru</w:t>
-            </w:r>
-            <w:hyperlink r:id="rId61" w:anchor="cite_note-IBM_Semeru-12" w:history="1">
-              <w:r>
-                <w:rPr>
-                  <w:rStyle w:val="Lienhypertexte"/>
-                  <w:vertAlign w:val="superscript"/>
-                  <w:lang w:val="en-US"/>
-                </w:rPr>
-                <w:t>[12]</w:t>
-              </w:r>
-            </w:hyperlink>
+              <w:t xml:space="preserve">May 2026 for IBM </w:t>
+            </w:r>
+            <w:proofErr w:type="spellStart"/>
             <w:r>
               <w:rPr>
                 <w:lang w:val="en-US"/>
               </w:rPr>
+              <w:t>Semeru</w:t>
+            </w:r>
+            <w:proofErr w:type="spellEnd"/>
+            <w:r>
+              <w:fldChar w:fldCharType="begin"/>
+            </w:r>
+            <w:r>
+              <w:rPr>
+                <w:lang w:val="en-US"/>
+              </w:rPr>
+              <w:instrText xml:space="preserve"> HYPERLINK "https://en.wikipedia.org/wiki/Java_version_history" \l "cite_note-IBM_Semeru-12" </w:instrText>
+            </w:r>
+            <w:r>
+              <w:fldChar w:fldCharType="separate"/>
+            </w:r>
+            <w:r>
+              <w:rPr>
+                <w:rStyle w:val="Lienhypertexte"/>
+                <w:vertAlign w:val="superscript"/>
+                <w:lang w:val="en-US"/>
+              </w:rPr>
+              <w:t>[12]</w:t>
+            </w:r>
+            <w:r>
+              <w:rPr>
+                <w:rStyle w:val="Lienhypertexte"/>
+                <w:vertAlign w:val="superscript"/>
+                <w:lang w:val="en-US"/>
+              </w:rPr>
+              <w:fldChar w:fldCharType="end"/>
+            </w:r>
+            <w:r>
+              <w:rPr>
+                <w:lang w:val="en-US"/>
+              </w:rPr>
               <w:br/>
-              <w:t>At least May 2026 for Eclipse Adoptium</w:t>
-            </w:r>
+              <w:t xml:space="preserve">At least May 2026 for Eclipse </w:t>
+            </w:r>
+            <w:proofErr w:type="spellStart"/>
             <w:r>
               <w:rPr>
                 <w:lang w:val="en-US"/>
               </w:rPr>
+              <w:t>Adoptium</w:t>
+            </w:r>
+            <w:proofErr w:type="spellEnd"/>
+            <w:r>
+              <w:rPr>
+                <w:lang w:val="en-US"/>
+              </w:rPr>
               <w:br/>
-              <w:t xml:space="preserve">At least May 2026 for Amazon Corretto </w:t>
+              <w:t xml:space="preserve">At least May 2026 for Amazon </w:t>
+            </w:r>
+            <w:proofErr w:type="spellStart"/>
+            <w:r>
+              <w:rPr>
+                <w:lang w:val="en-US"/>
+              </w:rPr>
+              <w:t>Corretto</w:t>
+            </w:r>
+            <w:proofErr w:type="spellEnd"/>
+            <w:r>
+              <w:rPr>
+                <w:lang w:val="en-US"/>
+              </w:rPr>
+              <w:t xml:space="preserve"> </w:t>
             </w:r>
           </w:p>
         </w:tc>
@@ -13183,10 +13589,15 @@
             <w:hideMark/>
           </w:tcPr>
           <w:p>
-            <w:r>
-              <w:t>December 2030</w:t>
-            </w:r>
-            <w:hyperlink r:id="rId62" w:anchor="cite_note-:1-13" w:history="1">
+            <w:proofErr w:type="spellStart"/>
+            <w:r>
+              <w:t>December</w:t>
+            </w:r>
+            <w:proofErr w:type="spellEnd"/>
+            <w:r>
+              <w:t xml:space="preserve"> 2030</w:t>
+            </w:r>
+            <w:hyperlink r:id="rId61" w:anchor="cite_note-:1-13" w:history="1">
               <w:r>
                 <w:rPr>
                   <w:rStyle w:val="Lienhypertexte"/>
@@ -13225,8 +13636,13 @@
             <w:hideMark/>
           </w:tcPr>
           <w:p>
-            <w:r>
-              <w:t>September 2017</w:t>
+            <w:proofErr w:type="spellStart"/>
+            <w:r>
+              <w:t>September</w:t>
+            </w:r>
+            <w:proofErr w:type="spellEnd"/>
+            <w:r>
+              <w:t xml:space="preserve"> 2017</w:t>
             </w:r>
           </w:p>
         </w:tc>
@@ -13301,8 +13717,13 @@
             <w:hideMark/>
           </w:tcPr>
           <w:p>
-            <w:r>
-              <w:t>September 2018 for OpenJDK</w:t>
+            <w:proofErr w:type="spellStart"/>
+            <w:r>
+              <w:t>September</w:t>
+            </w:r>
+            <w:proofErr w:type="spellEnd"/>
+            <w:r>
+              <w:t xml:space="preserve"> 2018 for OpenJDK</w:t>
             </w:r>
           </w:p>
         </w:tc>
@@ -13353,8 +13774,13 @@
             <w:hideMark/>
           </w:tcPr>
           <w:p>
-            <w:r>
-              <w:t>September 2018</w:t>
+            <w:proofErr w:type="spellStart"/>
+            <w:r>
+              <w:t>September</w:t>
+            </w:r>
+            <w:proofErr w:type="spellEnd"/>
+            <w:r>
+              <w:t xml:space="preserve"> 2018</w:t>
             </w:r>
           </w:p>
         </w:tc>
@@ -13381,25 +13807,59 @@
                 <w:lang w:val="en-US"/>
               </w:rPr>
               <w:br/>
-              <w:t>October 2024 for IBM Semeru</w:t>
-            </w:r>
-            <w:hyperlink r:id="rId63" w:anchor="cite_note-IBM_Semeru-12" w:history="1">
-              <w:r>
-                <w:rPr>
-                  <w:rStyle w:val="Lienhypertexte"/>
-                  <w:vertAlign w:val="superscript"/>
-                  <w:lang w:val="en-US"/>
-                </w:rPr>
-                <w:t>[12]</w:t>
-              </w:r>
-            </w:hyperlink>
+              <w:t xml:space="preserve">October 2024 for IBM </w:t>
+            </w:r>
+            <w:proofErr w:type="spellStart"/>
             <w:r>
               <w:rPr>
                 <w:lang w:val="en-US"/>
               </w:rPr>
+              <w:t>Semeru</w:t>
+            </w:r>
+            <w:proofErr w:type="spellEnd"/>
+            <w:r>
+              <w:fldChar w:fldCharType="begin"/>
+            </w:r>
+            <w:r>
+              <w:rPr>
+                <w:lang w:val="en-US"/>
+              </w:rPr>
+              <w:instrText xml:space="preserve"> HYPERLINK "https://en.wikipedia.org/wiki/Java_version_history" \l "cite_note-IBM_Semeru-12" </w:instrText>
+            </w:r>
+            <w:r>
+              <w:fldChar w:fldCharType="separate"/>
+            </w:r>
+            <w:r>
+              <w:rPr>
+                <w:rStyle w:val="Lienhypertexte"/>
+                <w:vertAlign w:val="superscript"/>
+                <w:lang w:val="en-US"/>
+              </w:rPr>
+              <w:t>[12]</w:t>
+            </w:r>
+            <w:r>
+              <w:rPr>
+                <w:rStyle w:val="Lienhypertexte"/>
+                <w:vertAlign w:val="superscript"/>
+                <w:lang w:val="en-US"/>
+              </w:rPr>
+              <w:fldChar w:fldCharType="end"/>
+            </w:r>
+            <w:r>
+              <w:rPr>
+                <w:lang w:val="en-US"/>
+              </w:rPr>
               <w:br/>
-              <w:t>At least October 2024 for Eclipse Adoptium</w:t>
-            </w:r>
+              <w:t xml:space="preserve">At least October 2024 for Eclipse </w:t>
+            </w:r>
+            <w:proofErr w:type="spellStart"/>
+            <w:r>
+              <w:rPr>
+                <w:lang w:val="en-US"/>
+              </w:rPr>
+              <w:t>Adoptium</w:t>
+            </w:r>
+            <w:proofErr w:type="spellEnd"/>
             <w:r>
               <w:rPr>
                 <w:lang w:val="en-US"/>
@@ -13407,6 +13867,7 @@
               <w:br/>
               <w:t xml:space="preserve">At least September 2027 for Amazon </w:t>
             </w:r>
+            <w:proofErr w:type="spellStart"/>
             <w:r>
               <w:rPr>
                 <w:lang w:val="en-US"/>
@@ -13414,6 +13875,7 @@
               <w:lastRenderedPageBreak/>
               <w:t>Corretto</w:t>
             </w:r>
+            <w:proofErr w:type="spellEnd"/>
             <w:r>
               <w:rPr>
                 <w:lang w:val="en-US"/>
@@ -13421,7 +13883,7 @@
               <w:br/>
               <w:t>At least October 2024 for Microsoft</w:t>
             </w:r>
-            <w:hyperlink r:id="rId64" w:anchor="cite_note-Microsoft&quot;-14" w:history="1">
+            <w:hyperlink r:id="rId62" w:anchor="cite_note-Microsoft&quot;-14" w:history="1">
               <w:r>
                 <w:rPr>
                   <w:rStyle w:val="Lienhypertexte"/>
@@ -13431,7 +13893,7 @@
                 <w:t>[14]</w:t>
               </w:r>
             </w:hyperlink>
-            <w:hyperlink r:id="rId65" w:anchor="cite_note-15" w:history="1">
+            <w:hyperlink r:id="rId63" w:anchor="cite_note-15" w:history="1">
               <w:r>
                 <w:rPr>
                   <w:rStyle w:val="Lienhypertexte"/>
@@ -13456,15 +13918,27 @@
             <w:hideMark/>
           </w:tcPr>
           <w:p>
+            <w:proofErr w:type="spellStart"/>
             <w:r>
               <w:lastRenderedPageBreak/>
-              <w:t>September 2026</w:t>
+              <w:t>September</w:t>
+            </w:r>
+            <w:proofErr w:type="spellEnd"/>
+            <w:r>
+              <w:t xml:space="preserve"> 2026</w:t>
             </w:r>
             <w:r>
               <w:br/>
-              <w:t>September 2026 for Azul</w:t>
-            </w:r>
-            <w:hyperlink r:id="rId66" w:anchor="cite_note-Azul-11" w:history="1">
+            </w:r>
+            <w:proofErr w:type="spellStart"/>
+            <w:r>
+              <w:t>September</w:t>
+            </w:r>
+            <w:proofErr w:type="spellEnd"/>
+            <w:r>
+              <w:t xml:space="preserve"> 2026 for Azul</w:t>
+            </w:r>
+            <w:hyperlink r:id="rId64" w:anchor="cite_note-Azul-11" w:history="1">
               <w:r>
                 <w:rPr>
                   <w:rStyle w:val="Lienhypertexte"/>
@@ -13515,8 +13989,13 @@
             <w:hideMark/>
           </w:tcPr>
           <w:p>
-            <w:r>
-              <w:t>September 2019 for OpenJDK</w:t>
+            <w:proofErr w:type="spellStart"/>
+            <w:r>
+              <w:t>September</w:t>
+            </w:r>
+            <w:proofErr w:type="spellEnd"/>
+            <w:r>
+              <w:t xml:space="preserve"> 2019 for OpenJDK</w:t>
             </w:r>
           </w:p>
         </w:tc>
@@ -13567,8 +14046,13 @@
             <w:hideMark/>
           </w:tcPr>
           <w:p>
-            <w:r>
-              <w:t>September 2019</w:t>
+            <w:proofErr w:type="spellStart"/>
+            <w:r>
+              <w:t>September</w:t>
+            </w:r>
+            <w:proofErr w:type="spellEnd"/>
+            <w:r>
+              <w:t xml:space="preserve"> 2019</w:t>
             </w:r>
           </w:p>
         </w:tc>
@@ -13643,8 +14127,13 @@
             <w:hideMark/>
           </w:tcPr>
           <w:p>
-            <w:r>
-              <w:t>September 2020 for OpenJDK</w:t>
+            <w:proofErr w:type="spellStart"/>
+            <w:r>
+              <w:t>September</w:t>
+            </w:r>
+            <w:proofErr w:type="spellEnd"/>
+            <w:r>
+              <w:t xml:space="preserve"> 2020 for OpenJDK</w:t>
             </w:r>
           </w:p>
         </w:tc>
@@ -13695,8 +14184,13 @@
             <w:hideMark/>
           </w:tcPr>
           <w:p>
-            <w:r>
-              <w:t>September 2020</w:t>
+            <w:proofErr w:type="spellStart"/>
+            <w:r>
+              <w:t>September</w:t>
+            </w:r>
+            <w:proofErr w:type="spellEnd"/>
+            <w:r>
+              <w:t xml:space="preserve"> 2020</w:t>
             </w:r>
           </w:p>
         </w:tc>
@@ -13725,7 +14219,7 @@
               <w:br/>
               <w:t>March 2023 for Azul</w:t>
             </w:r>
-            <w:hyperlink r:id="rId67" w:anchor="cite_note-Azul-11" w:history="1">
+            <w:hyperlink r:id="rId65" w:anchor="cite_note-Azul-11" w:history="1">
               <w:r>
                 <w:rPr>
                   <w:rStyle w:val="Lienhypertexte"/>
@@ -13796,8 +14290,13 @@
             <w:hideMark/>
           </w:tcPr>
           <w:p>
-            <w:r>
-              <w:t>September 2021 for OpenJDK</w:t>
+            <w:proofErr w:type="spellStart"/>
+            <w:r>
+              <w:t>September</w:t>
+            </w:r>
+            <w:proofErr w:type="spellEnd"/>
+            <w:r>
+              <w:t xml:space="preserve"> 2021 for OpenJDK</w:t>
             </w:r>
           </w:p>
         </w:tc>
@@ -13848,8 +14347,13 @@
             <w:hideMark/>
           </w:tcPr>
           <w:p>
-            <w:r>
-              <w:t>September 2021</w:t>
+            <w:proofErr w:type="spellStart"/>
+            <w:r>
+              <w:t>September</w:t>
+            </w:r>
+            <w:proofErr w:type="spellEnd"/>
+            <w:r>
+              <w:t xml:space="preserve"> 2021</w:t>
             </w:r>
           </w:p>
         </w:tc>
@@ -13878,7 +14382,7 @@
               <w:br/>
               <w:t>At least September 2027 for Microsoft</w:t>
             </w:r>
-            <w:hyperlink r:id="rId68" w:anchor="cite_note-Microsoft&quot;-14" w:history="1">
+            <w:hyperlink r:id="rId66" w:anchor="cite_note-Microsoft&quot;-14" w:history="1">
               <w:r>
                 <w:rPr>
                   <w:rStyle w:val="Lienhypertexte"/>
@@ -13893,8 +14397,16 @@
                 <w:lang w:val="en-US"/>
               </w:rPr>
               <w:br/>
-              <w:t>At least September 2027 for Eclipse Adoptium</w:t>
-            </w:r>
+              <w:t xml:space="preserve">At least September 2027 for Eclipse </w:t>
+            </w:r>
+            <w:proofErr w:type="spellStart"/>
+            <w:r>
+              <w:rPr>
+                <w:lang w:val="en-US"/>
+              </w:rPr>
+              <w:t>Adoptium</w:t>
+            </w:r>
+            <w:proofErr w:type="spellEnd"/>
           </w:p>
         </w:tc>
         <w:tc>
@@ -13974,8 +14486,16 @@
               <w:rPr>
                 <w:lang w:val="en-US"/>
               </w:rPr>
-              <w:t>September 2022 for OpenJDK and Adoptium</w:t>
-            </w:r>
+              <w:t xml:space="preserve">September 2022 for OpenJDK and </w:t>
+            </w:r>
+            <w:proofErr w:type="spellStart"/>
+            <w:r>
+              <w:rPr>
+                <w:lang w:val="en-US"/>
+              </w:rPr>
+              <w:t>Adoptium</w:t>
+            </w:r>
+            <w:proofErr w:type="spellEnd"/>
           </w:p>
         </w:tc>
         <w:tc>
@@ -14025,8 +14545,13 @@
             <w:hideMark/>
           </w:tcPr>
           <w:p>
-            <w:r>
-              <w:t>September 2022</w:t>
+            <w:proofErr w:type="spellStart"/>
+            <w:r>
+              <w:t>September</w:t>
+            </w:r>
+            <w:proofErr w:type="spellEnd"/>
+            <w:r>
+              <w:t xml:space="preserve"> 2022</w:t>
             </w:r>
           </w:p>
         </w:tc>
@@ -14101,8 +14626,13 @@
             <w:hideMark/>
           </w:tcPr>
           <w:p>
-            <w:r>
-              <w:t>September 2023 for OpenJDK</w:t>
+            <w:proofErr w:type="spellStart"/>
+            <w:r>
+              <w:t>September</w:t>
+            </w:r>
+            <w:proofErr w:type="spellEnd"/>
+            <w:r>
+              <w:t xml:space="preserve"> 2023 for OpenJDK</w:t>
             </w:r>
           </w:p>
         </w:tc>
@@ -14153,8 +14683,13 @@
             <w:hideMark/>
           </w:tcPr>
           <w:p>
-            <w:r>
-              <w:t>September 2023</w:t>
+            <w:proofErr w:type="spellStart"/>
+            <w:r>
+              <w:t>September</w:t>
+            </w:r>
+            <w:proofErr w:type="spellEnd"/>
+            <w:r>
+              <w:t xml:space="preserve"> 2023</w:t>
             </w:r>
           </w:p>
         </w:tc>
@@ -14165,8 +14700,13 @@
             <w:hideMark/>
           </w:tcPr>
           <w:p>
-            <w:r>
-              <w:t>September 2028</w:t>
+            <w:proofErr w:type="spellStart"/>
+            <w:r>
+              <w:t>September</w:t>
+            </w:r>
+            <w:proofErr w:type="spellEnd"/>
+            <w:r>
+              <w:t xml:space="preserve"> 2028</w:t>
             </w:r>
           </w:p>
         </w:tc>
@@ -14177,10 +14717,15 @@
             <w:hideMark/>
           </w:tcPr>
           <w:p>
-            <w:r>
-              <w:t>September 2031</w:t>
-            </w:r>
-            <w:hyperlink r:id="rId69" w:anchor="cite_note-:1-13" w:history="1">
+            <w:proofErr w:type="spellStart"/>
+            <w:r>
+              <w:t>September</w:t>
+            </w:r>
+            <w:proofErr w:type="spellEnd"/>
+            <w:r>
+              <w:t xml:space="preserve"> 2031</w:t>
+            </w:r>
+            <w:hyperlink r:id="rId67" w:anchor="cite_note-:1-13" w:history="1">
               <w:r>
                 <w:rPr>
                   <w:rStyle w:val="Lienhypertexte"/>
@@ -14266,6 +14811,7 @@
                 <w:szCs w:val="20"/>
               </w:rPr>
             </w:pPr>
+            <w:proofErr w:type="spellStart"/>
             <w:r>
               <w:rPr>
                 <w:b/>
@@ -14273,7 +14819,17 @@
                 <w:sz w:val="20"/>
                 <w:szCs w:val="20"/>
               </w:rPr>
-              <w:t>Latest version</w:t>
+              <w:t>Latest</w:t>
+            </w:r>
+            <w:proofErr w:type="spellEnd"/>
+            <w:r>
+              <w:rPr>
+                <w:b/>
+                <w:bCs/>
+                <w:sz w:val="20"/>
+                <w:szCs w:val="20"/>
+              </w:rPr>
+              <w:t xml:space="preserve"> version</w:t>
             </w:r>
           </w:p>
           <w:p>
@@ -14296,7 +14852,7 @@
     </w:tbl>
     <w:p/>
     <w:p>
-      <w:hyperlink r:id="rId70" w:history="1">
+      <w:hyperlink r:id="rId68" w:history="1">
         <w:r>
           <w:rPr>
             <w:rStyle w:val="Lienhypertexte"/>
@@ -14409,7 +14965,7 @@
                           <a14:useLocalDpi xmlns:a14="http://schemas.microsoft.com/office/drawing/2010/main"/>
                         </a:ext>
                         <a:ext uri="{96DAC541-7B7A-43D3-8B79-37D633B846F1}">
-                          <asvg:svgBlip xmlns:asvg="http://schemas.microsoft.com/office/drawing/2016/SVG/main" r:embed="rId71"/>
+                          <asvg:svgBlip xmlns:asvg="http://schemas.microsoft.com/office/drawing/2016/SVG/main" r:embed="rId69"/>
                         </a:ext>
                       </a:extLst>
                     </a:blip>
@@ -14455,13 +15011,13 @@
                     <pic:cNvPicPr/>
                   </pic:nvPicPr>
                   <pic:blipFill>
-                    <a:blip r:embed="rId72" cstate="email">
+                    <a:blip r:embed="rId70" cstate="email">
                       <a:extLst>
                         <a:ext uri="{28A0092B-C50C-407E-A947-70E740481C1C}">
                           <a14:useLocalDpi xmlns:a14="http://schemas.microsoft.com/office/drawing/2010/main"/>
                         </a:ext>
                         <a:ext uri="{96DAC541-7B7A-43D3-8B79-37D633B846F1}">
-                          <asvg:svgBlip xmlns:asvg="http://schemas.microsoft.com/office/drawing/2016/SVG/main" r:embed="rId73"/>
+                          <asvg:svgBlip xmlns:asvg="http://schemas.microsoft.com/office/drawing/2016/SVG/main" r:embed="rId71"/>
                         </a:ext>
                       </a:extLst>
                     </a:blip>
@@ -14599,23 +15155,39 @@
           <w:lang w:val="en-US"/>
         </w:rPr>
       </w:pPr>
+      <w:proofErr w:type="spellStart"/>
+      <w:proofErr w:type="gramStart"/>
       <w:r>
         <w:rPr>
           <w:lang w:val="en-US"/>
         </w:rPr>
-        <w:t>Netbeans : https://netbeans.apache.org/download/index.html</w:t>
-      </w:r>
-    </w:p>
-    <w:p>
-      <w:pPr>
+        <w:t>Netbeans</w:t>
+      </w:r>
+      <w:proofErr w:type="spellEnd"/>
+      <w:r>
         <w:rPr>
           <w:lang w:val="en-US"/>
         </w:rPr>
-      </w:pPr>
+        <w:t xml:space="preserve"> :</w:t>
+      </w:r>
+      <w:proofErr w:type="gramEnd"/>
       <w:r>
         <w:rPr>
           <w:lang w:val="en-US"/>
         </w:rPr>
+        <w:t xml:space="preserve"> https://netbeans.apache.org/download/index.html</w:t>
+      </w:r>
+    </w:p>
+    <w:p>
+      <w:pPr>
+        <w:rPr>
+          <w:lang w:val="en-US"/>
+        </w:rPr>
+      </w:pPr>
+      <w:r>
+        <w:rPr>
+          <w:lang w:val="en-US"/>
+        </w:rPr>
         <w:t>•</w:t>
       </w:r>
     </w:p>
@@ -14625,41 +15197,43 @@
           <w:lang w:val="en-US"/>
         </w:rPr>
       </w:pPr>
+      <w:proofErr w:type="spellStart"/>
+      <w:proofErr w:type="gramStart"/>
       <w:r>
         <w:rPr>
           <w:lang w:val="en-US"/>
         </w:rPr>
         <w:lastRenderedPageBreak/>
-        <w:t>Intelij : https://www.jetbrains.com/fr fr/idea/</w:t>
-      </w:r>
-    </w:p>
-    <w:p>
-      <w:pPr>
+        <w:t>Intelij</w:t>
+      </w:r>
+      <w:proofErr w:type="spellEnd"/>
+      <w:r>
         <w:rPr>
           <w:lang w:val="en-US"/>
         </w:rPr>
-      </w:pPr>
-    </w:p>
-    <w:p>
-      <w:pPr>
+        <w:t xml:space="preserve"> :</w:t>
+      </w:r>
+      <w:proofErr w:type="gramEnd"/>
+      <w:r>
         <w:rPr>
           <w:lang w:val="en-US"/>
         </w:rPr>
-      </w:pPr>
-    </w:p>
-    <w:p>
-      <w:pPr>
+        <w:t xml:space="preserve"> https://www.jetbrains.com/fr </w:t>
+      </w:r>
+      <w:proofErr w:type="spellStart"/>
+      <w:r>
         <w:rPr>
           <w:lang w:val="en-US"/>
         </w:rPr>
-      </w:pPr>
-    </w:p>
-    <w:p>
-      <w:pPr>
+        <w:t>fr</w:t>
+      </w:r>
+      <w:proofErr w:type="spellEnd"/>
+      <w:r>
         <w:rPr>
           <w:lang w:val="en-US"/>
         </w:rPr>
-      </w:pPr>
+        <w:t>/idea/</w:t>
+      </w:r>
     </w:p>
     <w:p>
       <w:pPr>
@@ -14696,9 +15270,37 @@
         </w:rPr>
       </w:pPr>
     </w:p>
+    <w:p>
+      <w:pPr>
+        <w:rPr>
+          <w:lang w:val="en-US"/>
+        </w:rPr>
+      </w:pPr>
+    </w:p>
+    <w:p>
+      <w:pPr>
+        <w:rPr>
+          <w:lang w:val="en-US"/>
+        </w:rPr>
+      </w:pPr>
+    </w:p>
+    <w:p>
+      <w:pPr>
+        <w:rPr>
+          <w:lang w:val="en-US"/>
+        </w:rPr>
+      </w:pPr>
+    </w:p>
+    <w:p>
+      <w:pPr>
+        <w:rPr>
+          <w:lang w:val="en-US"/>
+        </w:rPr>
+      </w:pPr>
+    </w:p>
     <w:sectPr>
-      <w:headerReference w:type="default" r:id="rId74"/>
-      <w:footerReference w:type="default" r:id="rId75"/>
+      <w:headerReference w:type="default" r:id="rId72"/>
+      <w:footerReference w:type="default" r:id="rId73"/>
       <w:pgSz w:w="11906" w:h="16838"/>
       <w:pgMar w:top="1417" w:right="1417" w:bottom="1417" w:left="1417" w:header="708" w:footer="708" w:gutter="0"/>
       <w:cols w:space="708"/>
@@ -15371,34 +15973,216 @@
         </w:rPr>
         <w:t xml:space="preserve"> </w:t>
       </w:r>
+      <w:r>
+        <w:fldChar w:fldCharType="begin"/>
+      </w:r>
+      <w:r>
+        <w:rPr>
+          <w:lang w:val="en-US"/>
+        </w:rPr>
+        <w:instrText xml:space="preserve"> HYPERLINK "https://devblogs.microsoft.com/java/microsoft-deepens-its-investments-in-java/" </w:instrText>
+      </w:r>
+      <w:r>
+        <w:fldChar w:fldCharType="separate"/>
+      </w:r>
+      <w:r>
+        <w:rPr>
+          <w:rStyle w:val="Lienhypertexte"/>
+          <w:color w:val="000000"/>
+          <w:u w:val="none"/>
+          <w:lang w:val="en-US"/>
+        </w:rPr>
+        <w:t>https://devblogs.microsoft.com/java/microsoft-deepens-its-investments-in-java/</w:t>
+      </w:r>
+      <w:r>
+        <w:rPr>
+          <w:rStyle w:val="Lienhypertexte"/>
+          <w:color w:val="000000"/>
+          <w:u w:val="none"/>
+          <w:lang w:val="en-US"/>
+        </w:rPr>
+        <w:fldChar w:fldCharType="end"/>
+      </w:r>
+    </w:p>
+    <w:p>
+      <w:pPr>
+        <w:pStyle w:val="Notedebasdepage"/>
+        <w:rPr>
+          <w:lang w:val="en-US"/>
+        </w:rPr>
+      </w:pPr>
+    </w:p>
+  </w:footnote>
+  <w:footnote w:id="18">
+    <w:p>
+      <w:pPr>
+        <w:pStyle w:val="Notedebasdepage"/>
+        <w:rPr>
+          <w:lang w:val="en-US"/>
+        </w:rPr>
+      </w:pPr>
+      <w:r>
+        <w:rPr>
+          <w:rStyle w:val="Appelnotedebasdep"/>
+        </w:rPr>
+        <w:footnoteRef/>
+      </w:r>
+      <w:r>
+        <w:rPr>
+          <w:lang w:val="en-US"/>
+        </w:rPr>
+        <w:t xml:space="preserve"> </w:t>
+      </w:r>
+      <w:r>
+        <w:fldChar w:fldCharType="begin"/>
+      </w:r>
+      <w:r>
+        <w:rPr>
+          <w:lang w:val="en-US"/>
+        </w:rPr>
+        <w:instrText xml:space="preserve"> HYPERLINK "https://fr.wikipedia.org/wiki/Java_Community_Process" </w:instrText>
+      </w:r>
+      <w:r>
+        <w:fldChar w:fldCharType="separate"/>
+      </w:r>
+      <w:r>
+        <w:rPr>
+          <w:rStyle w:val="Lienhypertexte"/>
+          <w:color w:val="000000"/>
+          <w:u w:val="none"/>
+          <w:lang w:val="en-US"/>
+        </w:rPr>
+        <w:t>https://fr.wikipedia.org/wiki/Java_Community_Process</w:t>
+      </w:r>
+      <w:r>
+        <w:rPr>
+          <w:rStyle w:val="Lienhypertexte"/>
+          <w:color w:val="000000"/>
+          <w:u w:val="none"/>
+          <w:lang w:val="en-US"/>
+        </w:rPr>
+        <w:fldChar w:fldCharType="end"/>
+      </w:r>
+    </w:p>
+  </w:footnote>
+  <w:footnote w:id="19">
+    <w:p>
+      <w:pPr>
+        <w:pStyle w:val="Notedebasdepage"/>
+      </w:pPr>
+      <w:r>
+        <w:rPr>
+          <w:rStyle w:val="Appelnotedebasdep"/>
+        </w:rPr>
+        <w:footnoteRef/>
+      </w:r>
+      <w:r>
+        <w:t xml:space="preserve"> Devenu </w:t>
+      </w:r>
+      <w:proofErr w:type="spellStart"/>
+      <w:r>
+        <w:t>Adoptium</w:t>
+      </w:r>
+      <w:proofErr w:type="spellEnd"/>
+    </w:p>
+  </w:footnote>
+  <w:footnote w:id="20">
+    <w:p>
+      <w:pPr>
+        <w:pStyle w:val="Notedebasdepage"/>
+      </w:pPr>
+      <w:r>
+        <w:rPr>
+          <w:rStyle w:val="Appelnotedebasdep"/>
+        </w:rPr>
+        <w:footnoteRef/>
+      </w:r>
+      <w:r>
+        <w:t xml:space="preserve"> Gratuit pour un usage personnel et non commercial</w:t>
+      </w:r>
+    </w:p>
+  </w:footnote>
+  <w:footnote w:id="21">
+    <w:p>
+      <w:pPr>
+        <w:pStyle w:val="Notedebasdepage"/>
+      </w:pPr>
+      <w:r>
+        <w:rPr>
+          <w:rStyle w:val="Appelnotedebasdep"/>
+        </w:rPr>
+        <w:footnoteRef/>
+      </w:r>
+      <w:r>
+        <w:t xml:space="preserve"> Central Processor Unit</w:t>
+      </w:r>
+    </w:p>
+  </w:footnote>
+  <w:footnote w:id="22">
+    <w:p>
+      <w:pPr>
+        <w:pStyle w:val="Notedebasdepage"/>
+      </w:pPr>
+      <w:r>
+        <w:rPr>
+          <w:rStyle w:val="Appelnotedebasdep"/>
+        </w:rPr>
+        <w:footnoteRef/>
+      </w:r>
+      <w:r>
+        <w:t xml:space="preserve"> </w:t>
+      </w:r>
+      <w:proofErr w:type="spellStart"/>
+      <w:r>
+        <w:t>Random</w:t>
+      </w:r>
+      <w:proofErr w:type="spellEnd"/>
+      <w:r>
+        <w:t xml:space="preserve"> Access Memory</w:t>
+      </w:r>
+      <w:r>
+        <w:t xml:space="preserve"> (La mémoire vive</w:t>
+      </w:r>
+      <w:r>
+        <w:t>)</w:t>
+      </w:r>
+    </w:p>
+  </w:footnote>
+  <w:footnote w:id="23">
+    <w:p>
+      <w:pPr>
+        <w:pStyle w:val="Notedebasdepage"/>
+      </w:pPr>
+      <w:r>
+        <w:rPr>
+          <w:rStyle w:val="Appelnotedebasdep"/>
+        </w:rPr>
+        <w:footnoteRef/>
+      </w:r>
+      <w:r>
+        <w:t xml:space="preserve"> D’après : </w:t>
+      </w:r>
       <w:hyperlink r:id="rId8" w:history="1">
         <w:r>
           <w:rPr>
             <w:rStyle w:val="Lienhypertexte"/>
             <w:color w:val="000000"/>
             <w:u w:val="none"/>
-            <w:lang w:val="en-US"/>
-          </w:rPr>
-          <w:t>https://devblogs.microsoft.com/java/microsoft-deepens-its-investments-in-java/</w:t>
+          </w:rPr>
+          <w:t>https://waytolearnx.com/2018/11/difference-entre-32-bits-et-64-bits.html</w:t>
         </w:r>
       </w:hyperlink>
     </w:p>
     <w:p>
       <w:pPr>
         <w:pStyle w:val="Notedebasdepage"/>
-        <w:rPr>
-          <w:lang w:val="en-US"/>
-        </w:rPr>
       </w:pPr>
     </w:p>
   </w:footnote>
-  <w:footnote w:id="18">
+  <w:footnote w:id="24">
     <w:p>
       <w:pPr>
         <w:pStyle w:val="Notedebasdepage"/>
-        <w:rPr>
-          <w:lang w:val="en-US"/>
-        </w:rPr>
       </w:pPr>
       <w:r>
         <w:rPr>
@@ -15407,9 +16191,6 @@
         <w:footnoteRef/>
       </w:r>
       <w:r>
-        <w:rPr>
-          <w:lang w:val="en-US"/>
-        </w:rPr>
         <w:t xml:space="preserve"> </w:t>
       </w:r>
       <w:hyperlink r:id="rId9" w:history="1">
@@ -15418,17 +16199,19 @@
             <w:rStyle w:val="Lienhypertexte"/>
             <w:color w:val="000000"/>
             <w:u w:val="none"/>
-            <w:lang w:val="en-US"/>
-          </w:rPr>
-          <w:t>https://fr.wikipedia.org/wiki/Java_Community_Process</w:t>
+          </w:rPr>
+          <w:t>https://en.wikipedia.org/wiki/Von_Neumann_architecture</w:t>
         </w:r>
       </w:hyperlink>
     </w:p>
   </w:footnote>
-  <w:footnote w:id="19">
+  <w:footnote w:id="25">
     <w:p>
       <w:pPr>
         <w:pStyle w:val="Notedebasdepage"/>
+        <w:rPr>
+          <w:color w:val="000000"/>
+        </w:rPr>
       </w:pPr>
       <w:r>
         <w:rPr>
@@ -15437,80 +16220,7 @@
         <w:footnoteRef/>
       </w:r>
       <w:r>
-        <w:t xml:space="preserve"> Devenu </w:t>
-      </w:r>
-      <w:r>
-        <w:t>Adoptium</w:t>
-      </w:r>
-    </w:p>
-  </w:footnote>
-  <w:footnote w:id="20">
-    <w:p>
-      <w:pPr>
-        <w:pStyle w:val="Notedebasdepage"/>
-      </w:pPr>
-      <w:r>
-        <w:rPr>
-          <w:rStyle w:val="Appelnotedebasdep"/>
-        </w:rPr>
-        <w:footnoteRef/>
-      </w:r>
-      <w:r>
-        <w:t xml:space="preserve"> Gratuit pour un usage personnel et non commercial</w:t>
-      </w:r>
-    </w:p>
-  </w:footnote>
-  <w:footnote w:id="21">
-    <w:p>
-      <w:pPr>
-        <w:pStyle w:val="Notedebasdepage"/>
-      </w:pPr>
-      <w:r>
-        <w:rPr>
-          <w:rStyle w:val="Appelnotedebasdep"/>
-        </w:rPr>
-        <w:footnoteRef/>
-      </w:r>
-      <w:r>
-        <w:t xml:space="preserve"> Central Processor Unit</w:t>
-      </w:r>
-    </w:p>
-  </w:footnote>
-  <w:footnote w:id="22">
-    <w:p>
-      <w:pPr>
-        <w:pStyle w:val="Notedebasdepage"/>
-      </w:pPr>
-      <w:r>
-        <w:rPr>
-          <w:rStyle w:val="Appelnotedebasdep"/>
-        </w:rPr>
-        <w:footnoteRef/>
-      </w:r>
-      <w:r>
-        <w:t xml:space="preserve"> Random Access Memory</w:t>
-      </w:r>
-      <w:r>
-        <w:t xml:space="preserve"> (La mémoire vive</w:t>
-      </w:r>
-      <w:r>
-        <w:t>)</w:t>
-      </w:r>
-    </w:p>
-  </w:footnote>
-  <w:footnote w:id="23">
-    <w:p>
-      <w:pPr>
-        <w:pStyle w:val="Notedebasdepage"/>
-      </w:pPr>
-      <w:r>
-        <w:rPr>
-          <w:rStyle w:val="Appelnotedebasdep"/>
-        </w:rPr>
-        <w:footnoteRef/>
-      </w:r>
-      <w:r>
-        <w:t xml:space="preserve"> D’après : </w:t>
+        <w:t xml:space="preserve"> </w:t>
       </w:r>
       <w:hyperlink r:id="rId10" w:history="1">
         <w:r>
@@ -15519,20 +16229,18 @@
             <w:color w:val="000000"/>
             <w:u w:val="none"/>
           </w:rPr>
-          <w:t>https://waytolearnx.com/2018/11/difference-entre-32-bits-et-64-bits.html</w:t>
+          <w:t>https://interstices.info/wp-content/uploads/jalios/modele-neumann/modele-originel2.gif</w:t>
         </w:r>
       </w:hyperlink>
     </w:p>
+  </w:footnote>
+  <w:footnote w:id="26">
     <w:p>
       <w:pPr>
         <w:pStyle w:val="Notedebasdepage"/>
-      </w:pPr>
-    </w:p>
-  </w:footnote>
-  <w:footnote w:id="24">
-    <w:p>
-      <w:pPr>
-        <w:pStyle w:val="Notedebasdepage"/>
+        <w:rPr>
+          <w:color w:val="000000"/>
+        </w:rPr>
       </w:pPr>
       <w:r>
         <w:rPr>
@@ -15550,64 +16258,6 @@
             <w:color w:val="000000"/>
             <w:u w:val="none"/>
           </w:rPr>
-          <w:t>https://en.wikipedia.org/wiki/Von_Neumann_architecture</w:t>
-        </w:r>
-      </w:hyperlink>
-    </w:p>
-  </w:footnote>
-  <w:footnote w:id="25">
-    <w:p>
-      <w:pPr>
-        <w:pStyle w:val="Notedebasdepage"/>
-        <w:rPr>
-          <w:color w:val="000000"/>
-        </w:rPr>
-      </w:pPr>
-      <w:r>
-        <w:rPr>
-          <w:rStyle w:val="Appelnotedebasdep"/>
-        </w:rPr>
-        <w:footnoteRef/>
-      </w:r>
-      <w:r>
-        <w:t xml:space="preserve"> </w:t>
-      </w:r>
-      <w:hyperlink r:id="rId12" w:history="1">
-        <w:r>
-          <w:rPr>
-            <w:rStyle w:val="Lienhypertexte"/>
-            <w:color w:val="000000"/>
-            <w:u w:val="none"/>
-          </w:rPr>
-          <w:t>https://interstices.info/wp-content/uploads/jalios/modele-neumann/modele-originel2.gif</w:t>
-        </w:r>
-      </w:hyperlink>
-    </w:p>
-  </w:footnote>
-  <w:footnote w:id="26">
-    <w:p>
-      <w:pPr>
-        <w:pStyle w:val="Notedebasdepage"/>
-        <w:rPr>
-          <w:color w:val="000000"/>
-        </w:rPr>
-      </w:pPr>
-      <w:r>
-        <w:rPr>
-          <w:rStyle w:val="Appelnotedebasdep"/>
-        </w:rPr>
-        <w:footnoteRef/>
-      </w:r>
-      <w:r>
-        <w:t xml:space="preserve"> </w:t>
-      </w:r>
-      <w:hyperlink r:id="rId13" w:history="1">
-        <w:r>
-          <w:rPr>
-            <w:rStyle w:val="Lienhypertexte"/>
-            <w:color w:val="000000"/>
-            <w:u w:val="none"/>
-          </w:rPr>
           <w:t>https://interstices.info/le-modele-darchitecture-de-von-neumann/</w:t>
         </w:r>
       </w:hyperlink>
@@ -15628,7 +16278,23 @@
         <w:t xml:space="preserve"> </w:t>
       </w:r>
       <w:r>
-        <w:t>Les autres architectures sont : VLIW (Very long instruction word), vectorielle et dataflow.</w:t>
+        <w:t xml:space="preserve">Les autres architectures sont : VLIW (Very long instruction </w:t>
+      </w:r>
+      <w:proofErr w:type="spellStart"/>
+      <w:r>
+        <w:t>word</w:t>
+      </w:r>
+      <w:proofErr w:type="spellEnd"/>
+      <w:r>
+        <w:t xml:space="preserve">), vectorielle et </w:t>
+      </w:r>
+      <w:proofErr w:type="spellStart"/>
+      <w:r>
+        <w:t>dataflow</w:t>
+      </w:r>
+      <w:proofErr w:type="spellEnd"/>
+      <w:r>
+        <w:t>.</w:t>
       </w:r>
     </w:p>
   </w:footnote>
@@ -16087,7 +16753,7 @@
               <w:sz w:val="18"/>
               <w:szCs w:val="18"/>
             </w:rPr>
-            <w:t>13-08-2022 22:36</w:t>
+            <w:t>14-08-2022 00:14</w:t>
           </w:r>
           <w:r>
             <w:rPr>

</xml_diff>

<commit_message>
info + atom = 01
</commit_message>
<xml_diff>
--- a/javaInstall/Installer l’environnement de développement java.docx
+++ b/javaInstall/Installer l’environnement de développement java.docx
@@ -111,7 +111,7 @@
       <w:r>
         <w:fldChar w:fldCharType="separate"/>
       </w:r>
-      <w:hyperlink w:anchor="_Toc111586482" w:history="1">
+      <w:hyperlink w:anchor="_Toc111587980" w:history="1">
         <w:r>
           <w:rPr>
             <w:rStyle w:val="Lienhypertexte"/>
@@ -138,7 +138,7 @@
             <w:noProof/>
             <w:webHidden/>
           </w:rPr>
-          <w:instrText xml:space="preserve"> PAGEREF _Toc111586482 \h </w:instrText>
+          <w:instrText xml:space="preserve"> PAGEREF _Toc111587980 \h </w:instrText>
         </w:r>
         <w:r>
           <w:rPr>
@@ -184,7 +184,7 @@
           <w:lang w:eastAsia="fr-FR"/>
         </w:rPr>
       </w:pPr>
-      <w:hyperlink w:anchor="_Toc111586483" w:history="1">
+      <w:hyperlink w:anchor="_Toc111587981" w:history="1">
         <w:r>
           <w:rPr>
             <w:rStyle w:val="Lienhypertexte"/>
@@ -211,7 +211,7 @@
             <w:noProof/>
             <w:webHidden/>
           </w:rPr>
-          <w:instrText xml:space="preserve"> PAGEREF _Toc111586483 \h </w:instrText>
+          <w:instrText xml:space="preserve"> PAGEREF _Toc111587981 \h </w:instrText>
         </w:r>
         <w:r>
           <w:rPr>
@@ -257,7 +257,7 @@
           <w:lang w:eastAsia="fr-FR"/>
         </w:rPr>
       </w:pPr>
-      <w:hyperlink w:anchor="_Toc111586484" w:history="1">
+      <w:hyperlink w:anchor="_Toc111587982" w:history="1">
         <w:r>
           <w:rPr>
             <w:rStyle w:val="Lienhypertexte"/>
@@ -284,7 +284,7 @@
             <w:noProof/>
             <w:webHidden/>
           </w:rPr>
-          <w:instrText xml:space="preserve"> PAGEREF _Toc111586484 \h </w:instrText>
+          <w:instrText xml:space="preserve"> PAGEREF _Toc111587982 \h </w:instrText>
         </w:r>
         <w:r>
           <w:rPr>
@@ -331,7 +331,7 @@
           <w:lang w:eastAsia="fr-FR"/>
         </w:rPr>
       </w:pPr>
-      <w:hyperlink w:anchor="_Toc111586485" w:history="1">
+      <w:hyperlink w:anchor="_Toc111587983" w:history="1">
         <w:r>
           <w:rPr>
             <w:rStyle w:val="Lienhypertexte"/>
@@ -358,7 +358,7 @@
             <w:noProof/>
             <w:webHidden/>
           </w:rPr>
-          <w:instrText xml:space="preserve"> PAGEREF _Toc111586485 \h </w:instrText>
+          <w:instrText xml:space="preserve"> PAGEREF _Toc111587983 \h </w:instrText>
         </w:r>
         <w:r>
           <w:rPr>
@@ -403,7 +403,7 @@
           <w:lang w:eastAsia="fr-FR"/>
         </w:rPr>
       </w:pPr>
-      <w:hyperlink w:anchor="_Toc111586486" w:history="1">
+      <w:hyperlink w:anchor="_Toc111587984" w:history="1">
         <w:r>
           <w:rPr>
             <w:rStyle w:val="Lienhypertexte"/>
@@ -430,7 +430,7 @@
             <w:noProof/>
             <w:webHidden/>
           </w:rPr>
-          <w:instrText xml:space="preserve"> PAGEREF _Toc111586486 \h </w:instrText>
+          <w:instrText xml:space="preserve"> PAGEREF _Toc111587984 \h </w:instrText>
         </w:r>
         <w:r>
           <w:rPr>
@@ -475,7 +475,7 @@
           <w:lang w:eastAsia="fr-FR"/>
         </w:rPr>
       </w:pPr>
-      <w:hyperlink w:anchor="_Toc111586487" w:history="1">
+      <w:hyperlink w:anchor="_Toc111587985" w:history="1">
         <w:r>
           <w:rPr>
             <w:rStyle w:val="Lienhypertexte"/>
@@ -502,7 +502,7 @@
             <w:noProof/>
             <w:webHidden/>
           </w:rPr>
-          <w:instrText xml:space="preserve"> PAGEREF _Toc111586487 \h </w:instrText>
+          <w:instrText xml:space="preserve"> PAGEREF _Toc111587985 \h </w:instrText>
         </w:r>
         <w:r>
           <w:rPr>
@@ -549,7 +549,7 @@
           <w:lang w:eastAsia="fr-FR"/>
         </w:rPr>
       </w:pPr>
-      <w:hyperlink w:anchor="_Toc111586488" w:history="1">
+      <w:hyperlink w:anchor="_Toc111587986" w:history="1">
         <w:r>
           <w:rPr>
             <w:rStyle w:val="Lienhypertexte"/>
@@ -576,7 +576,7 @@
             <w:noProof/>
             <w:webHidden/>
           </w:rPr>
-          <w:instrText xml:space="preserve"> PAGEREF _Toc111586488 \h </w:instrText>
+          <w:instrText xml:space="preserve"> PAGEREF _Toc111587986 \h </w:instrText>
         </w:r>
         <w:r>
           <w:rPr>
@@ -621,7 +621,7 @@
           <w:lang w:eastAsia="fr-FR"/>
         </w:rPr>
       </w:pPr>
-      <w:hyperlink w:anchor="_Toc111586489" w:history="1">
+      <w:hyperlink w:anchor="_Toc111587987" w:history="1">
         <w:r>
           <w:rPr>
             <w:rStyle w:val="Lienhypertexte"/>
@@ -648,7 +648,7 @@
             <w:noProof/>
             <w:webHidden/>
           </w:rPr>
-          <w:instrText xml:space="preserve"> PAGEREF _Toc111586489 \h </w:instrText>
+          <w:instrText xml:space="preserve"> PAGEREF _Toc111587987 \h </w:instrText>
         </w:r>
         <w:r>
           <w:rPr>
@@ -693,7 +693,7 @@
           <w:lang w:eastAsia="fr-FR"/>
         </w:rPr>
       </w:pPr>
-      <w:hyperlink w:anchor="_Toc111586490" w:history="1">
+      <w:hyperlink w:anchor="_Toc111587988" w:history="1">
         <w:r>
           <w:rPr>
             <w:rStyle w:val="Lienhypertexte"/>
@@ -720,7 +720,7 @@
             <w:noProof/>
             <w:webHidden/>
           </w:rPr>
-          <w:instrText xml:space="preserve"> PAGEREF _Toc111586490 \h </w:instrText>
+          <w:instrText xml:space="preserve"> PAGEREF _Toc111587988 \h </w:instrText>
         </w:r>
         <w:r>
           <w:rPr>
@@ -766,7 +766,7 @@
           <w:lang w:eastAsia="fr-FR"/>
         </w:rPr>
       </w:pPr>
-      <w:hyperlink w:anchor="_Toc111586491" w:history="1">
+      <w:hyperlink w:anchor="_Toc111587989" w:history="1">
         <w:r>
           <w:rPr>
             <w:rStyle w:val="Lienhypertexte"/>
@@ -793,7 +793,7 @@
             <w:noProof/>
             <w:webHidden/>
           </w:rPr>
-          <w:instrText xml:space="preserve"> PAGEREF _Toc111586491 \h </w:instrText>
+          <w:instrText xml:space="preserve"> PAGEREF _Toc111587989 \h </w:instrText>
         </w:r>
         <w:r>
           <w:rPr>
@@ -840,7 +840,7 @@
           <w:lang w:eastAsia="fr-FR"/>
         </w:rPr>
       </w:pPr>
-      <w:hyperlink w:anchor="_Toc111586492" w:history="1">
+      <w:hyperlink w:anchor="_Toc111587990" w:history="1">
         <w:r>
           <w:rPr>
             <w:rStyle w:val="Lienhypertexte"/>
@@ -867,7 +867,7 @@
             <w:noProof/>
             <w:webHidden/>
           </w:rPr>
-          <w:instrText xml:space="preserve"> PAGEREF _Toc111586492 \h </w:instrText>
+          <w:instrText xml:space="preserve"> PAGEREF _Toc111587990 \h </w:instrText>
         </w:r>
         <w:r>
           <w:rPr>
@@ -912,7 +912,7 @@
           <w:lang w:eastAsia="fr-FR"/>
         </w:rPr>
       </w:pPr>
-      <w:hyperlink w:anchor="_Toc111586493" w:history="1">
+      <w:hyperlink w:anchor="_Toc111587991" w:history="1">
         <w:r>
           <w:rPr>
             <w:rStyle w:val="Lienhypertexte"/>
@@ -939,7 +939,7 @@
             <w:noProof/>
             <w:webHidden/>
           </w:rPr>
-          <w:instrText xml:space="preserve"> PAGEREF _Toc111586493 \h </w:instrText>
+          <w:instrText xml:space="preserve"> PAGEREF _Toc111587991 \h </w:instrText>
         </w:r>
         <w:r>
           <w:rPr>
@@ -984,7 +984,7 @@
           <w:lang w:eastAsia="fr-FR"/>
         </w:rPr>
       </w:pPr>
-      <w:hyperlink w:anchor="_Toc111586494" w:history="1">
+      <w:hyperlink w:anchor="_Toc111587992" w:history="1">
         <w:r>
           <w:rPr>
             <w:rStyle w:val="Lienhypertexte"/>
@@ -1011,7 +1011,7 @@
             <w:noProof/>
             <w:webHidden/>
           </w:rPr>
-          <w:instrText xml:space="preserve"> PAGEREF _Toc111586494 \h </w:instrText>
+          <w:instrText xml:space="preserve"> PAGEREF _Toc111587992 \h </w:instrText>
         </w:r>
         <w:r>
           <w:rPr>
@@ -1056,7 +1056,7 @@
           <w:lang w:eastAsia="fr-FR"/>
         </w:rPr>
       </w:pPr>
-      <w:hyperlink w:anchor="_Toc111586495" w:history="1">
+      <w:hyperlink w:anchor="_Toc111587993" w:history="1">
         <w:r>
           <w:rPr>
             <w:rStyle w:val="Lienhypertexte"/>
@@ -1083,7 +1083,7 @@
             <w:noProof/>
             <w:webHidden/>
           </w:rPr>
-          <w:instrText xml:space="preserve"> PAGEREF _Toc111586495 \h </w:instrText>
+          <w:instrText xml:space="preserve"> PAGEREF _Toc111587993 \h </w:instrText>
         </w:r>
         <w:r>
           <w:rPr>
@@ -1130,7 +1130,7 @@
           <w:lang w:eastAsia="fr-FR"/>
         </w:rPr>
       </w:pPr>
-      <w:hyperlink w:anchor="_Toc111586496" w:history="1">
+      <w:hyperlink w:anchor="_Toc111587994" w:history="1">
         <w:r>
           <w:rPr>
             <w:rStyle w:val="Lienhypertexte"/>
@@ -1157,7 +1157,7 @@
             <w:noProof/>
             <w:webHidden/>
           </w:rPr>
-          <w:instrText xml:space="preserve"> PAGEREF _Toc111586496 \h </w:instrText>
+          <w:instrText xml:space="preserve"> PAGEREF _Toc111587994 \h </w:instrText>
         </w:r>
         <w:r>
           <w:rPr>
@@ -1202,7 +1202,7 @@
           <w:lang w:eastAsia="fr-FR"/>
         </w:rPr>
       </w:pPr>
-      <w:hyperlink w:anchor="_Toc111586497" w:history="1">
+      <w:hyperlink w:anchor="_Toc111587995" w:history="1">
         <w:r>
           <w:rPr>
             <w:rStyle w:val="Lienhypertexte"/>
@@ -1229,7 +1229,7 @@
             <w:noProof/>
             <w:webHidden/>
           </w:rPr>
-          <w:instrText xml:space="preserve"> PAGEREF _Toc111586497 \h </w:instrText>
+          <w:instrText xml:space="preserve"> PAGEREF _Toc111587995 \h </w:instrText>
         </w:r>
         <w:r>
           <w:rPr>
@@ -1274,7 +1274,7 @@
           <w:lang w:eastAsia="fr-FR"/>
         </w:rPr>
       </w:pPr>
-      <w:hyperlink w:anchor="_Toc111586498" w:history="1">
+      <w:hyperlink w:anchor="_Toc111587996" w:history="1">
         <w:r>
           <w:rPr>
             <w:rStyle w:val="Lienhypertexte"/>
@@ -1302,7 +1302,7 @@
             <w:noProof/>
             <w:webHidden/>
           </w:rPr>
-          <w:instrText xml:space="preserve"> PAGEREF _Toc111586498 \h </w:instrText>
+          <w:instrText xml:space="preserve"> PAGEREF _Toc111587996 \h </w:instrText>
         </w:r>
         <w:r>
           <w:rPr>
@@ -1349,7 +1349,7 @@
           <w:lang w:eastAsia="fr-FR"/>
         </w:rPr>
       </w:pPr>
-      <w:hyperlink w:anchor="_Toc111586499" w:history="1">
+      <w:hyperlink w:anchor="_Toc111587997" w:history="1">
         <w:r>
           <w:rPr>
             <w:rStyle w:val="Lienhypertexte"/>
@@ -1376,7 +1376,7 @@
             <w:noProof/>
             <w:webHidden/>
           </w:rPr>
-          <w:instrText xml:space="preserve"> PAGEREF _Toc111586499 \h </w:instrText>
+          <w:instrText xml:space="preserve"> PAGEREF _Toc111587997 \h </w:instrText>
         </w:r>
         <w:r>
           <w:rPr>
@@ -1421,7 +1421,7 @@
           <w:lang w:eastAsia="fr-FR"/>
         </w:rPr>
       </w:pPr>
-      <w:hyperlink w:anchor="_Toc111586500" w:history="1">
+      <w:hyperlink w:anchor="_Toc111587998" w:history="1">
         <w:r>
           <w:rPr>
             <w:rStyle w:val="Lienhypertexte"/>
@@ -1448,7 +1448,7 @@
             <w:noProof/>
             <w:webHidden/>
           </w:rPr>
-          <w:instrText xml:space="preserve"> PAGEREF _Toc111586500 \h </w:instrText>
+          <w:instrText xml:space="preserve"> PAGEREF _Toc111587998 \h </w:instrText>
         </w:r>
         <w:r>
           <w:rPr>
@@ -1493,7 +1493,7 @@
           <w:lang w:eastAsia="fr-FR"/>
         </w:rPr>
       </w:pPr>
-      <w:hyperlink w:anchor="_Toc111586501" w:history="1">
+      <w:hyperlink w:anchor="_Toc111587999" w:history="1">
         <w:r>
           <w:rPr>
             <w:rStyle w:val="Lienhypertexte"/>
@@ -1520,7 +1520,7 @@
             <w:noProof/>
             <w:webHidden/>
           </w:rPr>
-          <w:instrText xml:space="preserve"> PAGEREF _Toc111586501 \h </w:instrText>
+          <w:instrText xml:space="preserve"> PAGEREF _Toc111587999 \h </w:instrText>
         </w:r>
         <w:r>
           <w:rPr>
@@ -1566,7 +1566,7 @@
           <w:lang w:eastAsia="fr-FR"/>
         </w:rPr>
       </w:pPr>
-      <w:hyperlink w:anchor="_Toc111586502" w:history="1">
+      <w:hyperlink w:anchor="_Toc111588000" w:history="1">
         <w:r>
           <w:rPr>
             <w:rStyle w:val="Lienhypertexte"/>
@@ -1593,7 +1593,7 @@
             <w:noProof/>
             <w:webHidden/>
           </w:rPr>
-          <w:instrText xml:space="preserve"> PAGEREF _Toc111586502 \h </w:instrText>
+          <w:instrText xml:space="preserve"> PAGEREF _Toc111588000 \h </w:instrText>
         </w:r>
         <w:r>
           <w:rPr>
@@ -1640,7 +1640,7 @@
           <w:lang w:eastAsia="fr-FR"/>
         </w:rPr>
       </w:pPr>
-      <w:hyperlink w:anchor="_Toc111586503" w:history="1">
+      <w:hyperlink w:anchor="_Toc111588001" w:history="1">
         <w:r>
           <w:rPr>
             <w:rStyle w:val="Lienhypertexte"/>
@@ -1667,7 +1667,7 @@
             <w:noProof/>
             <w:webHidden/>
           </w:rPr>
-          <w:instrText xml:space="preserve"> PAGEREF _Toc111586503 \h </w:instrText>
+          <w:instrText xml:space="preserve"> PAGEREF _Toc111588001 \h </w:instrText>
         </w:r>
         <w:r>
           <w:rPr>
@@ -1712,7 +1712,7 @@
           <w:lang w:eastAsia="fr-FR"/>
         </w:rPr>
       </w:pPr>
-      <w:hyperlink w:anchor="_Toc111586504" w:history="1">
+      <w:hyperlink w:anchor="_Toc111588002" w:history="1">
         <w:r>
           <w:rPr>
             <w:rStyle w:val="Lienhypertexte"/>
@@ -1739,7 +1739,7 @@
             <w:noProof/>
             <w:webHidden/>
           </w:rPr>
-          <w:instrText xml:space="preserve"> PAGEREF _Toc111586504 \h </w:instrText>
+          <w:instrText xml:space="preserve"> PAGEREF _Toc111588002 \h </w:instrText>
         </w:r>
         <w:r>
           <w:rPr>
@@ -1784,7 +1784,7 @@
           <w:lang w:eastAsia="fr-FR"/>
         </w:rPr>
       </w:pPr>
-      <w:hyperlink w:anchor="_Toc111586505" w:history="1">
+      <w:hyperlink w:anchor="_Toc111588003" w:history="1">
         <w:r>
           <w:rPr>
             <w:rStyle w:val="Lienhypertexte"/>
@@ -1811,7 +1811,7 @@
             <w:noProof/>
             <w:webHidden/>
           </w:rPr>
-          <w:instrText xml:space="preserve"> PAGEREF _Toc111586505 \h </w:instrText>
+          <w:instrText xml:space="preserve"> PAGEREF _Toc111588003 \h </w:instrText>
         </w:r>
         <w:r>
           <w:rPr>
@@ -1857,7 +1857,7 @@
           <w:lang w:eastAsia="fr-FR"/>
         </w:rPr>
       </w:pPr>
-      <w:hyperlink w:anchor="_Toc111586506" w:history="1">
+      <w:hyperlink w:anchor="_Toc111588004" w:history="1">
         <w:r>
           <w:rPr>
             <w:rStyle w:val="Lienhypertexte"/>
@@ -1884,7 +1884,7 @@
             <w:noProof/>
             <w:webHidden/>
           </w:rPr>
-          <w:instrText xml:space="preserve"> PAGEREF _Toc111586506 \h </w:instrText>
+          <w:instrText xml:space="preserve"> PAGEREF _Toc111588004 \h </w:instrText>
         </w:r>
         <w:r>
           <w:rPr>
@@ -1931,7 +1931,7 @@
           <w:lang w:eastAsia="fr-FR"/>
         </w:rPr>
       </w:pPr>
-      <w:hyperlink w:anchor="_Toc111586507" w:history="1">
+      <w:hyperlink w:anchor="_Toc111588005" w:history="1">
         <w:r>
           <w:rPr>
             <w:rStyle w:val="Lienhypertexte"/>
@@ -1958,7 +1958,7 @@
             <w:noProof/>
             <w:webHidden/>
           </w:rPr>
-          <w:instrText xml:space="preserve"> PAGEREF _Toc111586507 \h </w:instrText>
+          <w:instrText xml:space="preserve"> PAGEREF _Toc111588005 \h </w:instrText>
         </w:r>
         <w:r>
           <w:rPr>
@@ -2005,7 +2005,7 @@
           <w:lang w:eastAsia="fr-FR"/>
         </w:rPr>
       </w:pPr>
-      <w:hyperlink w:anchor="_Toc111586508" w:history="1">
+      <w:hyperlink w:anchor="_Toc111588006" w:history="1">
         <w:r>
           <w:rPr>
             <w:rStyle w:val="Lienhypertexte"/>
@@ -2032,7 +2032,7 @@
             <w:noProof/>
             <w:webHidden/>
           </w:rPr>
-          <w:instrText xml:space="preserve"> PAGEREF _Toc111586508 \h </w:instrText>
+          <w:instrText xml:space="preserve"> PAGEREF _Toc111588006 \h </w:instrText>
         </w:r>
         <w:r>
           <w:rPr>
@@ -2077,7 +2077,7 @@
           <w:lang w:eastAsia="fr-FR"/>
         </w:rPr>
       </w:pPr>
-      <w:hyperlink w:anchor="_Toc111586509" w:history="1">
+      <w:hyperlink w:anchor="_Toc111588007" w:history="1">
         <w:r>
           <w:rPr>
             <w:rStyle w:val="Lienhypertexte"/>
@@ -2104,7 +2104,7 @@
             <w:noProof/>
             <w:webHidden/>
           </w:rPr>
-          <w:instrText xml:space="preserve"> PAGEREF _Toc111586509 \h </w:instrText>
+          <w:instrText xml:space="preserve"> PAGEREF _Toc111588007 \h </w:instrText>
         </w:r>
         <w:r>
           <w:rPr>
@@ -2149,7 +2149,7 @@
           <w:lang w:eastAsia="fr-FR"/>
         </w:rPr>
       </w:pPr>
-      <w:hyperlink w:anchor="_Toc111586510" w:history="1">
+      <w:hyperlink w:anchor="_Toc111588008" w:history="1">
         <w:r>
           <w:rPr>
             <w:rStyle w:val="Lienhypertexte"/>
@@ -2176,7 +2176,7 @@
             <w:noProof/>
             <w:webHidden/>
           </w:rPr>
-          <w:instrText xml:space="preserve"> PAGEREF _Toc111586510 \h </w:instrText>
+          <w:instrText xml:space="preserve"> PAGEREF _Toc111588008 \h </w:instrText>
         </w:r>
         <w:r>
           <w:rPr>
@@ -2221,7 +2221,7 @@
           <w:lang w:eastAsia="fr-FR"/>
         </w:rPr>
       </w:pPr>
-      <w:hyperlink w:anchor="_Toc111586511" w:history="1">
+      <w:hyperlink w:anchor="_Toc111588009" w:history="1">
         <w:r>
           <w:rPr>
             <w:rStyle w:val="Lienhypertexte"/>
@@ -2248,7 +2248,7 @@
             <w:noProof/>
             <w:webHidden/>
           </w:rPr>
-          <w:instrText xml:space="preserve"> PAGEREF _Toc111586511 \h </w:instrText>
+          <w:instrText xml:space="preserve"> PAGEREF _Toc111588009 \h </w:instrText>
         </w:r>
         <w:r>
           <w:rPr>
@@ -2293,7 +2293,7 @@
           <w:lang w:eastAsia="fr-FR"/>
         </w:rPr>
       </w:pPr>
-      <w:hyperlink w:anchor="_Toc111586512" w:history="1">
+      <w:hyperlink w:anchor="_Toc111588010" w:history="1">
         <w:r>
           <w:rPr>
             <w:rStyle w:val="Lienhypertexte"/>
@@ -2320,7 +2320,7 @@
             <w:noProof/>
             <w:webHidden/>
           </w:rPr>
-          <w:instrText xml:space="preserve"> PAGEREF _Toc111586512 \h </w:instrText>
+          <w:instrText xml:space="preserve"> PAGEREF _Toc111588010 \h </w:instrText>
         </w:r>
         <w:r>
           <w:rPr>
@@ -2365,7 +2365,7 @@
           <w:lang w:eastAsia="fr-FR"/>
         </w:rPr>
       </w:pPr>
-      <w:hyperlink w:anchor="_Toc111586513" w:history="1">
+      <w:hyperlink w:anchor="_Toc111588011" w:history="1">
         <w:r>
           <w:rPr>
             <w:rStyle w:val="Lienhypertexte"/>
@@ -2392,7 +2392,7 @@
             <w:noProof/>
             <w:webHidden/>
           </w:rPr>
-          <w:instrText xml:space="preserve"> PAGEREF _Toc111586513 \h </w:instrText>
+          <w:instrText xml:space="preserve"> PAGEREF _Toc111588011 \h </w:instrText>
         </w:r>
         <w:r>
           <w:rPr>
@@ -2439,7 +2439,7 @@
           <w:lang w:eastAsia="fr-FR"/>
         </w:rPr>
       </w:pPr>
-      <w:hyperlink w:anchor="_Toc111586514" w:history="1">
+      <w:hyperlink w:anchor="_Toc111588012" w:history="1">
         <w:r>
           <w:rPr>
             <w:rStyle w:val="Lienhypertexte"/>
@@ -2466,7 +2466,7 @@
             <w:noProof/>
             <w:webHidden/>
           </w:rPr>
-          <w:instrText xml:space="preserve"> PAGEREF _Toc111586514 \h </w:instrText>
+          <w:instrText xml:space="preserve"> PAGEREF _Toc111588012 \h </w:instrText>
         </w:r>
         <w:r>
           <w:rPr>
@@ -2511,7 +2511,7 @@
           <w:lang w:eastAsia="fr-FR"/>
         </w:rPr>
       </w:pPr>
-      <w:hyperlink w:anchor="_Toc111586515" w:history="1">
+      <w:hyperlink w:anchor="_Toc111588013" w:history="1">
         <w:r>
           <w:rPr>
             <w:rStyle w:val="Lienhypertexte"/>
@@ -2538,7 +2538,7 @@
             <w:noProof/>
             <w:webHidden/>
           </w:rPr>
-          <w:instrText xml:space="preserve"> PAGEREF _Toc111586515 \h </w:instrText>
+          <w:instrText xml:space="preserve"> PAGEREF _Toc111588013 \h </w:instrText>
         </w:r>
         <w:r>
           <w:rPr>
@@ -2583,7 +2583,7 @@
           <w:lang w:eastAsia="fr-FR"/>
         </w:rPr>
       </w:pPr>
-      <w:hyperlink w:anchor="_Toc111586516" w:history="1">
+      <w:hyperlink w:anchor="_Toc111588014" w:history="1">
         <w:r>
           <w:rPr>
             <w:rStyle w:val="Lienhypertexte"/>
@@ -2610,7 +2610,7 @@
             <w:noProof/>
             <w:webHidden/>
           </w:rPr>
-          <w:instrText xml:space="preserve"> PAGEREF _Toc111586516 \h </w:instrText>
+          <w:instrText xml:space="preserve"> PAGEREF _Toc111588014 \h </w:instrText>
         </w:r>
         <w:r>
           <w:rPr>
@@ -2655,7 +2655,7 @@
           <w:lang w:eastAsia="fr-FR"/>
         </w:rPr>
       </w:pPr>
-      <w:hyperlink w:anchor="_Toc111586517" w:history="1">
+      <w:hyperlink w:anchor="_Toc111588015" w:history="1">
         <w:r>
           <w:rPr>
             <w:rStyle w:val="Lienhypertexte"/>
@@ -2682,7 +2682,7 @@
             <w:noProof/>
             <w:webHidden/>
           </w:rPr>
-          <w:instrText xml:space="preserve"> PAGEREF _Toc111586517 \h </w:instrText>
+          <w:instrText xml:space="preserve"> PAGEREF _Toc111588015 \h </w:instrText>
         </w:r>
         <w:r>
           <w:rPr>
@@ -2727,7 +2727,7 @@
           <w:lang w:eastAsia="fr-FR"/>
         </w:rPr>
       </w:pPr>
-      <w:hyperlink w:anchor="_Toc111586518" w:history="1">
+      <w:hyperlink w:anchor="_Toc111588016" w:history="1">
         <w:r>
           <w:rPr>
             <w:rStyle w:val="Lienhypertexte"/>
@@ -2754,7 +2754,7 @@
             <w:noProof/>
             <w:webHidden/>
           </w:rPr>
-          <w:instrText xml:space="preserve"> PAGEREF _Toc111586518 \h </w:instrText>
+          <w:instrText xml:space="preserve"> PAGEREF _Toc111588016 \h </w:instrText>
         </w:r>
         <w:r>
           <w:rPr>
@@ -2799,7 +2799,7 @@
           <w:lang w:eastAsia="fr-FR"/>
         </w:rPr>
       </w:pPr>
-      <w:hyperlink w:anchor="_Toc111586519" w:history="1">
+      <w:hyperlink w:anchor="_Toc111588017" w:history="1">
         <w:r>
           <w:rPr>
             <w:rStyle w:val="Lienhypertexte"/>
@@ -2834,7 +2834,7 @@
             <w:noProof/>
             <w:webHidden/>
           </w:rPr>
-          <w:instrText xml:space="preserve"> PAGEREF _Toc111586519 \h </w:instrText>
+          <w:instrText xml:space="preserve"> PAGEREF _Toc111588017 \h </w:instrText>
         </w:r>
         <w:r>
           <w:rPr>
@@ -2880,7 +2880,7 @@
           <w:lang w:eastAsia="fr-FR"/>
         </w:rPr>
       </w:pPr>
-      <w:hyperlink w:anchor="_Toc111586520" w:history="1">
+      <w:hyperlink w:anchor="_Toc111588018" w:history="1">
         <w:r>
           <w:rPr>
             <w:rStyle w:val="Lienhypertexte"/>
@@ -2907,7 +2907,7 @@
             <w:noProof/>
             <w:webHidden/>
           </w:rPr>
-          <w:instrText xml:space="preserve"> PAGEREF _Toc111586520 \h </w:instrText>
+          <w:instrText xml:space="preserve"> PAGEREF _Toc111588018 \h </w:instrText>
         </w:r>
         <w:r>
           <w:rPr>
@@ -2954,7 +2954,7 @@
           <w:lang w:eastAsia="fr-FR"/>
         </w:rPr>
       </w:pPr>
-      <w:hyperlink w:anchor="_Toc111586521" w:history="1">
+      <w:hyperlink w:anchor="_Toc111588019" w:history="1">
         <w:r>
           <w:rPr>
             <w:rStyle w:val="Lienhypertexte"/>
@@ -2982,7 +2982,7 @@
             <w:noProof/>
             <w:webHidden/>
           </w:rPr>
-          <w:instrText xml:space="preserve"> PAGEREF _Toc111586521 \h </w:instrText>
+          <w:instrText xml:space="preserve"> PAGEREF _Toc111588019 \h </w:instrText>
         </w:r>
         <w:r>
           <w:rPr>
@@ -3027,7 +3027,7 @@
           <w:lang w:eastAsia="fr-FR"/>
         </w:rPr>
       </w:pPr>
-      <w:hyperlink w:anchor="_Toc111586522" w:history="1">
+      <w:hyperlink w:anchor="_Toc111588020" w:history="1">
         <w:r>
           <w:rPr>
             <w:rStyle w:val="Lienhypertexte"/>
@@ -3054,7 +3054,7 @@
             <w:noProof/>
             <w:webHidden/>
           </w:rPr>
-          <w:instrText xml:space="preserve"> PAGEREF _Toc111586522 \h </w:instrText>
+          <w:instrText xml:space="preserve"> PAGEREF _Toc111588020 \h </w:instrText>
         </w:r>
         <w:r>
           <w:rPr>
@@ -3099,7 +3099,7 @@
           <w:lang w:eastAsia="fr-FR"/>
         </w:rPr>
       </w:pPr>
-      <w:hyperlink w:anchor="_Toc111586523" w:history="1">
+      <w:hyperlink w:anchor="_Toc111588021" w:history="1">
         <w:r>
           <w:rPr>
             <w:rStyle w:val="Lienhypertexte"/>
@@ -3126,7 +3126,7 @@
             <w:noProof/>
             <w:webHidden/>
           </w:rPr>
-          <w:instrText xml:space="preserve"> PAGEREF _Toc111586523 \h </w:instrText>
+          <w:instrText xml:space="preserve"> PAGEREF _Toc111588021 \h </w:instrText>
         </w:r>
         <w:r>
           <w:rPr>
@@ -3171,7 +3171,7 @@
           <w:lang w:eastAsia="fr-FR"/>
         </w:rPr>
       </w:pPr>
-      <w:hyperlink w:anchor="_Toc111586524" w:history="1">
+      <w:hyperlink w:anchor="_Toc111588022" w:history="1">
         <w:r>
           <w:rPr>
             <w:rStyle w:val="Lienhypertexte"/>
@@ -3198,7 +3198,7 @@
             <w:noProof/>
             <w:webHidden/>
           </w:rPr>
-          <w:instrText xml:space="preserve"> PAGEREF _Toc111586524 \h </w:instrText>
+          <w:instrText xml:space="preserve"> PAGEREF _Toc111588022 \h </w:instrText>
         </w:r>
         <w:r>
           <w:rPr>
@@ -3243,7 +3243,7 @@
           <w:lang w:eastAsia="fr-FR"/>
         </w:rPr>
       </w:pPr>
-      <w:hyperlink w:anchor="_Toc111586525" w:history="1">
+      <w:hyperlink w:anchor="_Toc111588023" w:history="1">
         <w:r>
           <w:rPr>
             <w:rStyle w:val="Lienhypertexte"/>
@@ -3270,7 +3270,7 @@
             <w:noProof/>
             <w:webHidden/>
           </w:rPr>
-          <w:instrText xml:space="preserve"> PAGEREF _Toc111586525 \h </w:instrText>
+          <w:instrText xml:space="preserve"> PAGEREF _Toc111588023 \h </w:instrText>
         </w:r>
         <w:r>
           <w:rPr>
@@ -3317,7 +3317,7 @@
           <w:lang w:eastAsia="fr-FR"/>
         </w:rPr>
       </w:pPr>
-      <w:hyperlink w:anchor="_Toc111586526" w:history="1">
+      <w:hyperlink w:anchor="_Toc111588024" w:history="1">
         <w:r>
           <w:rPr>
             <w:rStyle w:val="Lienhypertexte"/>
@@ -3345,7 +3345,7 @@
             <w:noProof/>
             <w:webHidden/>
           </w:rPr>
-          <w:instrText xml:space="preserve"> PAGEREF _Toc111586526 \h </w:instrText>
+          <w:instrText xml:space="preserve"> PAGEREF _Toc111588024 \h </w:instrText>
         </w:r>
         <w:r>
           <w:rPr>
@@ -3390,7 +3390,7 @@
           <w:lang w:eastAsia="fr-FR"/>
         </w:rPr>
       </w:pPr>
-      <w:hyperlink w:anchor="_Toc111586527" w:history="1">
+      <w:hyperlink w:anchor="_Toc111588025" w:history="1">
         <w:r>
           <w:rPr>
             <w:rStyle w:val="Lienhypertexte"/>
@@ -3418,7 +3418,7 @@
             <w:noProof/>
             <w:webHidden/>
           </w:rPr>
-          <w:instrText xml:space="preserve"> PAGEREF _Toc111586527 \h </w:instrText>
+          <w:instrText xml:space="preserve"> PAGEREF _Toc111588025 \h </w:instrText>
         </w:r>
         <w:r>
           <w:rPr>
@@ -3466,7 +3466,7 @@
           <w:lang w:eastAsia="fr-FR"/>
         </w:rPr>
       </w:pPr>
-      <w:hyperlink w:anchor="_Toc111586528" w:history="1">
+      <w:hyperlink w:anchor="_Toc111588026" w:history="1">
         <w:r>
           <w:rPr>
             <w:rStyle w:val="Lienhypertexte"/>
@@ -3494,7 +3494,7 @@
             <w:noProof/>
             <w:webHidden/>
           </w:rPr>
-          <w:instrText xml:space="preserve"> PAGEREF _Toc111586528 \h </w:instrText>
+          <w:instrText xml:space="preserve"> PAGEREF _Toc111588026 \h </w:instrText>
         </w:r>
         <w:r>
           <w:rPr>
@@ -3540,7 +3540,7 @@
           <w:lang w:eastAsia="fr-FR"/>
         </w:rPr>
       </w:pPr>
-      <w:hyperlink w:anchor="_Toc111586529" w:history="1">
+      <w:hyperlink w:anchor="_Toc111588027" w:history="1">
         <w:r>
           <w:rPr>
             <w:rStyle w:val="Lienhypertexte"/>
@@ -3568,7 +3568,7 @@
             <w:noProof/>
             <w:webHidden/>
           </w:rPr>
-          <w:instrText xml:space="preserve"> PAGEREF _Toc111586529 \h </w:instrText>
+          <w:instrText xml:space="preserve"> PAGEREF _Toc111588027 \h </w:instrText>
         </w:r>
         <w:r>
           <w:rPr>
@@ -3588,7 +3588,7 @@
             <w:noProof/>
             <w:webHidden/>
           </w:rPr>
-          <w:t>23</w:t>
+          <w:t>24</w:t>
         </w:r>
         <w:r>
           <w:rPr>
@@ -3615,7 +3615,7 @@
           <w:lang w:eastAsia="fr-FR"/>
         </w:rPr>
       </w:pPr>
-      <w:hyperlink w:anchor="_Toc111586530" w:history="1">
+      <w:hyperlink w:anchor="_Toc111588028" w:history="1">
         <w:r>
           <w:rPr>
             <w:rStyle w:val="Lienhypertexte"/>
@@ -3642,7 +3642,7 @@
             <w:noProof/>
             <w:webHidden/>
           </w:rPr>
-          <w:instrText xml:space="preserve"> PAGEREF _Toc111586530 \h </w:instrText>
+          <w:instrText xml:space="preserve"> PAGEREF _Toc111588028 \h </w:instrText>
         </w:r>
         <w:r>
           <w:rPr>
@@ -3662,7 +3662,7 @@
             <w:noProof/>
             <w:webHidden/>
           </w:rPr>
-          <w:t>23</w:t>
+          <w:t>24</w:t>
         </w:r>
         <w:r>
           <w:rPr>
@@ -3689,7 +3689,7 @@
           <w:lang w:eastAsia="fr-FR"/>
         </w:rPr>
       </w:pPr>
-      <w:hyperlink w:anchor="_Toc111586531" w:history="1">
+      <w:hyperlink w:anchor="_Toc111588029" w:history="1">
         <w:r>
           <w:rPr>
             <w:rStyle w:val="Lienhypertexte"/>
@@ -3716,7 +3716,7 @@
             <w:noProof/>
             <w:webHidden/>
           </w:rPr>
-          <w:instrText xml:space="preserve"> PAGEREF _Toc111586531 \h </w:instrText>
+          <w:instrText xml:space="preserve"> PAGEREF _Toc111588029 \h </w:instrText>
         </w:r>
         <w:r>
           <w:rPr>
@@ -3736,7 +3736,7 @@
             <w:noProof/>
             <w:webHidden/>
           </w:rPr>
-          <w:t>23</w:t>
+          <w:t>24</w:t>
         </w:r>
         <w:r>
           <w:rPr>
@@ -3763,7 +3763,7 @@
           <w:lang w:eastAsia="fr-FR"/>
         </w:rPr>
       </w:pPr>
-      <w:hyperlink w:anchor="_Toc111586532" w:history="1">
+      <w:hyperlink w:anchor="_Toc111588030" w:history="1">
         <w:r>
           <w:rPr>
             <w:rStyle w:val="Lienhypertexte"/>
@@ -3790,7 +3790,7 @@
             <w:noProof/>
             <w:webHidden/>
           </w:rPr>
-          <w:instrText xml:space="preserve"> PAGEREF _Toc111586532 \h </w:instrText>
+          <w:instrText xml:space="preserve"> PAGEREF _Toc111588030 \h </w:instrText>
         </w:r>
         <w:r>
           <w:rPr>
@@ -3810,7 +3810,7 @@
             <w:noProof/>
             <w:webHidden/>
           </w:rPr>
-          <w:t>23</w:t>
+          <w:t>24</w:t>
         </w:r>
         <w:r>
           <w:rPr>
@@ -3835,7 +3835,7 @@
           <w:lang w:eastAsia="fr-FR"/>
         </w:rPr>
       </w:pPr>
-      <w:hyperlink w:anchor="_Toc111586533" w:history="1">
+      <w:hyperlink w:anchor="_Toc111588031" w:history="1">
         <w:r>
           <w:rPr>
             <w:rStyle w:val="Lienhypertexte"/>
@@ -3862,7 +3862,7 @@
             <w:noProof/>
             <w:webHidden/>
           </w:rPr>
-          <w:instrText xml:space="preserve"> PAGEREF _Toc111586533 \h </w:instrText>
+          <w:instrText xml:space="preserve"> PAGEREF _Toc111588031 \h </w:instrText>
         </w:r>
         <w:r>
           <w:rPr>
@@ -3882,7 +3882,7 @@
             <w:noProof/>
             <w:webHidden/>
           </w:rPr>
-          <w:t>23</w:t>
+          <w:t>24</w:t>
         </w:r>
         <w:r>
           <w:rPr>
@@ -3907,7 +3907,7 @@
           <w:lang w:eastAsia="fr-FR"/>
         </w:rPr>
       </w:pPr>
-      <w:hyperlink w:anchor="_Toc111586534" w:history="1">
+      <w:hyperlink w:anchor="_Toc111588032" w:history="1">
         <w:r>
           <w:rPr>
             <w:rStyle w:val="Lienhypertexte"/>
@@ -3934,7 +3934,7 @@
             <w:noProof/>
             <w:webHidden/>
           </w:rPr>
-          <w:instrText xml:space="preserve"> PAGEREF _Toc111586534 \h </w:instrText>
+          <w:instrText xml:space="preserve"> PAGEREF _Toc111588032 \h </w:instrText>
         </w:r>
         <w:r>
           <w:rPr>
@@ -3954,7 +3954,7 @@
             <w:noProof/>
             <w:webHidden/>
           </w:rPr>
-          <w:t>23</w:t>
+          <w:t>24</w:t>
         </w:r>
         <w:r>
           <w:rPr>
@@ -3981,7 +3981,7 @@
           <w:lang w:eastAsia="fr-FR"/>
         </w:rPr>
       </w:pPr>
-      <w:hyperlink w:anchor="_Toc111586535" w:history="1">
+      <w:hyperlink w:anchor="_Toc111588033" w:history="1">
         <w:r>
           <w:rPr>
             <w:rStyle w:val="Lienhypertexte"/>
@@ -4016,7 +4016,7 @@
             <w:noProof/>
             <w:webHidden/>
           </w:rPr>
-          <w:instrText xml:space="preserve"> PAGEREF _Toc111586535 \h </w:instrText>
+          <w:instrText xml:space="preserve"> PAGEREF _Toc111588033 \h </w:instrText>
         </w:r>
         <w:r>
           <w:rPr>
@@ -4036,7 +4036,7 @@
             <w:noProof/>
             <w:webHidden/>
           </w:rPr>
-          <w:t>26</w:t>
+          <w:t>27</w:t>
         </w:r>
         <w:r>
           <w:rPr>
@@ -4063,7 +4063,7 @@
           <w:lang w:eastAsia="fr-FR"/>
         </w:rPr>
       </w:pPr>
-      <w:hyperlink w:anchor="_Toc111586536" w:history="1">
+      <w:hyperlink w:anchor="_Toc111588034" w:history="1">
         <w:r>
           <w:rPr>
             <w:rStyle w:val="Lienhypertexte"/>
@@ -4098,7 +4098,7 @@
             <w:noProof/>
             <w:webHidden/>
           </w:rPr>
-          <w:instrText xml:space="preserve"> PAGEREF _Toc111586536 \h </w:instrText>
+          <w:instrText xml:space="preserve"> PAGEREF _Toc111588034 \h </w:instrText>
         </w:r>
         <w:r>
           <w:rPr>
@@ -4143,7 +4143,7 @@
           <w:lang w:eastAsia="fr-FR"/>
         </w:rPr>
       </w:pPr>
-      <w:hyperlink w:anchor="_Toc111586537" w:history="1">
+      <w:hyperlink w:anchor="_Toc111588035" w:history="1">
         <w:r>
           <w:rPr>
             <w:rStyle w:val="Lienhypertexte"/>
@@ -4171,7 +4171,7 @@
             <w:noProof/>
             <w:webHidden/>
           </w:rPr>
-          <w:instrText xml:space="preserve"> PAGEREF _Toc111586537 \h </w:instrText>
+          <w:instrText xml:space="preserve"> PAGEREF _Toc111588035 \h </w:instrText>
         </w:r>
         <w:r>
           <w:rPr>
@@ -4216,7 +4216,7 @@
           <w:lang w:eastAsia="fr-FR"/>
         </w:rPr>
       </w:pPr>
-      <w:hyperlink w:anchor="_Toc111586538" w:history="1">
+      <w:hyperlink w:anchor="_Toc111588036" w:history="1">
         <w:r>
           <w:rPr>
             <w:rStyle w:val="Lienhypertexte"/>
@@ -4244,7 +4244,7 @@
             <w:noProof/>
             <w:webHidden/>
           </w:rPr>
-          <w:instrText xml:space="preserve"> PAGEREF _Toc111586538 \h </w:instrText>
+          <w:instrText xml:space="preserve"> PAGEREF _Toc111588036 \h </w:instrText>
         </w:r>
         <w:r>
           <w:rPr>
@@ -4264,7 +4264,7 @@
             <w:noProof/>
             <w:webHidden/>
           </w:rPr>
-          <w:t>28</w:t>
+          <w:t>29</w:t>
         </w:r>
         <w:r>
           <w:rPr>
@@ -4291,7 +4291,7 @@
           <w:lang w:eastAsia="fr-FR"/>
         </w:rPr>
       </w:pPr>
-      <w:hyperlink w:anchor="_Toc111586539" w:history="1">
+      <w:hyperlink w:anchor="_Toc111588037" w:history="1">
         <w:r>
           <w:rPr>
             <w:rStyle w:val="Lienhypertexte"/>
@@ -4318,7 +4318,7 @@
             <w:noProof/>
             <w:webHidden/>
           </w:rPr>
-          <w:instrText xml:space="preserve"> PAGEREF _Toc111586539 \h </w:instrText>
+          <w:instrText xml:space="preserve"> PAGEREF _Toc111588037 \h </w:instrText>
         </w:r>
         <w:r>
           <w:rPr>
@@ -4338,7 +4338,7 @@
             <w:noProof/>
             <w:webHidden/>
           </w:rPr>
-          <w:t>28</w:t>
+          <w:t>29</w:t>
         </w:r>
         <w:r>
           <w:rPr>
@@ -4363,7 +4363,7 @@
           <w:lang w:eastAsia="fr-FR"/>
         </w:rPr>
       </w:pPr>
-      <w:hyperlink w:anchor="_Toc111586540" w:history="1">
+      <w:hyperlink w:anchor="_Toc111588038" w:history="1">
         <w:r>
           <w:rPr>
             <w:rStyle w:val="Lienhypertexte"/>
@@ -4390,7 +4390,7 @@
             <w:noProof/>
             <w:webHidden/>
           </w:rPr>
-          <w:instrText xml:space="preserve"> PAGEREF _Toc111586540 \h </w:instrText>
+          <w:instrText xml:space="preserve"> PAGEREF _Toc111588038 \h </w:instrText>
         </w:r>
         <w:r>
           <w:rPr>
@@ -4410,7 +4410,7 @@
             <w:noProof/>
             <w:webHidden/>
           </w:rPr>
-          <w:t>28</w:t>
+          <w:t>29</w:t>
         </w:r>
         <w:r>
           <w:rPr>
@@ -4438,7 +4438,7 @@
           <w:lang w:eastAsia="fr-FR"/>
         </w:rPr>
       </w:pPr>
-      <w:hyperlink w:anchor="_Toc111586541" w:history="1">
+      <w:hyperlink w:anchor="_Toc111588039" w:history="1">
         <w:r>
           <w:rPr>
             <w:rStyle w:val="Lienhypertexte"/>
@@ -4465,7 +4465,7 @@
             <w:noProof/>
             <w:webHidden/>
           </w:rPr>
-          <w:instrText xml:space="preserve"> PAGEREF _Toc111586541 \h </w:instrText>
+          <w:instrText xml:space="preserve"> PAGEREF _Toc111588039 \h </w:instrText>
         </w:r>
         <w:r>
           <w:rPr>
@@ -4485,7 +4485,7 @@
             <w:noProof/>
             <w:webHidden/>
           </w:rPr>
-          <w:t>28</w:t>
+          <w:t>29</w:t>
         </w:r>
         <w:r>
           <w:rPr>
@@ -4511,7 +4511,7 @@
           <w:lang w:eastAsia="fr-FR"/>
         </w:rPr>
       </w:pPr>
-      <w:hyperlink w:anchor="_Toc111586542" w:history="1">
+      <w:hyperlink w:anchor="_Toc111588040" w:history="1">
         <w:r>
           <w:rPr>
             <w:rStyle w:val="Lienhypertexte"/>
@@ -4538,7 +4538,7 @@
             <w:noProof/>
             <w:webHidden/>
           </w:rPr>
-          <w:instrText xml:space="preserve"> PAGEREF _Toc111586542 \h </w:instrText>
+          <w:instrText xml:space="preserve"> PAGEREF _Toc111588040 \h </w:instrText>
         </w:r>
         <w:r>
           <w:rPr>
@@ -4558,7 +4558,7 @@
             <w:noProof/>
             <w:webHidden/>
           </w:rPr>
-          <w:t>28</w:t>
+          <w:t>29</w:t>
         </w:r>
         <w:r>
           <w:rPr>
@@ -4584,7 +4584,7 @@
           <w:lang w:eastAsia="fr-FR"/>
         </w:rPr>
       </w:pPr>
-      <w:hyperlink w:anchor="_Toc111586543" w:history="1">
+      <w:hyperlink w:anchor="_Toc111588041" w:history="1">
         <w:r>
           <w:rPr>
             <w:rStyle w:val="Lienhypertexte"/>
@@ -4611,7 +4611,7 @@
             <w:noProof/>
             <w:webHidden/>
           </w:rPr>
-          <w:instrText xml:space="preserve"> PAGEREF _Toc111586543 \h </w:instrText>
+          <w:instrText xml:space="preserve"> PAGEREF _Toc111588041 \h </w:instrText>
         </w:r>
         <w:r>
           <w:rPr>
@@ -4657,7 +4657,7 @@
           <w:lang w:eastAsia="fr-FR"/>
         </w:rPr>
       </w:pPr>
-      <w:hyperlink w:anchor="_Toc111586544" w:history="1">
+      <w:hyperlink w:anchor="_Toc111588042" w:history="1">
         <w:r>
           <w:rPr>
             <w:rStyle w:val="Lienhypertexte"/>
@@ -4684,7 +4684,7 @@
             <w:noProof/>
             <w:webHidden/>
           </w:rPr>
-          <w:instrText xml:space="preserve"> PAGEREF _Toc111586544 \h </w:instrText>
+          <w:instrText xml:space="preserve"> PAGEREF _Toc111588042 \h </w:instrText>
         </w:r>
         <w:r>
           <w:rPr>
@@ -4732,7 +4732,7 @@
           <w:lang w:eastAsia="fr-FR"/>
         </w:rPr>
       </w:pPr>
-      <w:hyperlink w:anchor="_Toc111586545" w:history="1">
+      <w:hyperlink w:anchor="_Toc111588043" w:history="1">
         <w:r>
           <w:rPr>
             <w:rStyle w:val="Lienhypertexte"/>
@@ -4759,7 +4759,7 @@
             <w:noProof/>
             <w:webHidden/>
           </w:rPr>
-          <w:instrText xml:space="preserve"> PAGEREF _Toc111586545 \h </w:instrText>
+          <w:instrText xml:space="preserve"> PAGEREF _Toc111588043 \h </w:instrText>
         </w:r>
         <w:r>
           <w:rPr>
@@ -4806,7 +4806,7 @@
           <w:lang w:eastAsia="fr-FR"/>
         </w:rPr>
       </w:pPr>
-      <w:hyperlink w:anchor="_Toc111586546" w:history="1">
+      <w:hyperlink w:anchor="_Toc111588044" w:history="1">
         <w:r>
           <w:rPr>
             <w:rStyle w:val="Lienhypertexte"/>
@@ -4833,7 +4833,7 @@
             <w:noProof/>
             <w:webHidden/>
           </w:rPr>
-          <w:instrText xml:space="preserve"> PAGEREF _Toc111586546 \h </w:instrText>
+          <w:instrText xml:space="preserve"> PAGEREF _Toc111588044 \h </w:instrText>
         </w:r>
         <w:r>
           <w:rPr>
@@ -4853,7 +4853,7 @@
             <w:noProof/>
             <w:webHidden/>
           </w:rPr>
-          <w:t>29</w:t>
+          <w:t>30</w:t>
         </w:r>
         <w:r>
           <w:rPr>
@@ -4881,7 +4881,7 @@
           <w:lang w:eastAsia="fr-FR"/>
         </w:rPr>
       </w:pPr>
-      <w:hyperlink w:anchor="_Toc111586547" w:history="1">
+      <w:hyperlink w:anchor="_Toc111588045" w:history="1">
         <w:r>
           <w:rPr>
             <w:rStyle w:val="Lienhypertexte"/>
@@ -4908,7 +4908,7 @@
             <w:noProof/>
             <w:webHidden/>
           </w:rPr>
-          <w:instrText xml:space="preserve"> PAGEREF _Toc111586547 \h </w:instrText>
+          <w:instrText xml:space="preserve"> PAGEREF _Toc111588045 \h </w:instrText>
         </w:r>
         <w:r>
           <w:rPr>
@@ -4928,7 +4928,7 @@
             <w:noProof/>
             <w:webHidden/>
           </w:rPr>
-          <w:t>31</w:t>
+          <w:t>32</w:t>
         </w:r>
         <w:r>
           <w:rPr>
@@ -4956,7 +4956,7 @@
           <w:lang w:eastAsia="fr-FR"/>
         </w:rPr>
       </w:pPr>
-      <w:hyperlink w:anchor="_Toc111586548" w:history="1">
+      <w:hyperlink w:anchor="_Toc111588046" w:history="1">
         <w:r>
           <w:rPr>
             <w:rStyle w:val="Lienhypertexte"/>
@@ -4983,7 +4983,7 @@
             <w:noProof/>
             <w:webHidden/>
           </w:rPr>
-          <w:instrText xml:space="preserve"> PAGEREF _Toc111586548 \h </w:instrText>
+          <w:instrText xml:space="preserve"> PAGEREF _Toc111588046 \h </w:instrText>
         </w:r>
         <w:r>
           <w:rPr>
@@ -5003,7 +5003,7 @@
             <w:noProof/>
             <w:webHidden/>
           </w:rPr>
-          <w:t>31</w:t>
+          <w:t>32</w:t>
         </w:r>
         <w:r>
           <w:rPr>
@@ -5031,7 +5031,7 @@
           <w:lang w:eastAsia="fr-FR"/>
         </w:rPr>
       </w:pPr>
-      <w:hyperlink w:anchor="_Toc111586549" w:history="1">
+      <w:hyperlink w:anchor="_Toc111588047" w:history="1">
         <w:r>
           <w:rPr>
             <w:rStyle w:val="Lienhypertexte"/>
@@ -5058,7 +5058,7 @@
             <w:noProof/>
             <w:webHidden/>
           </w:rPr>
-          <w:instrText xml:space="preserve"> PAGEREF _Toc111586549 \h </w:instrText>
+          <w:instrText xml:space="preserve"> PAGEREF _Toc111588047 \h </w:instrText>
         </w:r>
         <w:r>
           <w:rPr>
@@ -5078,7 +5078,7 @@
             <w:noProof/>
             <w:webHidden/>
           </w:rPr>
-          <w:t>31</w:t>
+          <w:t>32</w:t>
         </w:r>
         <w:r>
           <w:rPr>
@@ -5100,7 +5100,7 @@
       <w:pPr>
         <w:pStyle w:val="Titre1"/>
       </w:pPr>
-      <w:bookmarkStart w:id="0" w:name="_Toc111586482"/>
+      <w:bookmarkStart w:id="0" w:name="_Toc111587980"/>
       <w:r>
         <w:t>Prolégomènes</w:t>
       </w:r>
@@ -5186,7 +5186,7 @@
       <w:pPr>
         <w:pStyle w:val="Titre2"/>
       </w:pPr>
-      <w:bookmarkStart w:id="1" w:name="_Toc111586483"/>
+      <w:bookmarkStart w:id="1" w:name="_Toc111587981"/>
       <w:r>
         <w:lastRenderedPageBreak/>
         <w:t>Héritage</w:t>
@@ -5289,7 +5289,7 @@
       <w:pPr>
         <w:pStyle w:val="Titre2"/>
       </w:pPr>
-      <w:bookmarkStart w:id="2" w:name="_Toc111586484"/>
+      <w:bookmarkStart w:id="2" w:name="_Toc111587982"/>
       <w:r>
         <w:t>Compilation</w:t>
       </w:r>
@@ -5336,7 +5336,7 @@
       <w:pPr>
         <w:pStyle w:val="Titre3"/>
       </w:pPr>
-      <w:bookmarkStart w:id="3" w:name="_Toc111586485"/>
+      <w:bookmarkStart w:id="3" w:name="_Toc111587983"/>
       <w:r>
         <w:t>Compilation</w:t>
       </w:r>
@@ -5352,7 +5352,7 @@
       <w:pPr>
         <w:pStyle w:val="Titre4"/>
       </w:pPr>
-      <w:bookmarkStart w:id="4" w:name="_Toc111586486"/>
+      <w:bookmarkStart w:id="4" w:name="_Toc111587984"/>
       <w:r>
         <w:t>La compilation classique</w:t>
       </w:r>
@@ -5451,7 +5451,7 @@
       <w:pPr>
         <w:pStyle w:val="Titre4"/>
       </w:pPr>
-      <w:bookmarkStart w:id="5" w:name="_Toc111586487"/>
+      <w:bookmarkStart w:id="5" w:name="_Toc111587985"/>
       <w:r>
         <w:t>La compilation avec l’exemple du C</w:t>
       </w:r>
@@ -5743,7 +5743,7 @@
       <w:pPr>
         <w:pStyle w:val="Titre3"/>
       </w:pPr>
-      <w:bookmarkStart w:id="6" w:name="_Toc111586488"/>
+      <w:bookmarkStart w:id="6" w:name="_Toc111587986"/>
       <w:r>
         <w:t>Java est un langage compilé et interprété</w:t>
       </w:r>
@@ -5753,7 +5753,7 @@
       <w:pPr>
         <w:pStyle w:val="Titre4"/>
       </w:pPr>
-      <w:bookmarkStart w:id="7" w:name="_Toc111586489"/>
+      <w:bookmarkStart w:id="7" w:name="_Toc111587987"/>
       <w:r>
         <w:t>Compilation et interprétation du langage Java</w:t>
       </w:r>
@@ -6262,7 +6262,7 @@
       <w:pPr>
         <w:pStyle w:val="Titre4"/>
       </w:pPr>
-      <w:bookmarkStart w:id="8" w:name="_Toc111586490"/>
+      <w:bookmarkStart w:id="8" w:name="_Toc111587988"/>
       <w:r>
         <w:lastRenderedPageBreak/>
         <w:t>Audience du langage Java</w:t>
@@ -6500,7 +6500,7 @@
       <w:pPr>
         <w:pStyle w:val="Titre2"/>
       </w:pPr>
-      <w:bookmarkStart w:id="9" w:name="_Toc111586491"/>
+      <w:bookmarkStart w:id="9" w:name="_Toc111587989"/>
       <w:r>
         <w:t>Les concepts de JVM</w:t>
       </w:r>
@@ -6524,7 +6524,7 @@
       <w:pPr>
         <w:pStyle w:val="Titre3"/>
       </w:pPr>
-      <w:bookmarkStart w:id="10" w:name="_Toc111586492"/>
+      <w:bookmarkStart w:id="10" w:name="_Toc111587990"/>
       <w:r>
         <w:lastRenderedPageBreak/>
         <w:t>JVM</w:t>
@@ -6543,7 +6543,7 @@
       <w:pPr>
         <w:pStyle w:val="Titre4"/>
       </w:pPr>
-      <w:bookmarkStart w:id="11" w:name="_Toc111586493"/>
+      <w:bookmarkStart w:id="11" w:name="_Toc111587991"/>
       <w:r>
         <w:t>L</w:t>
       </w:r>
@@ -6743,7 +6743,7 @@
       <w:pPr>
         <w:pStyle w:val="Titre4"/>
       </w:pPr>
-      <w:bookmarkStart w:id="12" w:name="_Toc111586494"/>
+      <w:bookmarkStart w:id="12" w:name="_Toc111587992"/>
       <w:r>
         <w:t>Fo</w:t>
       </w:r>
@@ -6976,7 +6976,7 @@
       <w:pPr>
         <w:pStyle w:val="Titre4"/>
       </w:pPr>
-      <w:bookmarkStart w:id="13" w:name="_Toc111586495"/>
+      <w:bookmarkStart w:id="13" w:name="_Toc111587993"/>
       <w:r>
         <w:t>Les fonctions principales de la JVM</w:t>
       </w:r>
@@ -7075,7 +7075,7 @@
       <w:pPr>
         <w:pStyle w:val="Titre3"/>
       </w:pPr>
-      <w:bookmarkStart w:id="14" w:name="_Toc111586496"/>
+      <w:bookmarkStart w:id="14" w:name="_Toc111587994"/>
       <w:r>
         <w:t>JRE</w:t>
       </w:r>
@@ -7085,7 +7085,7 @@
       <w:pPr>
         <w:pStyle w:val="Titre4"/>
       </w:pPr>
-      <w:bookmarkStart w:id="15" w:name="_Toc111586497"/>
+      <w:bookmarkStart w:id="15" w:name="_Toc111587995"/>
       <w:r>
         <w:t>Présentation du JRE</w:t>
       </w:r>
@@ -7248,7 +7248,7 @@
           <w:lang w:val="en-US"/>
         </w:rPr>
       </w:pPr>
-      <w:bookmarkStart w:id="16" w:name="_Toc111586498"/>
+      <w:bookmarkStart w:id="16" w:name="_Toc111587996"/>
       <w:r>
         <w:rPr>
           <w:lang w:val="en-US"/>
@@ -7392,7 +7392,7 @@
       <w:pPr>
         <w:pStyle w:val="Titre3"/>
       </w:pPr>
-      <w:bookmarkStart w:id="17" w:name="_Toc111586499"/>
+      <w:bookmarkStart w:id="17" w:name="_Toc111587997"/>
       <w:r>
         <w:t>JDK</w:t>
       </w:r>
@@ -7407,7 +7407,7 @@
       <w:pPr>
         <w:pStyle w:val="Titre4"/>
       </w:pPr>
-      <w:bookmarkStart w:id="18" w:name="_Toc111586500"/>
+      <w:bookmarkStart w:id="18" w:name="_Toc111587998"/>
       <w:r>
         <w:lastRenderedPageBreak/>
         <w:t>Définition du JDK</w:t>
@@ -7844,7 +7844,7 @@
       <w:pPr>
         <w:pStyle w:val="Titre4"/>
       </w:pPr>
-      <w:bookmarkStart w:id="19" w:name="_Toc111586501"/>
+      <w:bookmarkStart w:id="19" w:name="_Toc111587999"/>
       <w:r>
         <w:lastRenderedPageBreak/>
         <w:t>Classification de JDK JRE JVM</w:t>
@@ -8013,7 +8013,7 @@
       <w:pPr>
         <w:pStyle w:val="Titre2"/>
       </w:pPr>
-      <w:bookmarkStart w:id="20" w:name="_Toc111586502"/>
+      <w:bookmarkStart w:id="20" w:name="_Toc111588000"/>
       <w:r>
         <w:t>Le choix du JDK</w:t>
       </w:r>
@@ -8028,7 +8028,7 @@
       <w:pPr>
         <w:pStyle w:val="Titre3"/>
       </w:pPr>
-      <w:bookmarkStart w:id="21" w:name="_Toc111586503"/>
+      <w:bookmarkStart w:id="21" w:name="_Toc111588001"/>
       <w:r>
         <w:t>Rappel du contexte historique de Java</w:t>
       </w:r>
@@ -8043,7 +8043,7 @@
       <w:pPr>
         <w:pStyle w:val="Titre4"/>
       </w:pPr>
-      <w:bookmarkStart w:id="22" w:name="_Toc111586504"/>
+      <w:bookmarkStart w:id="22" w:name="_Toc111588002"/>
       <w:r>
         <w:t>Timeline de Java</w:t>
       </w:r>
@@ -8714,7 +8714,7 @@
       <w:pPr>
         <w:pStyle w:val="Titre4"/>
       </w:pPr>
-      <w:bookmarkStart w:id="23" w:name="_Toc111586505"/>
+      <w:bookmarkStart w:id="23" w:name="_Toc111588003"/>
       <w:r>
         <w:t xml:space="preserve">Les fournisseurs </w:t>
       </w:r>
@@ -9851,7 +9851,7 @@
       <w:pPr>
         <w:pStyle w:val="Titre2"/>
       </w:pPr>
-      <w:bookmarkStart w:id="24" w:name="_Toc111586506"/>
+      <w:bookmarkStart w:id="24" w:name="_Toc111588004"/>
       <w:r>
         <w:t xml:space="preserve">Eléments </w:t>
       </w:r>
@@ -9901,7 +9901,7 @@
       <w:pPr>
         <w:pStyle w:val="Titre3"/>
       </w:pPr>
-      <w:bookmarkStart w:id="25" w:name="_Toc111586507"/>
+      <w:bookmarkStart w:id="25" w:name="_Toc111588005"/>
       <w:r>
         <w:t>Architecture</w:t>
       </w:r>
@@ -10675,7 +10675,7 @@
       <w:pPr>
         <w:pStyle w:val="Titre3"/>
       </w:pPr>
-      <w:bookmarkStart w:id="26" w:name="_Toc111586508"/>
+      <w:bookmarkStart w:id="26" w:name="_Toc111588006"/>
       <w:r>
         <w:t>Architecture</w:t>
       </w:r>
@@ -10705,7 +10705,7 @@
       <w:pPr>
         <w:pStyle w:val="Titre4"/>
       </w:pPr>
-      <w:bookmarkStart w:id="27" w:name="_Toc111586509"/>
+      <w:bookmarkStart w:id="27" w:name="_Toc111588007"/>
       <w:r>
         <w:lastRenderedPageBreak/>
         <w:t>L’</w:t>
@@ -10738,19 +10738,7 @@
         <w:t>, sorti en 1971,</w:t>
       </w:r>
       <w:r>
-        <w:t xml:space="preserve"> aux plus récents comme les puces ARM, tous</w:t>
-      </w:r>
-      <w:r>
-        <w:t>, sans exception,</w:t>
-      </w:r>
-      <w:r>
-        <w:t xml:space="preserve"> obéissent à « la loi de </w:t>
-      </w:r>
-      <w:r>
-        <w:t>Von Neumann</w:t>
-      </w:r>
-      <w:r>
-        <w:t> ».</w:t>
+        <w:t xml:space="preserve"> aux plus récents comme les puces ARM, tous obéissent à « la loi de Von Neumann ».</w:t>
       </w:r>
     </w:p>
     <w:p>
@@ -10887,7 +10875,7 @@
       <w:pPr>
         <w:pStyle w:val="Titre4"/>
       </w:pPr>
-      <w:bookmarkStart w:id="28" w:name="_Toc111586510"/>
+      <w:bookmarkStart w:id="28" w:name="_Toc111588008"/>
       <w:r>
         <w:t>Caractéristiques d’un microprocesseur</w:t>
       </w:r>
@@ -10920,7 +10908,7 @@
       <w:pPr>
         <w:pStyle w:val="Titre5"/>
       </w:pPr>
-      <w:bookmarkStart w:id="29" w:name="_Toc111586511"/>
+      <w:bookmarkStart w:id="29" w:name="_Toc111588009"/>
       <w:r>
         <w:t>Jeu d’instructions</w:t>
       </w:r>
@@ -10944,7 +10932,7 @@
       <w:pPr>
         <w:pStyle w:val="Titre5"/>
       </w:pPr>
-      <w:bookmarkStart w:id="30" w:name="_Toc111586512"/>
+      <w:bookmarkStart w:id="30" w:name="_Toc111588010"/>
       <w:r>
         <w:t>Longueur de mot</w:t>
       </w:r>
@@ -10990,7 +10978,7 @@
       <w:pPr>
         <w:pStyle w:val="Titre5"/>
       </w:pPr>
-      <w:bookmarkStart w:id="31" w:name="_Toc111586513"/>
+      <w:bookmarkStart w:id="31" w:name="_Toc111588011"/>
       <w:r>
         <w:t>Vitesse d’horloge système</w:t>
       </w:r>
@@ -11038,7 +11026,7 @@
       <w:pPr>
         <w:pStyle w:val="Titre3"/>
       </w:pPr>
-      <w:bookmarkStart w:id="32" w:name="_Toc111586514"/>
+      <w:bookmarkStart w:id="32" w:name="_Toc111588012"/>
       <w:r>
         <w:t>Principales types d’architectures de processeur</w:t>
       </w:r>
@@ -11111,7 +11099,7 @@
       <w:pPr>
         <w:pStyle w:val="Titre4"/>
       </w:pPr>
-      <w:bookmarkStart w:id="33" w:name="_Toc111586515"/>
+      <w:bookmarkStart w:id="33" w:name="_Toc111588013"/>
       <w:r>
         <w:t>L’architecture CISC</w:t>
       </w:r>
@@ -11121,7 +11109,7 @@
       <w:pPr>
         <w:pStyle w:val="Titre5"/>
       </w:pPr>
-      <w:bookmarkStart w:id="34" w:name="_Toc111586516"/>
+      <w:bookmarkStart w:id="34" w:name="_Toc111588014"/>
       <w:r>
         <w:t xml:space="preserve">Caractéristiques </w:t>
       </w:r>
@@ -11272,7 +11260,7 @@
       <w:pPr>
         <w:pStyle w:val="Titre4"/>
       </w:pPr>
-      <w:bookmarkStart w:id="35" w:name="_Toc111586517"/>
+      <w:bookmarkStart w:id="35" w:name="_Toc111588015"/>
       <w:r>
         <w:t>L’</w:t>
       </w:r>
@@ -11291,7 +11279,7 @@
       <w:pPr>
         <w:pStyle w:val="Titre5"/>
       </w:pPr>
-      <w:bookmarkStart w:id="36" w:name="_Toc111586518"/>
+      <w:bookmarkStart w:id="36" w:name="_Toc111588016"/>
       <w:r>
         <w:t>Caractéristiques de l’architecture RISC</w:t>
       </w:r>
@@ -11674,7 +11662,7 @@
           <w:rFonts w:ascii="Arial" w:hAnsi="Arial" w:cs="Arial"/>
         </w:rPr>
       </w:pPr>
-      <w:bookmarkStart w:id="37" w:name="_Toc111586519"/>
+      <w:bookmarkStart w:id="37" w:name="_Toc111588017"/>
       <w:r>
         <w:t>Fournisseurs de JDK par type d’architecture</w:t>
       </w:r>
@@ -12063,7 +12051,7 @@
       <w:pPr>
         <w:pStyle w:val="Titre2"/>
       </w:pPr>
-      <w:bookmarkStart w:id="38" w:name="_Toc111586520"/>
+      <w:bookmarkStart w:id="38" w:name="_Toc111588018"/>
       <w:r>
         <w:t>Prérequis hardware</w:t>
       </w:r>
@@ -12081,7 +12069,7 @@
           <w:highlight w:val="yellow"/>
         </w:rPr>
       </w:pPr>
-      <w:bookmarkStart w:id="39" w:name="_Toc111586521"/>
+      <w:bookmarkStart w:id="39" w:name="_Toc111588019"/>
       <w:r>
         <w:rPr>
           <w:highlight w:val="yellow"/>
@@ -13047,7 +13035,7 @@
       <w:pPr>
         <w:pStyle w:val="Titre4"/>
       </w:pPr>
-      <w:bookmarkStart w:id="40" w:name="_Toc111586522"/>
+      <w:bookmarkStart w:id="40" w:name="_Toc111588020"/>
       <w:r>
         <w:t>Configuration</w:t>
       </w:r>
@@ -13098,7 +13086,7 @@
       <w:pPr>
         <w:pStyle w:val="Titre4"/>
       </w:pPr>
-      <w:bookmarkStart w:id="41" w:name="_Toc111586523"/>
+      <w:bookmarkStart w:id="41" w:name="_Toc111588021"/>
       <w:r>
         <w:t>Configuration</w:t>
       </w:r>
@@ -13212,7 +13200,7 @@
       <w:pPr>
         <w:pStyle w:val="Titre4"/>
       </w:pPr>
-      <w:bookmarkStart w:id="42" w:name="_Toc111586524"/>
+      <w:bookmarkStart w:id="42" w:name="_Toc111588022"/>
       <w:r>
         <w:t>Configuration</w:t>
       </w:r>
@@ -13239,177 +13227,23 @@
         </w:r>
       </w:hyperlink>
     </w:p>
-    <w:p/>
-    <w:p>
-      <w:pPr>
-        <w:pStyle w:val="Titre4"/>
-      </w:pPr>
-      <w:bookmarkStart w:id="43" w:name="_Toc111586525"/>
-      <w:r>
-        <w:t>Configuration</w:t>
-      </w:r>
-      <w:r>
-        <w:t xml:space="preserve"> professionnelle</w:t>
-      </w:r>
-      <w:bookmarkEnd w:id="43"/>
-    </w:p>
-    <w:p>
-      <w:pPr>
-        <w:rPr>
-          <w:rFonts w:ascii="Arial" w:hAnsi="Arial" w:cs="Arial"/>
-        </w:rPr>
-      </w:pPr>
-      <w:r>
-        <w:rPr>
-          <w:rFonts w:ascii="Arial" w:hAnsi="Arial" w:cs="Arial"/>
-        </w:rPr>
-        <w:t>Multithreading</w:t>
-      </w:r>
-      <w:r>
-        <w:rPr>
-          <w:rFonts w:ascii="Arial" w:hAnsi="Arial" w:cs="Arial"/>
-        </w:rPr>
-        <w:t>.</w:t>
-      </w:r>
-    </w:p>
-    <w:p>
-      <w:pPr>
-        <w:rPr>
-          <w:rFonts w:ascii="Arial" w:hAnsi="Arial" w:cs="Arial"/>
-        </w:rPr>
-      </w:pPr>
-      <w:r>
-        <w:rPr>
-          <w:rFonts w:ascii="Arial" w:hAnsi="Arial" w:cs="Arial"/>
-        </w:rPr>
-        <w:t>Programmation concurrentielle</w:t>
-      </w:r>
-      <w:r>
-        <w:rPr>
-          <w:rFonts w:ascii="Arial" w:hAnsi="Arial" w:cs="Arial"/>
-        </w:rPr>
-        <w:t xml:space="preserve"> =&gt; bi-proc</w:t>
-      </w:r>
-      <w:r>
-        <w:rPr>
-          <w:rFonts w:ascii="Arial" w:hAnsi="Arial" w:cs="Arial"/>
-        </w:rPr>
-        <w:t>.</w:t>
-      </w:r>
-    </w:p>
-    <w:p>
-      <w:pPr>
-        <w:rPr>
-          <w:rFonts w:ascii="Arial" w:hAnsi="Arial" w:cs="Arial"/>
-        </w:rPr>
-      </w:pPr>
-    </w:p>
-    <w:p>
-      <w:pPr>
-        <w:rPr>
-          <w:rFonts w:ascii="Arial" w:hAnsi="Arial" w:cs="Arial"/>
-        </w:rPr>
-      </w:pPr>
-    </w:p>
-    <w:p>
-      <w:pPr>
-        <w:rPr>
-          <w:rFonts w:ascii="Arial" w:hAnsi="Arial" w:cs="Arial"/>
-        </w:rPr>
-      </w:pPr>
-    </w:p>
-    <w:p>
-      <w:pPr>
-        <w:pStyle w:val="Titre3"/>
-        <w:rPr>
-          <w:highlight w:val="yellow"/>
-        </w:rPr>
-      </w:pPr>
-      <w:bookmarkStart w:id="44" w:name="_Toc111586526"/>
-      <w:r>
-        <w:rPr>
-          <w:highlight w:val="yellow"/>
-        </w:rPr>
-        <w:t>Connaitre le type d’architecture installée sur la machine</w:t>
-      </w:r>
-      <w:bookmarkEnd w:id="44"/>
-    </w:p>
-    <w:p>
-      <w:r>
-        <w:t xml:space="preserve">Avant de pouvoir télécharger une version du JDK, il convient , au préalable, de connaitre les architectures du processeur et du système d'exploitation </w:t>
-      </w:r>
-      <w:r>
-        <w:t>présent</w:t>
-      </w:r>
-      <w:r>
-        <w:t>s</w:t>
-      </w:r>
-      <w:r>
-        <w:t xml:space="preserve"> sur l’ordinateur</w:t>
-      </w:r>
-      <w:r>
-        <w:t>.</w:t>
-      </w:r>
-    </w:p>
-    <w:p/>
-    <w:p>
-      <w:r>
-        <w:t>Sous Windows, plusieurs possibilités :</w:t>
-      </w:r>
-    </w:p>
-    <w:p>
-      <w:r>
-        <w:rPr>
-          <w:noProof/>
-        </w:rPr>
+    <w:p>
+      <w:hyperlink r:id="rId34" w:history="1">
+        <w:r>
+          <w:rPr>
+            <w:rStyle w:val="Lienhypertexte"/>
+          </w:rPr>
+          <w:t>file:///C:/Users/Djamel/Downloads/Cours1%20Architecture%20des%20Ordinateurs.pdf</w:t>
+        </w:r>
+      </w:hyperlink>
+    </w:p>
+    <w:p>
+      <w:r>
         <w:drawing>
-          <wp:inline distT="0" distB="0" distL="0" distR="0" wp14:anchorId="5FD15762" wp14:editId="532ED658">
-            <wp:extent cx="5760720" cy="3074035"/>
-            <wp:effectExtent l="0" t="0" r="0" b="0"/>
-            <wp:docPr id="31" name="Image 31" descr="Une image contenant texte&#10;&#10;Description générée automatiquement"/>
-            <wp:cNvGraphicFramePr>
-              <a:graphicFrameLocks xmlns:a="http://schemas.openxmlformats.org/drawingml/2006/main" noChangeAspect="1"/>
-            </wp:cNvGraphicFramePr>
-            <a:graphic xmlns:a="http://schemas.openxmlformats.org/drawingml/2006/main">
-              <a:graphicData uri="http://schemas.openxmlformats.org/drawingml/2006/picture">
-                <pic:pic xmlns:pic="http://schemas.openxmlformats.org/drawingml/2006/picture">
-                  <pic:nvPicPr>
-                    <pic:cNvPr id="31" name="Image 31" descr="Une image contenant texte&#10;&#10;Description générée automatiquement"/>
-                    <pic:cNvPicPr/>
-                  </pic:nvPicPr>
-                  <pic:blipFill>
-                    <a:blip r:embed="rId34"/>
-                    <a:stretch>
-                      <a:fillRect/>
-                    </a:stretch>
-                  </pic:blipFill>
-                  <pic:spPr>
-                    <a:xfrm>
-                      <a:off x="0" y="0"/>
-                      <a:ext cx="5760720" cy="3074035"/>
-                    </a:xfrm>
-                    <a:prstGeom prst="rect">
-                      <a:avLst/>
-                    </a:prstGeom>
-                  </pic:spPr>
-                </pic:pic>
-              </a:graphicData>
-            </a:graphic>
-          </wp:inline>
-        </w:drawing>
-      </w:r>
-    </w:p>
-    <w:p>
-      <w:r>
-        <w:rPr>
-          <w:noProof/>
-        </w:rPr>
-        <w:lastRenderedPageBreak/>
-        <w:drawing>
-          <wp:inline distT="0" distB="0" distL="0" distR="0" wp14:anchorId="26BB99E1" wp14:editId="5608517E">
-            <wp:extent cx="5760720" cy="2473325"/>
-            <wp:effectExtent l="0" t="0" r="0" b="3175"/>
-            <wp:docPr id="30" name="Image 30"/>
+          <wp:inline distT="0" distB="0" distL="0" distR="0" wp14:anchorId="39D9EC58" wp14:editId="3E708036">
+            <wp:extent cx="4366591" cy="1228826"/>
+            <wp:effectExtent l="0" t="0" r="0" b="9525"/>
+            <wp:docPr id="35" name="Image 35"/>
             <wp:cNvGraphicFramePr>
               <a:graphicFrameLocks xmlns:a="http://schemas.openxmlformats.org/drawingml/2006/main" noChangeAspect="1"/>
             </wp:cNvGraphicFramePr>
@@ -13429,6 +13263,213 @@
                   <pic:spPr>
                     <a:xfrm>
                       <a:off x="0" y="0"/>
+                      <a:ext cx="4382981" cy="1233438"/>
+                    </a:xfrm>
+                    <a:prstGeom prst="rect">
+                      <a:avLst/>
+                    </a:prstGeom>
+                  </pic:spPr>
+                </pic:pic>
+              </a:graphicData>
+            </a:graphic>
+          </wp:inline>
+        </w:drawing>
+      </w:r>
+    </w:p>
+    <w:p>
+      <w:r>
+        <w:t>Information + atomique = informatique</w:t>
+      </w:r>
+    </w:p>
+    <w:p>
+      <w:pPr>
+        <w:pStyle w:val="Titre4"/>
+      </w:pPr>
+      <w:bookmarkStart w:id="43" w:name="_Toc111588023"/>
+      <w:r>
+        <w:t>Configuration</w:t>
+      </w:r>
+      <w:r>
+        <w:t xml:space="preserve"> professionnelle</w:t>
+      </w:r>
+      <w:bookmarkEnd w:id="43"/>
+    </w:p>
+    <w:p>
+      <w:pPr>
+        <w:rPr>
+          <w:rFonts w:ascii="Arial" w:hAnsi="Arial" w:cs="Arial"/>
+        </w:rPr>
+      </w:pPr>
+      <w:r>
+        <w:rPr>
+          <w:rFonts w:ascii="Arial" w:hAnsi="Arial" w:cs="Arial"/>
+        </w:rPr>
+        <w:t>Multithreading</w:t>
+      </w:r>
+      <w:r>
+        <w:rPr>
+          <w:rFonts w:ascii="Arial" w:hAnsi="Arial" w:cs="Arial"/>
+        </w:rPr>
+        <w:t>.</w:t>
+      </w:r>
+    </w:p>
+    <w:p>
+      <w:pPr>
+        <w:rPr>
+          <w:rFonts w:ascii="Arial" w:hAnsi="Arial" w:cs="Arial"/>
+        </w:rPr>
+      </w:pPr>
+      <w:r>
+        <w:rPr>
+          <w:rFonts w:ascii="Arial" w:hAnsi="Arial" w:cs="Arial"/>
+        </w:rPr>
+        <w:t>Programmation concurrentielle</w:t>
+      </w:r>
+      <w:r>
+        <w:rPr>
+          <w:rFonts w:ascii="Arial" w:hAnsi="Arial" w:cs="Arial"/>
+        </w:rPr>
+        <w:t xml:space="preserve"> =&gt; bi-proc</w:t>
+      </w:r>
+      <w:r>
+        <w:rPr>
+          <w:rFonts w:ascii="Arial" w:hAnsi="Arial" w:cs="Arial"/>
+        </w:rPr>
+        <w:t>.</w:t>
+      </w:r>
+    </w:p>
+    <w:p>
+      <w:pPr>
+        <w:rPr>
+          <w:rFonts w:ascii="Arial" w:hAnsi="Arial" w:cs="Arial"/>
+        </w:rPr>
+      </w:pPr>
+    </w:p>
+    <w:p>
+      <w:pPr>
+        <w:rPr>
+          <w:rFonts w:ascii="Arial" w:hAnsi="Arial" w:cs="Arial"/>
+        </w:rPr>
+      </w:pPr>
+    </w:p>
+    <w:p>
+      <w:pPr>
+        <w:rPr>
+          <w:rFonts w:ascii="Arial" w:hAnsi="Arial" w:cs="Arial"/>
+        </w:rPr>
+      </w:pPr>
+    </w:p>
+    <w:p>
+      <w:pPr>
+        <w:pStyle w:val="Titre3"/>
+        <w:rPr>
+          <w:highlight w:val="yellow"/>
+        </w:rPr>
+      </w:pPr>
+      <w:bookmarkStart w:id="44" w:name="_Toc111588024"/>
+      <w:r>
+        <w:rPr>
+          <w:highlight w:val="yellow"/>
+        </w:rPr>
+        <w:t>Connaitre le type d’architecture installée sur la machine</w:t>
+      </w:r>
+      <w:bookmarkEnd w:id="44"/>
+    </w:p>
+    <w:p>
+      <w:r>
+        <w:t xml:space="preserve">Avant de pouvoir télécharger une version du JDK, il convient , au préalable, de connaitre les architectures du processeur et du système d'exploitation </w:t>
+      </w:r>
+      <w:r>
+        <w:t>présent</w:t>
+      </w:r>
+      <w:r>
+        <w:t>s</w:t>
+      </w:r>
+      <w:r>
+        <w:t xml:space="preserve"> sur l’ordinateur</w:t>
+      </w:r>
+      <w:r>
+        <w:t>.</w:t>
+      </w:r>
+    </w:p>
+    <w:p/>
+    <w:p>
+      <w:r>
+        <w:t>Sous Windows, plusieurs possibilités :</w:t>
+      </w:r>
+    </w:p>
+    <w:p>
+      <w:r>
+        <w:rPr>
+          <w:noProof/>
+        </w:rPr>
+        <w:lastRenderedPageBreak/>
+        <w:drawing>
+          <wp:inline distT="0" distB="0" distL="0" distR="0" wp14:anchorId="5FD15762" wp14:editId="532ED658">
+            <wp:extent cx="5760720" cy="3074035"/>
+            <wp:effectExtent l="0" t="0" r="0" b="0"/>
+            <wp:docPr id="31" name="Image 31" descr="Une image contenant texte&#10;&#10;Description générée automatiquement"/>
+            <wp:cNvGraphicFramePr>
+              <a:graphicFrameLocks xmlns:a="http://schemas.openxmlformats.org/drawingml/2006/main" noChangeAspect="1"/>
+            </wp:cNvGraphicFramePr>
+            <a:graphic xmlns:a="http://schemas.openxmlformats.org/drawingml/2006/main">
+              <a:graphicData uri="http://schemas.openxmlformats.org/drawingml/2006/picture">
+                <pic:pic xmlns:pic="http://schemas.openxmlformats.org/drawingml/2006/picture">
+                  <pic:nvPicPr>
+                    <pic:cNvPr id="31" name="Image 31" descr="Une image contenant texte&#10;&#10;Description générée automatiquement"/>
+                    <pic:cNvPicPr/>
+                  </pic:nvPicPr>
+                  <pic:blipFill>
+                    <a:blip r:embed="rId36"/>
+                    <a:stretch>
+                      <a:fillRect/>
+                    </a:stretch>
+                  </pic:blipFill>
+                  <pic:spPr>
+                    <a:xfrm>
+                      <a:off x="0" y="0"/>
+                      <a:ext cx="5760720" cy="3074035"/>
+                    </a:xfrm>
+                    <a:prstGeom prst="rect">
+                      <a:avLst/>
+                    </a:prstGeom>
+                  </pic:spPr>
+                </pic:pic>
+              </a:graphicData>
+            </a:graphic>
+          </wp:inline>
+        </w:drawing>
+      </w:r>
+    </w:p>
+    <w:p>
+      <w:r>
+        <w:rPr>
+          <w:noProof/>
+        </w:rPr>
+        <w:drawing>
+          <wp:inline distT="0" distB="0" distL="0" distR="0" wp14:anchorId="26BB99E1" wp14:editId="5608517E">
+            <wp:extent cx="5760720" cy="2473325"/>
+            <wp:effectExtent l="0" t="0" r="0" b="3175"/>
+            <wp:docPr id="30" name="Image 30"/>
+            <wp:cNvGraphicFramePr>
+              <a:graphicFrameLocks xmlns:a="http://schemas.openxmlformats.org/drawingml/2006/main" noChangeAspect="1"/>
+            </wp:cNvGraphicFramePr>
+            <a:graphic xmlns:a="http://schemas.openxmlformats.org/drawingml/2006/main">
+              <a:graphicData uri="http://schemas.openxmlformats.org/drawingml/2006/picture">
+                <pic:pic xmlns:pic="http://schemas.openxmlformats.org/drawingml/2006/picture">
+                  <pic:nvPicPr>
+                    <pic:cNvPr id="1" name=""/>
+                    <pic:cNvPicPr/>
+                  </pic:nvPicPr>
+                  <pic:blipFill>
+                    <a:blip r:embed="rId37"/>
+                    <a:stretch>
+                      <a:fillRect/>
+                    </a:stretch>
+                  </pic:blipFill>
+                  <pic:spPr>
+                    <a:xfrm>
+                      <a:off x="0" y="0"/>
                       <a:ext cx="5760720" cy="2473325"/>
                     </a:xfrm>
                     <a:prstGeom prst="rect">
@@ -13448,6 +13489,7 @@
         <w:rPr>
           <w:noProof/>
         </w:rPr>
+        <w:lastRenderedPageBreak/>
         <w:drawing>
           <wp:inline distT="0" distB="0" distL="0" distR="0" wp14:anchorId="395FD5A6" wp14:editId="2C9402DE">
             <wp:extent cx="5010849" cy="2305372"/>
@@ -13464,7 +13506,7 @@
                     <pic:cNvPicPr/>
                   </pic:nvPicPr>
                   <pic:blipFill>
-                    <a:blip r:embed="rId36"/>
+                    <a:blip r:embed="rId38"/>
                     <a:stretch>
                       <a:fillRect/>
                     </a:stretch>
@@ -13506,7 +13548,7 @@
                     <pic:cNvPicPr/>
                   </pic:nvPicPr>
                   <pic:blipFill>
-                    <a:blip r:embed="rId37"/>
+                    <a:blip r:embed="rId39"/>
                     <a:stretch>
                       <a:fillRect/>
                     </a:stretch>
@@ -13623,7 +13665,6 @@
           <w:sz w:val="18"/>
           <w:lang w:val="en-US"/>
         </w:rPr>
-        <w:lastRenderedPageBreak/>
         <w:t>C:\Windows\system32&gt;echo %PROCESSOR_ARCHITECTURE%</w:t>
       </w:r>
     </w:p>
@@ -13797,7 +13838,7 @@
           <w:lang w:val="en-US"/>
         </w:rPr>
       </w:pPr>
-      <w:bookmarkStart w:id="45" w:name="_Toc111586527"/>
+      <w:bookmarkStart w:id="45" w:name="_Toc111588025"/>
       <w:r>
         <w:rPr>
           <w:lang w:val="en-US"/>
@@ -13821,7 +13862,7 @@
           <w:lang w:val="en-US"/>
         </w:rPr>
       </w:pPr>
-      <w:bookmarkStart w:id="46" w:name="_Toc111586528"/>
+      <w:bookmarkStart w:id="46" w:name="_Toc111588026"/>
       <w:r>
         <w:rPr>
           <w:lang w:val="en-US"/>
@@ -13844,11 +13885,12 @@
           <w:highlight w:val="yellow"/>
         </w:rPr>
       </w:pPr>
-      <w:bookmarkStart w:id="47" w:name="_Toc111586529"/>
+      <w:bookmarkStart w:id="47" w:name="_Toc111588027"/>
       <w:r>
         <w:rPr>
           <w:highlight w:val="yellow"/>
         </w:rPr>
+        <w:lastRenderedPageBreak/>
         <w:t>Procédure d’installation</w:t>
       </w:r>
       <w:bookmarkEnd w:id="47"/>
@@ -13870,7 +13912,7 @@
       <w:pPr>
         <w:pStyle w:val="Titre3"/>
       </w:pPr>
-      <w:bookmarkStart w:id="48" w:name="_Toc111586530"/>
+      <w:bookmarkStart w:id="48" w:name="_Toc111588028"/>
       <w:r>
         <w:t>Téléchargement</w:t>
       </w:r>
@@ -13886,7 +13928,7 @@
       <w:pPr>
         <w:pStyle w:val="Titre3"/>
       </w:pPr>
-      <w:bookmarkStart w:id="49" w:name="_Toc111586531"/>
+      <w:bookmarkStart w:id="49" w:name="_Toc111588029"/>
       <w:r>
         <w:t>Procédure</w:t>
       </w:r>
@@ -13899,7 +13941,7 @@
       <w:pPr>
         <w:pStyle w:val="Titre3"/>
       </w:pPr>
-      <w:bookmarkStart w:id="50" w:name="_Toc111586532"/>
+      <w:bookmarkStart w:id="50" w:name="_Toc111588030"/>
       <w:r>
         <w:t>Installation</w:t>
       </w:r>
@@ -13912,7 +13954,7 @@
       <w:pPr>
         <w:pStyle w:val="Titre4"/>
       </w:pPr>
-      <w:bookmarkStart w:id="51" w:name="_Toc111586533"/>
+      <w:bookmarkStart w:id="51" w:name="_Toc111588031"/>
       <w:r>
         <w:t>Installeur automatique</w:t>
       </w:r>
@@ -13922,7 +13964,7 @@
       <w:pPr>
         <w:pStyle w:val="Titre4"/>
       </w:pPr>
-      <w:bookmarkStart w:id="52" w:name="_Toc111586534"/>
+      <w:bookmarkStart w:id="52" w:name="_Toc111588032"/>
       <w:r>
         <w:t>Vérifier Java_home</w:t>
       </w:r>
@@ -13967,7 +14009,7 @@
                     <pic:cNvPicPr/>
                   </pic:nvPicPr>
                   <pic:blipFill rotWithShape="1">
-                    <a:blip r:embed="rId38"/>
+                    <a:blip r:embed="rId40"/>
                     <a:srcRect t="3363" b="3022"/>
                     <a:stretch/>
                   </pic:blipFill>
@@ -14070,7 +14112,6 @@
           <w:sz w:val="24"/>
           <w:szCs w:val="24"/>
         </w:rPr>
-        <w:lastRenderedPageBreak/>
         <w:t xml:space="preserve">► </w:t>
       </w:r>
       <w:r>
@@ -14149,7 +14190,7 @@
                     <pic:cNvPicPr/>
                   </pic:nvPicPr>
                   <pic:blipFill>
-                    <a:blip r:embed="rId39"/>
+                    <a:blip r:embed="rId41"/>
                     <a:stretch>
                       <a:fillRect/>
                     </a:stretch>
@@ -14263,6 +14304,7 @@
           <w:sz w:val="24"/>
           <w:szCs w:val="24"/>
         </w:rPr>
+        <w:lastRenderedPageBreak/>
         <w:drawing>
           <wp:inline distT="0" distB="0" distL="0" distR="0" wp14:anchorId="31E9153D" wp14:editId="66B0B568">
             <wp:extent cx="2749826" cy="1597948"/>
@@ -14279,7 +14321,7 @@
                     <pic:cNvPicPr/>
                   </pic:nvPicPr>
                   <pic:blipFill>
-                    <a:blip r:embed="rId40"/>
+                    <a:blip r:embed="rId42"/>
                     <a:stretch>
                       <a:fillRect/>
                     </a:stretch>
@@ -14345,7 +14387,7 @@
                     <pic:cNvPicPr/>
                   </pic:nvPicPr>
                   <pic:blipFill>
-                    <a:blip r:embed="rId41"/>
+                    <a:blip r:embed="rId43"/>
                     <a:stretch>
                       <a:fillRect/>
                     </a:stretch>
@@ -14416,7 +14458,6 @@
           <w:sz w:val="24"/>
           <w:szCs w:val="24"/>
         </w:rPr>
-        <w:lastRenderedPageBreak/>
         <w:drawing>
           <wp:inline distT="0" distB="0" distL="0" distR="0" wp14:anchorId="0E886325" wp14:editId="5DE4953E">
             <wp:extent cx="2603500" cy="2729948"/>
@@ -14433,7 +14474,7 @@
                     <pic:cNvPicPr/>
                   </pic:nvPicPr>
                   <pic:blipFill rotWithShape="1">
-                    <a:blip r:embed="rId42"/>
+                    <a:blip r:embed="rId44"/>
                     <a:srcRect b="5270"/>
                     <a:stretch/>
                   </pic:blipFill>
@@ -14485,7 +14526,7 @@
                     <pic:cNvPicPr/>
                   </pic:nvPicPr>
                   <pic:blipFill rotWithShape="1">
-                    <a:blip r:embed="rId43"/>
+                    <a:blip r:embed="rId45"/>
                     <a:srcRect t="5159"/>
                     <a:stretch/>
                   </pic:blipFill>
@@ -14524,6 +14565,7 @@
           <w:rFonts w:ascii="Arial" w:hAnsi="Arial" w:cs="Arial"/>
           <w:noProof/>
         </w:rPr>
+        <w:lastRenderedPageBreak/>
         <w:drawing>
           <wp:inline distT="0" distB="0" distL="0" distR="0" wp14:anchorId="7E3BC6DD" wp14:editId="31CDBC44">
             <wp:extent cx="2559392" cy="2941982"/>
@@ -14540,7 +14582,7 @@
                     <pic:cNvPicPr/>
                   </pic:nvPicPr>
                   <pic:blipFill>
-                    <a:blip r:embed="rId44"/>
+                    <a:blip r:embed="rId46"/>
                     <a:stretch>
                       <a:fillRect/>
                     </a:stretch>
@@ -14592,7 +14634,6 @@
           <w:rFonts w:ascii="Arial" w:hAnsi="Arial" w:cs="Arial"/>
           <w:noProof/>
         </w:rPr>
-        <w:lastRenderedPageBreak/>
         <w:drawing>
           <wp:inline distT="0" distB="0" distL="0" distR="0" wp14:anchorId="1B7436F9" wp14:editId="67150868">
             <wp:extent cx="4711148" cy="3133725"/>
@@ -14609,7 +14650,7 @@
                     <pic:cNvPicPr/>
                   </pic:nvPicPr>
                   <pic:blipFill rotWithShape="1">
-                    <a:blip r:embed="rId45"/>
+                    <a:blip r:embed="rId47"/>
                     <a:srcRect r="12910" b="9851"/>
                     <a:stretch/>
                   </pic:blipFill>
@@ -14657,7 +14698,7 @@
                     <pic:cNvPicPr/>
                   </pic:nvPicPr>
                   <pic:blipFill>
-                    <a:blip r:embed="rId46"/>
+                    <a:blip r:embed="rId48"/>
                     <a:stretch>
                       <a:fillRect/>
                     </a:stretch>
@@ -14745,7 +14786,7 @@
           <w:highlight w:val="yellow"/>
         </w:rPr>
       </w:pPr>
-      <w:bookmarkStart w:id="53" w:name="_Toc111586535"/>
+      <w:bookmarkStart w:id="53" w:name="_Toc111588033"/>
       <w:r>
         <w:t>Installation du Java SE</w:t>
       </w:r>
@@ -14759,7 +14800,7 @@
       </w:pPr>
     </w:p>
     <w:p>
-      <w:hyperlink r:id="rId47" w:history="1">
+      <w:hyperlink r:id="rId49" w:history="1">
         <w:r>
           <w:rPr>
             <w:rStyle w:val="Lienhypertexte"/>
@@ -14778,7 +14819,6 @@
         <w:rPr>
           <w:noProof/>
         </w:rPr>
-        <w:lastRenderedPageBreak/>
         <w:drawing>
           <wp:inline distT="0" distB="0" distL="0" distR="0" wp14:anchorId="5563F488" wp14:editId="32695202">
             <wp:extent cx="5760720" cy="2391410"/>
@@ -14795,7 +14835,7 @@
                     <pic:cNvPicPr/>
                   </pic:nvPicPr>
                   <pic:blipFill>
-                    <a:blip r:embed="rId48"/>
+                    <a:blip r:embed="rId50"/>
                     <a:stretch>
                       <a:fillRect/>
                     </a:stretch>
@@ -14831,7 +14871,7 @@
       </w:pPr>
     </w:p>
     <w:p>
-      <w:hyperlink r:id="rId49" w:history="1">
+      <w:hyperlink r:id="rId51" w:history="1">
         <w:r>
           <w:rPr>
             <w:rStyle w:val="Lienhypertexte"/>
@@ -14845,6 +14885,7 @@
         <w:rPr>
           <w:noProof/>
         </w:rPr>
+        <w:lastRenderedPageBreak/>
         <w:drawing>
           <wp:inline distT="0" distB="0" distL="0" distR="0" wp14:anchorId="775FB243" wp14:editId="5240EE4E">
             <wp:extent cx="5760720" cy="3337560"/>
@@ -14861,7 +14902,7 @@
                     <pic:cNvPicPr/>
                   </pic:nvPicPr>
                   <pic:blipFill>
-                    <a:blip r:embed="rId50"/>
+                    <a:blip r:embed="rId52"/>
                     <a:stretch>
                       <a:fillRect/>
                     </a:stretch>
@@ -14936,7 +14977,7 @@
           <w:lang w:val="en-US"/>
         </w:rPr>
       </w:pPr>
-      <w:hyperlink r:id="rId51" w:history="1">
+      <w:hyperlink r:id="rId53" w:history="1">
         <w:r>
           <w:rPr>
             <w:rStyle w:val="Lienhypertexte"/>
@@ -14996,7 +15037,7 @@
       <w:pPr>
         <w:pStyle w:val="Titre3"/>
       </w:pPr>
-      <w:bookmarkStart w:id="54" w:name="_Toc111586536"/>
+      <w:bookmarkStart w:id="54" w:name="_Toc111588034"/>
       <w:r>
         <w:rPr>
           <w:highlight w:val="yellow"/>
@@ -15023,7 +15064,7 @@
           <w:highlight w:val="yellow"/>
         </w:rPr>
       </w:pPr>
-      <w:bookmarkStart w:id="55" w:name="_Toc111586537"/>
+      <w:bookmarkStart w:id="55" w:name="_Toc111588035"/>
       <w:r>
         <w:rPr>
           <w:highlight w:val="yellow"/>
@@ -15040,11 +15081,12 @@
           <w:highlight w:val="yellow"/>
         </w:rPr>
       </w:pPr>
-      <w:bookmarkStart w:id="56" w:name="_Toc111586538"/>
+      <w:bookmarkStart w:id="56" w:name="_Toc111588036"/>
       <w:r>
         <w:rPr>
           <w:highlight w:val="yellow"/>
         </w:rPr>
+        <w:lastRenderedPageBreak/>
         <w:t>Checksum et Sha512</w:t>
       </w:r>
       <w:bookmarkEnd w:id="56"/>
@@ -15061,7 +15103,7 @@
       <w:pPr>
         <w:pStyle w:val="Titre3"/>
       </w:pPr>
-      <w:bookmarkStart w:id="57" w:name="_Toc111586539"/>
+      <w:bookmarkStart w:id="57" w:name="_Toc111588037"/>
       <w:r>
         <w:t>Installation de l'IDE Eclipse</w:t>
       </w:r>
@@ -15072,7 +15114,7 @@
       <w:pPr>
         <w:pStyle w:val="Titre4"/>
       </w:pPr>
-      <w:bookmarkStart w:id="58" w:name="_Toc111586540"/>
+      <w:bookmarkStart w:id="58" w:name="_Toc111588038"/>
       <w:r>
         <w:t xml:space="preserve">Configuration de </w:t>
       </w:r>
@@ -15096,7 +15138,7 @@
       <w:pPr>
         <w:pStyle w:val="Titre1"/>
       </w:pPr>
-      <w:bookmarkStart w:id="59" w:name="_Toc111586541"/>
+      <w:bookmarkStart w:id="59" w:name="_Toc111588039"/>
       <w:r>
         <w:t>Tests</w:t>
       </w:r>
@@ -15114,7 +15156,7 @@
       <w:pPr>
         <w:pStyle w:val="Titre2"/>
       </w:pPr>
-      <w:bookmarkStart w:id="60" w:name="_Toc111586542"/>
+      <w:bookmarkStart w:id="60" w:name="_Toc111588040"/>
       <w:r>
         <w:t>Bytecode</w:t>
       </w:r>
@@ -15143,7 +15185,6 @@
           <w:iCs/>
           <w:shd w:val="clear" w:color="auto" w:fill="F2F2F2" w:themeFill="background1" w:themeFillShade="F2"/>
         </w:rPr>
-        <w:lastRenderedPageBreak/>
         <w:t>javap</w:t>
       </w:r>
     </w:p>
@@ -15152,7 +15193,7 @@
       <w:pPr>
         <w:pStyle w:val="Titre2"/>
       </w:pPr>
-      <w:bookmarkStart w:id="61" w:name="_Toc111586543"/>
+      <w:bookmarkStart w:id="61" w:name="_Toc111588041"/>
       <w:r>
         <w:t>Programme de test</w:t>
       </w:r>
@@ -15162,7 +15203,7 @@
       <w:pPr>
         <w:pStyle w:val="Titre2"/>
       </w:pPr>
-      <w:bookmarkStart w:id="62" w:name="_Toc111586544"/>
+      <w:bookmarkStart w:id="62" w:name="_Toc111588042"/>
       <w:r>
         <w:t>Junit</w:t>
       </w:r>
@@ -15173,7 +15214,7 @@
       <w:pPr>
         <w:pStyle w:val="Titre1"/>
       </w:pPr>
-      <w:bookmarkStart w:id="63" w:name="_Toc111586545"/>
+      <w:bookmarkStart w:id="63" w:name="_Toc111588043"/>
       <w:r>
         <w:t xml:space="preserve">De Java 8 à </w:t>
       </w:r>
@@ -15211,7 +15252,7 @@
       </w:r>
     </w:p>
     <w:p>
-      <w:hyperlink r:id="rId52" w:history="1">
+      <w:hyperlink r:id="rId54" w:history="1">
         <w:r>
           <w:rPr>
             <w:rStyle w:val="Lienhypertexte"/>
@@ -15231,7 +15272,7 @@
       <w:pPr>
         <w:pStyle w:val="Titre3"/>
       </w:pPr>
-      <w:bookmarkStart w:id="64" w:name="_Toc111586546"/>
+      <w:bookmarkStart w:id="64" w:name="_Toc111588044"/>
       <w:r>
         <w:rPr>
           <w:rStyle w:val="mw-headline"/>
@@ -15348,7 +15389,7 @@
               <w:br/>
               <w:t>Public Updates</w:t>
             </w:r>
-            <w:hyperlink r:id="rId53" w:anchor="cite_note-auto9-3" w:history="1">
+            <w:hyperlink r:id="rId55" w:anchor="cite_note-auto9-3" w:history="1">
               <w:r>
                 <w:rPr>
                   <w:rStyle w:val="Lienhypertexte"/>
@@ -15360,7 +15401,7 @@
                 <w:t>[3]</w:t>
               </w:r>
             </w:hyperlink>
-            <w:hyperlink r:id="rId54" w:anchor="cite_note-8" w:history="1">
+            <w:hyperlink r:id="rId56" w:anchor="cite_note-8" w:history="1">
               <w:r>
                 <w:rPr>
                   <w:rStyle w:val="Lienhypertexte"/>
@@ -15372,7 +15413,7 @@
                 <w:t>[8]</w:t>
               </w:r>
             </w:hyperlink>
-            <w:hyperlink r:id="rId55" w:anchor="cite_note-9" w:history="1">
+            <w:hyperlink r:id="rId57" w:anchor="cite_note-9" w:history="1">
               <w:r>
                 <w:rPr>
                   <w:rStyle w:val="Lienhypertexte"/>
@@ -15384,7 +15425,7 @@
                 <w:t>[9]</w:t>
               </w:r>
             </w:hyperlink>
-            <w:hyperlink r:id="rId56" w:anchor="cite_note-10" w:history="1">
+            <w:hyperlink r:id="rId58" w:anchor="cite_note-10" w:history="1">
               <w:r>
                 <w:rPr>
                   <w:rStyle w:val="Lienhypertexte"/>
@@ -16021,7 +16062,7 @@
               <w:br/>
               <w:t>December 2026 for Azul</w:t>
             </w:r>
-            <w:hyperlink r:id="rId57" w:anchor="cite_note-Azul-11" w:history="1">
+            <w:hyperlink r:id="rId59" w:anchor="cite_note-Azul-11" w:history="1">
               <w:r>
                 <w:rPr>
                   <w:rStyle w:val="Lienhypertexte"/>
@@ -16103,7 +16144,6 @@
           </w:tcPr>
           <w:p>
             <w:r>
-              <w:lastRenderedPageBreak/>
               <w:t>Java SE 8 (LTS)</w:t>
             </w:r>
           </w:p>
@@ -16161,7 +16201,7 @@
               <w:br/>
               <w:t>May 2026 for IBM Semeru</w:t>
             </w:r>
-            <w:hyperlink r:id="rId58" w:anchor="cite_note-IBM_Semeru-12" w:history="1">
+            <w:hyperlink r:id="rId60" w:anchor="cite_note-IBM_Semeru-12" w:history="1">
               <w:r>
                 <w:rPr>
                   <w:rStyle w:val="Lienhypertexte"/>
@@ -16197,7 +16237,7 @@
             <w:r>
               <w:t>December 2030</w:t>
             </w:r>
-            <w:hyperlink r:id="rId59" w:anchor="cite_note-:1-13" w:history="1">
+            <w:hyperlink r:id="rId61" w:anchor="cite_note-:1-13" w:history="1">
               <w:r>
                 <w:rPr>
                   <w:rStyle w:val="Lienhypertexte"/>
@@ -16394,7 +16434,7 @@
               <w:br/>
               <w:t>October 2024 for IBM Semeru</w:t>
             </w:r>
-            <w:hyperlink r:id="rId60" w:anchor="cite_note-IBM_Semeru-12" w:history="1">
+            <w:hyperlink r:id="rId62" w:anchor="cite_note-IBM_Semeru-12" w:history="1">
               <w:r>
                 <w:rPr>
                   <w:rStyle w:val="Lienhypertexte"/>
@@ -16416,7 +16456,14 @@
                 <w:lang w:val="en-US"/>
               </w:rPr>
               <w:br/>
-              <w:t>At least September 2027 for Amazon Corretto</w:t>
+              <w:t xml:space="preserve">At least September 2027 for Amazon </w:t>
+            </w:r>
+            <w:r>
+              <w:rPr>
+                <w:lang w:val="en-US"/>
+              </w:rPr>
+              <w:lastRenderedPageBreak/>
+              <w:t>Corretto</w:t>
             </w:r>
             <w:r>
               <w:rPr>
@@ -16425,7 +16472,7 @@
               <w:br/>
               <w:t>At least October 2024 for Microsoft</w:t>
             </w:r>
-            <w:hyperlink r:id="rId61" w:anchor="cite_note-Microsoft&quot;-14" w:history="1">
+            <w:hyperlink r:id="rId63" w:anchor="cite_note-Microsoft&quot;-14" w:history="1">
               <w:r>
                 <w:rPr>
                   <w:rStyle w:val="Lienhypertexte"/>
@@ -16435,7 +16482,7 @@
                 <w:t>[14]</w:t>
               </w:r>
             </w:hyperlink>
-            <w:hyperlink r:id="rId62" w:anchor="cite_note-15" w:history="1">
+            <w:hyperlink r:id="rId64" w:anchor="cite_note-15" w:history="1">
               <w:r>
                 <w:rPr>
                   <w:rStyle w:val="Lienhypertexte"/>
@@ -16461,13 +16508,14 @@
           </w:tcPr>
           <w:p>
             <w:r>
+              <w:lastRenderedPageBreak/>
               <w:t>September 2026</w:t>
             </w:r>
             <w:r>
               <w:br/>
               <w:t>September 2026 for Azul</w:t>
             </w:r>
-            <w:hyperlink r:id="rId63" w:anchor="cite_note-Azul-11" w:history="1">
+            <w:hyperlink r:id="rId65" w:anchor="cite_note-Azul-11" w:history="1">
               <w:r>
                 <w:rPr>
                   <w:rStyle w:val="Lienhypertexte"/>
@@ -16728,7 +16776,7 @@
               <w:br/>
               <w:t>March 2023 for Azul</w:t>
             </w:r>
-            <w:hyperlink r:id="rId64" w:anchor="cite_note-Azul-11" w:history="1">
+            <w:hyperlink r:id="rId66" w:anchor="cite_note-Azul-11" w:history="1">
               <w:r>
                 <w:rPr>
                   <w:rStyle w:val="Lienhypertexte"/>
@@ -16881,7 +16929,7 @@
               <w:br/>
               <w:t>At least September 2027 for Microsoft</w:t>
             </w:r>
-            <w:hyperlink r:id="rId65" w:anchor="cite_note-Microsoft&quot;-14" w:history="1">
+            <w:hyperlink r:id="rId67" w:anchor="cite_note-Microsoft&quot;-14" w:history="1">
               <w:r>
                 <w:rPr>
                   <w:rStyle w:val="Lienhypertexte"/>
@@ -17145,7 +17193,6 @@
           </w:tcPr>
           <w:p>
             <w:r>
-              <w:lastRenderedPageBreak/>
               <w:t>Java SE 21 (LTS)</w:t>
             </w:r>
           </w:p>
@@ -17184,7 +17231,7 @@
             <w:r>
               <w:t>September 2031</w:t>
             </w:r>
-            <w:hyperlink r:id="rId66" w:anchor="cite_note-:1-13" w:history="1">
+            <w:hyperlink r:id="rId68" w:anchor="cite_note-:1-13" w:history="1">
               <w:r>
                 <w:rPr>
                   <w:rStyle w:val="Lienhypertexte"/>
@@ -17300,7 +17347,7 @@
     </w:tbl>
     <w:p/>
     <w:p>
-      <w:hyperlink r:id="rId67" w:history="1">
+      <w:hyperlink r:id="rId69" w:history="1">
         <w:r>
           <w:rPr>
             <w:rStyle w:val="Lienhypertexte"/>
@@ -17315,8 +17362,9 @@
       <w:pPr>
         <w:pStyle w:val="Titre1"/>
       </w:pPr>
-      <w:bookmarkStart w:id="65" w:name="_Toc111586547"/>
-      <w:r>
+      <w:bookmarkStart w:id="65" w:name="_Toc111588045"/>
+      <w:r>
+        <w:lastRenderedPageBreak/>
         <w:t>Critiques  de la technologie Java</w:t>
       </w:r>
       <w:bookmarkEnd w:id="65"/>
@@ -17326,7 +17374,7 @@
         <w:pStyle w:val="Titre1"/>
       </w:pPr>
       <w:bookmarkStart w:id="66" w:name="_Toc107509236"/>
-      <w:bookmarkStart w:id="67" w:name="_Toc111586548"/>
+      <w:bookmarkStart w:id="67" w:name="_Toc111588046"/>
       <w:r>
         <w:t>Icones</w:t>
       </w:r>
@@ -17412,7 +17460,7 @@
                           <a14:useLocalDpi xmlns:a14="http://schemas.microsoft.com/office/drawing/2010/main"/>
                         </a:ext>
                         <a:ext uri="{96DAC541-7B7A-43D3-8B79-37D633B846F1}">
-                          <asvg:svgBlip xmlns:asvg="http://schemas.microsoft.com/office/drawing/2016/SVG/main" r:embed="rId68"/>
+                          <asvg:svgBlip xmlns:asvg="http://schemas.microsoft.com/office/drawing/2016/SVG/main" r:embed="rId70"/>
                         </a:ext>
                       </a:extLst>
                     </a:blip>
@@ -17458,13 +17506,13 @@
                     <pic:cNvPicPr/>
                   </pic:nvPicPr>
                   <pic:blipFill>
-                    <a:blip r:embed="rId69" cstate="email">
+                    <a:blip r:embed="rId71" cstate="email">
                       <a:extLst>
                         <a:ext uri="{28A0092B-C50C-407E-A947-70E740481C1C}">
                           <a14:useLocalDpi xmlns:a14="http://schemas.microsoft.com/office/drawing/2010/main"/>
                         </a:ext>
                         <a:ext uri="{96DAC541-7B7A-43D3-8B79-37D633B846F1}">
-                          <asvg:svgBlip xmlns:asvg="http://schemas.microsoft.com/office/drawing/2016/SVG/main" r:embed="rId70"/>
+                          <asvg:svgBlip xmlns:asvg="http://schemas.microsoft.com/office/drawing/2016/SVG/main" r:embed="rId72"/>
                         </a:ext>
                       </a:extLst>
                     </a:blip>
@@ -17494,7 +17542,7 @@
       <w:pPr>
         <w:pStyle w:val="Titre1"/>
       </w:pPr>
-      <w:bookmarkStart w:id="68" w:name="_Toc111586549"/>
+      <w:bookmarkStart w:id="68" w:name="_Toc111588047"/>
       <w:r>
         <w:t>Links</w:t>
       </w:r>
@@ -17526,8 +17574,114 @@
     </w:p>
     <w:p>
       <w:r>
+        <w:t>Java: https://www.java.com/fr/download/</w:t>
+      </w:r>
+    </w:p>
+    <w:p>
+      <w:pPr>
+        <w:rPr>
+          <w:lang w:val="en-US"/>
+        </w:rPr>
+      </w:pPr>
+      <w:r>
+        <w:rPr>
+          <w:lang w:val="en-US"/>
+        </w:rPr>
+        <w:t>•</w:t>
+      </w:r>
+    </w:p>
+    <w:p>
+      <w:pPr>
+        <w:rPr>
+          <w:lang w:val="en-US"/>
+        </w:rPr>
+      </w:pPr>
+      <w:r>
+        <w:rPr>
+          <w:lang w:val="en-US"/>
+        </w:rPr>
+        <w:t>Le JDK: https://www.oracle.com/java/technologies/javase downloads.html</w:t>
+      </w:r>
+    </w:p>
+    <w:p>
+      <w:r>
+        <w:t>•</w:t>
+      </w:r>
+    </w:p>
+    <w:p>
+      <w:r>
+        <w:t>Télécharger l’IDE que vous souhaitez</w:t>
+      </w:r>
+    </w:p>
+    <w:p>
+      <w:r>
+        <w:t>•</w:t>
+      </w:r>
+    </w:p>
+    <w:p>
+      <w:pPr>
+        <w:rPr>
+          <w:lang w:val="en-US"/>
+        </w:rPr>
+      </w:pPr>
+      <w:r>
+        <w:rPr>
+          <w:lang w:val="en-US"/>
+        </w:rPr>
+        <w:t>Eclipse: https://www.eclipse.org/downloads/</w:t>
+      </w:r>
+    </w:p>
+    <w:p>
+      <w:pPr>
+        <w:rPr>
+          <w:lang w:val="en-US"/>
+        </w:rPr>
+      </w:pPr>
+      <w:r>
+        <w:rPr>
+          <w:lang w:val="en-US"/>
+        </w:rPr>
+        <w:t>•</w:t>
+      </w:r>
+    </w:p>
+    <w:p>
+      <w:pPr>
+        <w:rPr>
+          <w:lang w:val="en-US"/>
+        </w:rPr>
+      </w:pPr>
+      <w:r>
+        <w:rPr>
+          <w:lang w:val="en-US"/>
+        </w:rPr>
+        <w:t>Netbeans : https://netbeans.apache.org/download/index.html</w:t>
+      </w:r>
+    </w:p>
+    <w:p>
+      <w:pPr>
+        <w:rPr>
+          <w:lang w:val="en-US"/>
+        </w:rPr>
+      </w:pPr>
+      <w:r>
+        <w:rPr>
+          <w:lang w:val="en-US"/>
+        </w:rPr>
+        <w:t>•</w:t>
+      </w:r>
+    </w:p>
+    <w:p>
+      <w:pPr>
+        <w:rPr>
+          <w:lang w:val="en-US"/>
+        </w:rPr>
+      </w:pPr>
+      <w:r>
+        <w:rPr>
+          <w:lang w:val="en-US"/>
+        </w:rPr>
         <w:lastRenderedPageBreak/>
-        <w:t>Java: https://www.java.com/fr/download/</w:t>
+        <w:t>Intelij : https://www.jetbrains.com/fr fr/idea/</w:t>
       </w:r>
     </w:p>
     <w:p>
@@ -17536,12 +17690,13 @@
           <w:lang w:val="en-US"/>
         </w:rPr>
       </w:pPr>
-      <w:r>
+    </w:p>
+    <w:p>
+      <w:pPr>
         <w:rPr>
           <w:lang w:val="en-US"/>
         </w:rPr>
-        <w:t>•</w:t>
-      </w:r>
+      </w:pPr>
     </w:p>
     <w:p>
       <w:pPr>
@@ -17549,27 +17704,13 @@
           <w:lang w:val="en-US"/>
         </w:rPr>
       </w:pPr>
-      <w:r>
+    </w:p>
+    <w:p>
+      <w:pPr>
         <w:rPr>
           <w:lang w:val="en-US"/>
         </w:rPr>
-        <w:t>Le JDK: https://www.oracle.com/java/technologies/javase downloads.html</w:t>
-      </w:r>
-    </w:p>
-    <w:p>
-      <w:r>
-        <w:t>•</w:t>
-      </w:r>
-    </w:p>
-    <w:p>
-      <w:r>
-        <w:t>Télécharger l’IDE que vous souhaitez</w:t>
-      </w:r>
-    </w:p>
-    <w:p>
-      <w:r>
-        <w:t>•</w:t>
-      </w:r>
+      </w:pPr>
     </w:p>
     <w:p>
       <w:pPr>
@@ -17577,12 +17718,13 @@
           <w:lang w:val="en-US"/>
         </w:rPr>
       </w:pPr>
-      <w:r>
+    </w:p>
+    <w:p>
+      <w:pPr>
         <w:rPr>
           <w:lang w:val="en-US"/>
         </w:rPr>
-        <w:t>Eclipse: https://www.eclipse.org/downloads/</w:t>
-      </w:r>
+      </w:pPr>
     </w:p>
     <w:p>
       <w:pPr>
@@ -17590,12 +17732,13 @@
           <w:lang w:val="en-US"/>
         </w:rPr>
       </w:pPr>
-      <w:r>
+    </w:p>
+    <w:p>
+      <w:pPr>
         <w:rPr>
           <w:lang w:val="en-US"/>
         </w:rPr>
-        <w:t>•</w:t>
-      </w:r>
+      </w:pPr>
     </w:p>
     <w:p>
       <w:pPr>
@@ -17603,105 +17746,10 @@
           <w:lang w:val="en-US"/>
         </w:rPr>
       </w:pPr>
-      <w:r>
-        <w:rPr>
-          <w:lang w:val="en-US"/>
-        </w:rPr>
-        <w:t>Netbeans : https://netbeans.apache.org/download/index.html</w:t>
-      </w:r>
-    </w:p>
-    <w:p>
-      <w:pPr>
-        <w:rPr>
-          <w:lang w:val="en-US"/>
-        </w:rPr>
-      </w:pPr>
-      <w:r>
-        <w:rPr>
-          <w:lang w:val="en-US"/>
-        </w:rPr>
-        <w:t>•</w:t>
-      </w:r>
-    </w:p>
-    <w:p>
-      <w:pPr>
-        <w:rPr>
-          <w:lang w:val="en-US"/>
-        </w:rPr>
-      </w:pPr>
-      <w:r>
-        <w:rPr>
-          <w:lang w:val="en-US"/>
-        </w:rPr>
-        <w:t>Intelij : https://www.jetbrains.com/fr fr/idea/</w:t>
-      </w:r>
-    </w:p>
-    <w:p>
-      <w:pPr>
-        <w:rPr>
-          <w:lang w:val="en-US"/>
-        </w:rPr>
-      </w:pPr>
-    </w:p>
-    <w:p>
-      <w:pPr>
-        <w:rPr>
-          <w:lang w:val="en-US"/>
-        </w:rPr>
-      </w:pPr>
-    </w:p>
-    <w:p>
-      <w:pPr>
-        <w:rPr>
-          <w:lang w:val="en-US"/>
-        </w:rPr>
-      </w:pPr>
-    </w:p>
-    <w:p>
-      <w:pPr>
-        <w:rPr>
-          <w:lang w:val="en-US"/>
-        </w:rPr>
-      </w:pPr>
-    </w:p>
-    <w:p>
-      <w:pPr>
-        <w:rPr>
-          <w:lang w:val="en-US"/>
-        </w:rPr>
-      </w:pPr>
-    </w:p>
-    <w:p>
-      <w:pPr>
-        <w:rPr>
-          <w:lang w:val="en-US"/>
-        </w:rPr>
-      </w:pPr>
-    </w:p>
-    <w:p>
-      <w:pPr>
-        <w:rPr>
-          <w:lang w:val="en-US"/>
-        </w:rPr>
-      </w:pPr>
-    </w:p>
-    <w:p>
-      <w:pPr>
-        <w:rPr>
-          <w:lang w:val="en-US"/>
-        </w:rPr>
-      </w:pPr>
-    </w:p>
-    <w:p>
-      <w:pPr>
-        <w:rPr>
-          <w:lang w:val="en-US"/>
-        </w:rPr>
-      </w:pPr>
     </w:p>
     <w:sectPr>
-      <w:headerReference w:type="default" r:id="rId71"/>
-      <w:footerReference w:type="default" r:id="rId72"/>
+      <w:headerReference w:type="default" r:id="rId73"/>
+      <w:footerReference w:type="default" r:id="rId74"/>
       <w:pgSz w:w="11906" w:h="16838"/>
       <w:pgMar w:top="1417" w:right="1417" w:bottom="1417" w:left="1417" w:header="708" w:footer="708" w:gutter="0"/>
       <w:cols w:space="708"/>
@@ -19408,7 +19456,7 @@
               <w:sz w:val="18"/>
               <w:szCs w:val="18"/>
             </w:rPr>
-            <w:t>16-08-2022 23:31</w:t>
+            <w:t>16-08-2022 23:54</w:t>
           </w:r>
           <w:r>
             <w:rPr>

</xml_diff>